<commit_message>
Einleitung zur Hälfte ausformuliert
</commit_message>
<xml_diff>
--- a/docs/Bachelor Thesis.docx
+++ b/docs/Bachelor Thesis.docx
@@ -162,21 +162,7 @@
         <w:rPr>
           <w:rFonts w:ascii="Palatino Linotype" w:hAnsi="Palatino Linotype"/>
         </w:rPr>
-        <w:t>for Language, Literature and Cultural Studies (</w:t>
-      </w:r>
-      <w:proofErr w:type="gramStart"/>
-      <w:r>
-        <w:rPr>
-          <w:rFonts w:ascii="Palatino Linotype" w:hAnsi="Palatino Linotype"/>
-        </w:rPr>
-        <w:t>I:IMSK</w:t>
-      </w:r>
-      <w:proofErr w:type="gramEnd"/>
-      <w:r>
-        <w:rPr>
-          <w:rFonts w:ascii="Palatino Linotype" w:hAnsi="Palatino Linotype"/>
-        </w:rPr>
-        <w:t>)</w:t>
+        <w:t>for Language, Literature and Cultural Studies (I:IMSK)</w:t>
       </w:r>
       <w:r>
         <w:rPr>
@@ -3461,6 +3447,973 @@
     </w:p>
     <w:p>
       <w:pPr>
+        <w:rPr>
+          <w:color w:val="00B050"/>
+        </w:rPr>
+      </w:pPr>
+      <w:r>
+        <w:rPr>
+          <w:color w:val="000000" w:themeColor="text1"/>
+        </w:rPr>
+        <w:t>With t</w:t>
+      </w:r>
+      <w:r>
+        <w:rPr>
+          <w:color w:val="000000" w:themeColor="text1"/>
+        </w:rPr>
+        <w:t xml:space="preserve">he publication of the </w:t>
+      </w:r>
+      <w:r>
+        <w:rPr>
+          <w:color w:val="000000" w:themeColor="text1"/>
+        </w:rPr>
+        <w:t>official BERT paper by the Google AI team</w:t>
+      </w:r>
+      <w:r>
+        <w:rPr>
+          <w:color w:val="000000" w:themeColor="text1"/>
+        </w:rPr>
+        <w:t xml:space="preserve"> </w:t>
+      </w:r>
+      <w:sdt>
+        <w:sdtPr>
+          <w:rPr>
+            <w:color w:val="000000" w:themeColor="text1"/>
+          </w:rPr>
+          <w:alias w:val="To edit, see citavi.com/edit"/>
+          <w:tag w:val="CitaviPlaceholder#ef2d66b9-2e69-4e5d-b0b4-424bf7b47c92"/>
+          <w:id w:val="-1422710145"/>
+          <w:placeholder>
+            <w:docPart w:val="DefaultPlaceholder_-1854013440"/>
+          </w:placeholder>
+        </w:sdtPr>
+        <w:sdtEndPr/>
+        <w:sdtContent>
+          <w:r>
+            <w:rPr>
+              <w:noProof/>
+              <w:color w:val="000000" w:themeColor="text1"/>
+            </w:rPr>
+            <w:fldChar w:fldCharType="begin"/>
+          </w:r>
+          <w:r>
+            <w:rPr>
+              <w:noProof/>
+              <w:color w:val="000000" w:themeColor="text1"/>
+            </w:rPr>
+            <w:instrText>ADDIN CitaviPlaceholder{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}</w:instrText>
+          </w:r>
+          <w:r>
+            <w:rPr>
+              <w:noProof/>
+              <w:color w:val="000000" w:themeColor="text1"/>
+            </w:rPr>
+            <w:fldChar w:fldCharType="separate"/>
+          </w:r>
+          <w:r>
+            <w:rPr>
+              <w:noProof/>
+              <w:color w:val="000000" w:themeColor="text1"/>
+            </w:rPr>
+            <w:t>(Devlin et al., 2018)</w:t>
+          </w:r>
+          <w:r>
+            <w:rPr>
+              <w:noProof/>
+              <w:color w:val="000000" w:themeColor="text1"/>
+            </w:rPr>
+            <w:fldChar w:fldCharType="end"/>
+          </w:r>
+        </w:sdtContent>
+      </w:sdt>
+      <w:r>
+        <w:rPr>
+          <w:color w:val="000000" w:themeColor="text1"/>
+        </w:rPr>
+        <w:t>, a  small revolution in the field of NLP was triggered.</w:t>
+      </w:r>
+      <w:r>
+        <w:rPr>
+          <w:color w:val="000000" w:themeColor="text1"/>
+        </w:rPr>
+        <w:t xml:space="preserve"> </w:t>
+      </w:r>
+      <w:r>
+        <w:rPr>
+          <w:color w:val="000000" w:themeColor="text1"/>
+        </w:rPr>
+        <w:t xml:space="preserve">BERT is a huge neural network model based on the transformer architecture </w:t>
+      </w:r>
+      <w:sdt>
+        <w:sdtPr>
+          <w:rPr>
+            <w:color w:val="000000" w:themeColor="text1"/>
+          </w:rPr>
+          <w:alias w:val="To edit, see citavi.com/edit"/>
+          <w:tag w:val="CitaviPlaceholder#60c3e4fe-5dec-4806-8447-59570292cd57"/>
+          <w:id w:val="671217635"/>
+          <w:placeholder>
+            <w:docPart w:val="DefaultPlaceholder_-1854013440"/>
+          </w:placeholder>
+        </w:sdtPr>
+        <w:sdtEndPr/>
+        <w:sdtContent>
+          <w:r>
+            <w:rPr>
+              <w:noProof/>
+              <w:color w:val="000000" w:themeColor="text1"/>
+            </w:rPr>
+            <w:fldChar w:fldCharType="begin"/>
+          </w:r>
+          <w:r>
+            <w:rPr>
+              <w:noProof/>
+              <w:color w:val="000000" w:themeColor="text1"/>
+            </w:rPr>
+            <w:instrText>ADDIN CitaviPlaceholder{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}</w:instrText>
+          </w:r>
+          <w:r>
+            <w:rPr>
+              <w:noProof/>
+              <w:color w:val="000000" w:themeColor="text1"/>
+            </w:rPr>
+            <w:fldChar w:fldCharType="separate"/>
+          </w:r>
+          <w:r>
+            <w:rPr>
+              <w:noProof/>
+              <w:color w:val="000000" w:themeColor="text1"/>
+            </w:rPr>
+            <w:t>(Vaswani et al., 2017)</w:t>
+          </w:r>
+          <w:r>
+            <w:rPr>
+              <w:noProof/>
+              <w:color w:val="000000" w:themeColor="text1"/>
+            </w:rPr>
+            <w:fldChar w:fldCharType="end"/>
+          </w:r>
+        </w:sdtContent>
+      </w:sdt>
+      <w:r>
+        <w:rPr>
+          <w:color w:val="000000" w:themeColor="text1"/>
+        </w:rPr>
+        <w:t xml:space="preserve"> and was pretrained on 3.3</w:t>
+      </w:r>
+      <w:r>
+        <w:rPr>
+          <w:color w:val="000000" w:themeColor="text1"/>
+        </w:rPr>
+        <w:t xml:space="preserve"> billion</w:t>
+      </w:r>
+      <w:r>
+        <w:rPr>
+          <w:color w:val="000000" w:themeColor="text1"/>
+        </w:rPr>
+        <w:t xml:space="preserve"> words from </w:t>
+      </w:r>
+      <w:proofErr w:type="spellStart"/>
+      <w:r>
+        <w:rPr>
+          <w:color w:val="000000" w:themeColor="text1"/>
+        </w:rPr>
+        <w:t>BooksCorpus</w:t>
+      </w:r>
+      <w:proofErr w:type="spellEnd"/>
+      <w:r>
+        <w:rPr>
+          <w:color w:val="000000" w:themeColor="text1"/>
+        </w:rPr>
+        <w:t xml:space="preserve"> </w:t>
+      </w:r>
+      <w:sdt>
+        <w:sdtPr>
+          <w:rPr>
+            <w:color w:val="000000" w:themeColor="text1"/>
+          </w:rPr>
+          <w:alias w:val="To edit, see citavi.com/edit"/>
+          <w:tag w:val="CitaviPlaceholder#37ca2a89-8749-40ff-ba2d-c68b8b78a91e"/>
+          <w:id w:val="20900136"/>
+          <w:placeholder>
+            <w:docPart w:val="DefaultPlaceholder_-1854013440"/>
+          </w:placeholder>
+        </w:sdtPr>
+        <w:sdtContent>
+          <w:r>
+            <w:rPr>
+              <w:noProof/>
+              <w:color w:val="000000" w:themeColor="text1"/>
+            </w:rPr>
+            <w:fldChar w:fldCharType="begin"/>
+          </w:r>
+          <w:r>
+            <w:rPr>
+              <w:noProof/>
+              <w:color w:val="000000" w:themeColor="text1"/>
+            </w:rPr>
+            <w:instrText>ADDIN CitaviPlaceholder{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}</w:instrText>
+          </w:r>
+          <w:r>
+            <w:rPr>
+              <w:noProof/>
+              <w:color w:val="000000" w:themeColor="text1"/>
+            </w:rPr>
+            <w:fldChar w:fldCharType="separate"/>
+          </w:r>
+          <w:r>
+            <w:rPr>
+              <w:noProof/>
+              <w:color w:val="000000" w:themeColor="text1"/>
+            </w:rPr>
+            <w:t>(Zhu et al., 2015)</w:t>
+          </w:r>
+          <w:r>
+            <w:rPr>
+              <w:noProof/>
+              <w:color w:val="000000" w:themeColor="text1"/>
+            </w:rPr>
+            <w:fldChar w:fldCharType="end"/>
+          </w:r>
+        </w:sdtContent>
+      </w:sdt>
+      <w:r>
+        <w:rPr>
+          <w:color w:val="000000" w:themeColor="text1"/>
+        </w:rPr>
+        <w:t xml:space="preserve"> and English Wikipedia</w:t>
+      </w:r>
+      <w:r>
+        <w:rPr>
+          <w:color w:val="000000" w:themeColor="text1"/>
+        </w:rPr>
+        <w:t xml:space="preserve">. </w:t>
+      </w:r>
+      <w:r>
+        <w:rPr>
+          <w:color w:val="000000" w:themeColor="text1"/>
+        </w:rPr>
+        <w:t xml:space="preserve">It builds upon previous </w:t>
+      </w:r>
+      <w:r>
+        <w:rPr>
+          <w:color w:val="000000" w:themeColor="text1"/>
+        </w:rPr>
+        <w:t>approaches</w:t>
+      </w:r>
+      <w:r>
+        <w:rPr>
+          <w:color w:val="000000" w:themeColor="text1"/>
+        </w:rPr>
+        <w:t xml:space="preserve"> on pretraining contextual representations, </w:t>
+      </w:r>
+      <w:r>
+        <w:rPr>
+          <w:color w:val="000000" w:themeColor="text1"/>
+        </w:rPr>
+        <w:t>particularly “Semi-supervised Sequence Learning”</w:t>
+      </w:r>
+      <w:r>
+        <w:rPr>
+          <w:color w:val="000000" w:themeColor="text1"/>
+        </w:rPr>
+        <w:t xml:space="preserve"> </w:t>
+      </w:r>
+      <w:sdt>
+        <w:sdtPr>
+          <w:rPr>
+            <w:color w:val="000000" w:themeColor="text1"/>
+          </w:rPr>
+          <w:alias w:val="To edit, see citavi.com/edit"/>
+          <w:tag w:val="CitaviPlaceholder#3f19746b-045b-4853-8687-4a2463c8fad0"/>
+          <w:id w:val="1854063114"/>
+          <w:placeholder>
+            <w:docPart w:val="DefaultPlaceholder_-1854013440"/>
+          </w:placeholder>
+        </w:sdtPr>
+        <w:sdtContent>
+          <w:r>
+            <w:rPr>
+              <w:noProof/>
+              <w:color w:val="000000" w:themeColor="text1"/>
+            </w:rPr>
+            <w:fldChar w:fldCharType="begin"/>
+          </w:r>
+          <w:r>
+            <w:rPr>
+              <w:noProof/>
+              <w:color w:val="000000" w:themeColor="text1"/>
+            </w:rPr>
+            <w:instrText>ADDIN CitaviPlaceholder{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}</w:instrText>
+          </w:r>
+          <w:r>
+            <w:rPr>
+              <w:noProof/>
+              <w:color w:val="000000" w:themeColor="text1"/>
+            </w:rPr>
+            <w:fldChar w:fldCharType="separate"/>
+          </w:r>
+          <w:r>
+            <w:rPr>
+              <w:noProof/>
+              <w:color w:val="000000" w:themeColor="text1"/>
+            </w:rPr>
+            <w:t>(Dai &amp; Le, 2015)</w:t>
+          </w:r>
+          <w:r>
+            <w:rPr>
+              <w:noProof/>
+              <w:color w:val="000000" w:themeColor="text1"/>
+            </w:rPr>
+            <w:fldChar w:fldCharType="end"/>
+          </w:r>
+        </w:sdtContent>
+      </w:sdt>
+      <w:r>
+        <w:rPr>
+          <w:color w:val="000000" w:themeColor="text1"/>
+        </w:rPr>
+        <w:t xml:space="preserve">, GPT </w:t>
+      </w:r>
+      <w:sdt>
+        <w:sdtPr>
+          <w:rPr>
+            <w:color w:val="000000" w:themeColor="text1"/>
+          </w:rPr>
+          <w:alias w:val="To edit, see citavi.com/edit"/>
+          <w:tag w:val="CitaviPlaceholder#259b16c1-4769-4795-93a2-d1dfafab670f"/>
+          <w:id w:val="948813561"/>
+          <w:placeholder>
+            <w:docPart w:val="DefaultPlaceholder_-1854013440"/>
+          </w:placeholder>
+        </w:sdtPr>
+        <w:sdtContent>
+          <w:r>
+            <w:rPr>
+              <w:noProof/>
+              <w:color w:val="000000" w:themeColor="text1"/>
+            </w:rPr>
+            <w:fldChar w:fldCharType="begin"/>
+          </w:r>
+          <w:r>
+            <w:rPr>
+              <w:noProof/>
+              <w:color w:val="000000" w:themeColor="text1"/>
+            </w:rPr>
+            <w:instrText>ADDIN CitaviPlaceholder{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}</w:instrText>
+          </w:r>
+          <w:r>
+            <w:rPr>
+              <w:noProof/>
+              <w:color w:val="000000" w:themeColor="text1"/>
+            </w:rPr>
+            <w:fldChar w:fldCharType="separate"/>
+          </w:r>
+          <w:r>
+            <w:rPr>
+              <w:noProof/>
+              <w:color w:val="000000" w:themeColor="text1"/>
+            </w:rPr>
+            <w:t>(Radford et al., 2018)</w:t>
+          </w:r>
+          <w:r>
+            <w:rPr>
+              <w:noProof/>
+              <w:color w:val="000000" w:themeColor="text1"/>
+            </w:rPr>
+            <w:fldChar w:fldCharType="end"/>
+          </w:r>
+        </w:sdtContent>
+      </w:sdt>
+      <w:r>
+        <w:rPr>
+          <w:color w:val="000000" w:themeColor="text1"/>
+        </w:rPr>
+        <w:t xml:space="preserve">, </w:t>
+      </w:r>
+      <w:proofErr w:type="spellStart"/>
+      <w:r>
+        <w:rPr>
+          <w:color w:val="000000" w:themeColor="text1"/>
+        </w:rPr>
+        <w:t>ELMo</w:t>
+      </w:r>
+      <w:proofErr w:type="spellEnd"/>
+      <w:r>
+        <w:rPr>
+          <w:color w:val="000000" w:themeColor="text1"/>
+        </w:rPr>
+        <w:t xml:space="preserve"> </w:t>
+      </w:r>
+      <w:sdt>
+        <w:sdtPr>
+          <w:rPr>
+            <w:color w:val="000000" w:themeColor="text1"/>
+          </w:rPr>
+          <w:alias w:val="To edit, see citavi.com/edit"/>
+          <w:tag w:val="CitaviPlaceholder#2c16523c-25ea-4edb-a898-ca50f30986e5"/>
+          <w:id w:val="1248916950"/>
+          <w:placeholder>
+            <w:docPart w:val="DefaultPlaceholder_-1854013440"/>
+          </w:placeholder>
+        </w:sdtPr>
+        <w:sdtContent>
+          <w:r>
+            <w:rPr>
+              <w:noProof/>
+              <w:color w:val="000000" w:themeColor="text1"/>
+            </w:rPr>
+            <w:fldChar w:fldCharType="begin"/>
+          </w:r>
+          <w:r>
+            <w:rPr>
+              <w:noProof/>
+              <w:color w:val="000000" w:themeColor="text1"/>
+            </w:rPr>
+            <w:instrText>ADDIN CitaviPlaceholder{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}</w:instrText>
+          </w:r>
+          <w:r>
+            <w:rPr>
+              <w:noProof/>
+              <w:color w:val="000000" w:themeColor="text1"/>
+            </w:rPr>
+            <w:fldChar w:fldCharType="separate"/>
+          </w:r>
+          <w:r>
+            <w:rPr>
+              <w:noProof/>
+              <w:color w:val="000000" w:themeColor="text1"/>
+            </w:rPr>
+            <w:t>(Peters et al., 2018)</w:t>
+          </w:r>
+          <w:r>
+            <w:rPr>
+              <w:noProof/>
+              <w:color w:val="000000" w:themeColor="text1"/>
+            </w:rPr>
+            <w:fldChar w:fldCharType="end"/>
+          </w:r>
+        </w:sdtContent>
+      </w:sdt>
+      <w:r>
+        <w:rPr>
+          <w:color w:val="000000" w:themeColor="text1"/>
+        </w:rPr>
+        <w:t xml:space="preserve">, </w:t>
+      </w:r>
+      <w:r>
+        <w:rPr>
+          <w:color w:val="000000" w:themeColor="text1"/>
+        </w:rPr>
+        <w:t xml:space="preserve">and </w:t>
+      </w:r>
+      <w:proofErr w:type="spellStart"/>
+      <w:r>
+        <w:rPr>
+          <w:color w:val="000000" w:themeColor="text1"/>
+        </w:rPr>
+        <w:t>ULMFit</w:t>
+      </w:r>
+      <w:proofErr w:type="spellEnd"/>
+      <w:r>
+        <w:rPr>
+          <w:color w:val="000000" w:themeColor="text1"/>
+        </w:rPr>
+        <w:t xml:space="preserve"> </w:t>
+      </w:r>
+      <w:sdt>
+        <w:sdtPr>
+          <w:rPr>
+            <w:color w:val="000000" w:themeColor="text1"/>
+          </w:rPr>
+          <w:alias w:val="To edit, see citavi.com/edit"/>
+          <w:tag w:val="CitaviPlaceholder#5779e473-6f27-477b-9f69-2575d16cffa3"/>
+          <w:id w:val="-216361032"/>
+          <w:placeholder>
+            <w:docPart w:val="DefaultPlaceholder_-1854013440"/>
+          </w:placeholder>
+        </w:sdtPr>
+        <w:sdtContent>
+          <w:r>
+            <w:rPr>
+              <w:noProof/>
+              <w:color w:val="000000" w:themeColor="text1"/>
+            </w:rPr>
+            <w:fldChar w:fldCharType="begin"/>
+          </w:r>
+          <w:r>
+            <w:rPr>
+              <w:noProof/>
+              <w:color w:val="000000" w:themeColor="text1"/>
+            </w:rPr>
+            <w:instrText>ADDIN CitaviPlaceholder{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}</w:instrText>
+          </w:r>
+          <w:r>
+            <w:rPr>
+              <w:noProof/>
+              <w:color w:val="000000" w:themeColor="text1"/>
+            </w:rPr>
+            <w:fldChar w:fldCharType="separate"/>
+          </w:r>
+          <w:r>
+            <w:rPr>
+              <w:noProof/>
+              <w:color w:val="000000" w:themeColor="text1"/>
+            </w:rPr>
+            <w:t>(Howard &amp; Ruder, 2018)</w:t>
+          </w:r>
+          <w:r>
+            <w:rPr>
+              <w:noProof/>
+              <w:color w:val="000000" w:themeColor="text1"/>
+            </w:rPr>
+            <w:fldChar w:fldCharType="end"/>
+          </w:r>
+        </w:sdtContent>
+      </w:sdt>
+      <w:r>
+        <w:rPr>
+          <w:color w:val="000000" w:themeColor="text1"/>
+        </w:rPr>
+        <w:t xml:space="preserve"> and thus also joins the new trend in NLP: transfer learning.</w:t>
+      </w:r>
+      <w:r>
+        <w:rPr>
+          <w:color w:val="000000" w:themeColor="text1"/>
+        </w:rPr>
+        <w:t xml:space="preserve"> </w:t>
+      </w:r>
+      <w:r>
+        <w:t xml:space="preserve">Transfer learning is the technique of transferring knowledge gained from performing one task to another, </w:t>
+      </w:r>
+      <w:r>
+        <w:t>similar</w:t>
+      </w:r>
+      <w:r>
+        <w:t xml:space="preserve"> on</w:t>
+      </w:r>
+      <w:r>
+        <w:t xml:space="preserve">e, and especially benefits the </w:t>
+      </w:r>
+      <w:r>
+        <w:t xml:space="preserve">resource intensive process of training </w:t>
+      </w:r>
+      <w:r>
+        <w:t>neural</w:t>
+      </w:r>
+      <w:r>
+        <w:t xml:space="preserve"> network</w:t>
+      </w:r>
+      <w:r>
+        <w:t>s</w:t>
+      </w:r>
+      <w:r>
+        <w:t xml:space="preserve"> (</w:t>
+      </w:r>
+      <w:r>
+        <w:t>sometimes with several hundred million parameters</w:t>
+      </w:r>
+      <w:r>
+        <w:t>)</w:t>
+      </w:r>
+      <w:r>
+        <w:t xml:space="preserve"> from scratch.</w:t>
+      </w:r>
+      <w:r>
+        <w:t xml:space="preserve"> </w:t>
+      </w:r>
+      <w:r>
+        <w:t xml:space="preserve">However, what really sets BERT apart from these other approaches is that it is the first </w:t>
+      </w:r>
+      <w:r>
+        <w:t xml:space="preserve">“deeply bidirectional, unsupervised language representation, pre-trained using only a plain text corpus”, as </w:t>
+      </w:r>
+      <w:r>
+        <w:rPr>
+          <w:color w:val="00B050"/>
+        </w:rPr>
+        <w:t xml:space="preserve">stated in the Google blog post. </w:t>
+      </w:r>
+    </w:p>
+    <w:p>
+      <w:pPr>
+        <w:pStyle w:val="Folgeabsatz"/>
+        <w:ind w:firstLine="0"/>
+      </w:pPr>
+      <w:r>
+        <w:t xml:space="preserve">This bidirectionality, combined with the self-attention mechanism, provides </w:t>
+      </w:r>
+      <w:r>
+        <w:t>a better grasp of word meanings and context</w:t>
+      </w:r>
+      <w:r>
+        <w:t xml:space="preserve">, which is reflected in achieving </w:t>
+      </w:r>
+      <w:r>
+        <w:t>state-of-the-art</w:t>
+      </w:r>
+      <w:r>
+        <w:t xml:space="preserve"> performance </w:t>
+      </w:r>
+      <w:r>
+        <w:t xml:space="preserve">on </w:t>
+      </w:r>
+      <w:r>
+        <w:t>eleven</w:t>
+      </w:r>
+      <w:r>
+        <w:t xml:space="preserve"> NLP tasks, as </w:t>
+      </w:r>
+      <w:r>
+        <w:t>reported</w:t>
+      </w:r>
+      <w:r>
+        <w:t xml:space="preserve"> by </w:t>
+      </w:r>
+      <w:sdt>
+        <w:sdtPr>
+          <w:alias w:val="To edit, see citavi.com/edit"/>
+          <w:tag w:val="CitaviPlaceholder#6a2bb2cd-106b-4db2-a318-58db3d9846a6"/>
+          <w:id w:val="1786152348"/>
+          <w:placeholder>
+            <w:docPart w:val="DefaultPlaceholder_-1854013440"/>
+          </w:placeholder>
+        </w:sdtPr>
+        <w:sdtContent>
+          <w:r>
+            <w:rPr>
+              <w:noProof/>
+            </w:rPr>
+            <w:fldChar w:fldCharType="begin"/>
+          </w:r>
+          <w:r>
+            <w:rPr>
+              <w:noProof/>
+            </w:rPr>
+            <w:instrText>ADDIN CitaviPlaceholder{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}</w:instrText>
+          </w:r>
+          <w:r>
+            <w:rPr>
+              <w:noProof/>
+            </w:rPr>
+            <w:fldChar w:fldCharType="separate"/>
+          </w:r>
+          <w:r>
+            <w:rPr>
+              <w:noProof/>
+            </w:rPr>
+            <w:t>Devlin et al.</w:t>
+          </w:r>
+          <w:r>
+            <w:rPr>
+              <w:noProof/>
+            </w:rPr>
+            <w:fldChar w:fldCharType="end"/>
+          </w:r>
+        </w:sdtContent>
+      </w:sdt>
+      <w:r>
+        <w:t xml:space="preserve"> </w:t>
+      </w:r>
+      <w:sdt>
+        <w:sdtPr>
+          <w:alias w:val="To edit, see citavi.com/edit"/>
+          <w:tag w:val="CitaviPlaceholder#26036ac7-6a50-4faf-b2fa-3e485355f528"/>
+          <w:id w:val="-1575196791"/>
+          <w:placeholder>
+            <w:docPart w:val="DefaultPlaceholder_-1854013440"/>
+          </w:placeholder>
+        </w:sdtPr>
+        <w:sdtContent>
+          <w:r>
+            <w:rPr>
+              <w:noProof/>
+            </w:rPr>
+            <w:fldChar w:fldCharType="begin"/>
+          </w:r>
+          <w:r>
+            <w:rPr>
+              <w:noProof/>
+            </w:rPr>
+            <w:instrText>ADDIN CitaviPlaceholder{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}</w:instrText>
+          </w:r>
+          <w:r>
+            <w:rPr>
+              <w:noProof/>
+            </w:rPr>
+            <w:fldChar w:fldCharType="separate"/>
+          </w:r>
+          <w:r>
+            <w:rPr>
+              <w:noProof/>
+            </w:rPr>
+            <w:t>(2018)</w:t>
+          </w:r>
+          <w:r>
+            <w:rPr>
+              <w:noProof/>
+            </w:rPr>
+            <w:fldChar w:fldCharType="end"/>
+          </w:r>
+        </w:sdtContent>
+      </w:sdt>
+      <w:r>
+        <w:t>.</w:t>
+      </w:r>
+      <w:r>
+        <w:t xml:space="preserve"> </w:t>
+      </w:r>
+    </w:p>
+    <w:p>
+      <w:pPr>
+        <w:pStyle w:val="Folgeabsatz"/>
+        <w:ind w:firstLine="0"/>
+      </w:pPr>
+    </w:p>
+    <w:p>
+      <w:pPr>
+        <w:pStyle w:val="Folgeabsatz"/>
+        <w:ind w:firstLine="0"/>
+        <w:rPr>
+          <w:color w:val="00B050"/>
+        </w:rPr>
+      </w:pPr>
+      <w:r>
+        <w:rPr>
+          <w:color w:val="00B050"/>
+        </w:rPr>
+        <w:t>Through</w:t>
+      </w:r>
+      <w:r>
+        <w:rPr>
+          <w:color w:val="00B050"/>
+        </w:rPr>
+        <w:t xml:space="preserve"> open sourcing of BERT</w:t>
+      </w:r>
+      <w:r>
+        <w:rPr>
+          <w:color w:val="00B050"/>
+        </w:rPr>
+        <w:t xml:space="preserve">, </w:t>
+      </w:r>
+      <w:r>
+        <w:rPr>
+          <w:color w:val="00B050"/>
+        </w:rPr>
+        <w:t xml:space="preserve">numerous researchers </w:t>
+      </w:r>
+      <w:r>
+        <w:rPr>
+          <w:color w:val="00B050"/>
+        </w:rPr>
+        <w:t xml:space="preserve">were able </w:t>
+      </w:r>
+      <w:r>
+        <w:rPr>
+          <w:color w:val="00B050"/>
+        </w:rPr>
+        <w:t>to fine-tune the model for their own tasks and domains, including</w:t>
+      </w:r>
+      <w:r>
+        <w:rPr>
+          <w:color w:val="00B050"/>
+        </w:rPr>
+        <w:t xml:space="preserve">, for example, </w:t>
+      </w:r>
+      <w:r>
+        <w:rPr>
+          <w:color w:val="00B050"/>
+        </w:rPr>
+        <w:t xml:space="preserve">…, … or </w:t>
+      </w:r>
+      <w:r>
+        <w:rPr>
+          <w:color w:val="00B050"/>
+        </w:rPr>
+        <w:t xml:space="preserve">the cooking domain </w:t>
+      </w:r>
+      <w:sdt>
+        <w:sdtPr>
+          <w:rPr>
+            <w:color w:val="00B050"/>
+          </w:rPr>
+          <w:alias w:val="To edit, see citavi.com/edit"/>
+          <w:tag w:val="CitaviPlaceholder#e1dc2a45-06d7-4275-bed1-8e1df68e5a9f"/>
+          <w:id w:val="846910218"/>
+          <w:placeholder>
+            <w:docPart w:val="1A0F4DD080664F70A08DD5403E847C96"/>
+          </w:placeholder>
+        </w:sdtPr>
+        <w:sdtContent>
+          <w:r>
+            <w:rPr>
+              <w:noProof/>
+              <w:color w:val="00B050"/>
+            </w:rPr>
+            <w:fldChar w:fldCharType="begin"/>
+          </w:r>
+          <w:r>
+            <w:rPr>
+              <w:noProof/>
+              <w:color w:val="00B050"/>
+            </w:rPr>
+            <w:instrText>ADDIN CitaviPlaceholder{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}</w:instrText>
+          </w:r>
+          <w:r>
+            <w:rPr>
+              <w:noProof/>
+              <w:color w:val="00B050"/>
+            </w:rPr>
+            <w:fldChar w:fldCharType="separate"/>
+          </w:r>
+          <w:r>
+            <w:rPr>
+              <w:noProof/>
+              <w:color w:val="00B050"/>
+            </w:rPr>
+            <w:t>(Stojanov et al., 2021)</w:t>
+          </w:r>
+          <w:r>
+            <w:rPr>
+              <w:noProof/>
+              <w:color w:val="00B050"/>
+            </w:rPr>
+            <w:fldChar w:fldCharType="end"/>
+          </w:r>
+        </w:sdtContent>
+      </w:sdt>
+      <w:r>
+        <w:rPr>
+          <w:color w:val="00B050"/>
+        </w:rPr>
+        <w:t>.</w:t>
+      </w:r>
+      <w:r>
+        <w:rPr>
+          <w:color w:val="00B050"/>
+        </w:rPr>
+        <w:t xml:space="preserve"> </w:t>
+      </w:r>
+      <w:r>
+        <w:rPr>
+          <w:color w:val="00B050"/>
+        </w:rPr>
+        <w:t>However, BERT</w:t>
+      </w:r>
+      <w:r>
+        <w:rPr>
+          <w:color w:val="00B050"/>
+        </w:rPr>
+        <w:t>’</w:t>
+      </w:r>
+      <w:r>
+        <w:rPr>
+          <w:color w:val="00B050"/>
+        </w:rPr>
+        <w:t xml:space="preserve">s performance on domain-specific tasks is limited due to its lack of domain-specific knowledge, as pre-training was only performed on data from the general text domain. </w:t>
+      </w:r>
+    </w:p>
+    <w:p>
+      <w:pPr>
+        <w:pStyle w:val="Folgeabsatz"/>
+        <w:ind w:firstLine="0"/>
+        <w:rPr>
+          <w:color w:val="00B050"/>
+        </w:rPr>
+      </w:pPr>
+      <w:r>
+        <w:rPr>
+          <w:color w:val="00B050"/>
+        </w:rPr>
+        <w:t xml:space="preserve">To tackle this </w:t>
+      </w:r>
+      <w:r>
+        <w:rPr>
+          <w:color w:val="00B050"/>
+        </w:rPr>
+        <w:t xml:space="preserve">issue, </w:t>
+      </w:r>
+    </w:p>
+    <w:p>
+      <w:pPr>
+        <w:pStyle w:val="Folgeabsatz"/>
+        <w:ind w:firstLine="0"/>
+      </w:pPr>
+    </w:p>
+    <w:p>
+      <w:pPr>
+        <w:pStyle w:val="Folgeabsatz"/>
+        <w:ind w:firstLine="0"/>
+        <w:rPr>
+          <w:color w:val="00B050"/>
+        </w:rPr>
+      </w:pPr>
+      <w:r>
+        <w:rPr>
+          <w:color w:val="00B050"/>
+        </w:rPr>
+        <w:t xml:space="preserve">There is only little research done </w:t>
+      </w:r>
+      <w:r>
+        <w:rPr>
+          <w:color w:val="00B050"/>
+        </w:rPr>
+        <w:t xml:space="preserve">for adapting BERT for the cooking domain, and no sophisticated model that is applicable for a variety of downstream tasks in this domain is provided yet. </w:t>
+      </w:r>
+    </w:p>
+    <w:p>
+      <w:pPr>
+        <w:pStyle w:val="Folgeabsatz"/>
+        <w:ind w:firstLine="0"/>
+      </w:pPr>
+    </w:p>
+    <w:p>
+      <w:pPr>
+        <w:pStyle w:val="Folgeabsatz"/>
+        <w:ind w:firstLine="0"/>
+      </w:pPr>
+      <w:proofErr w:type="spellStart"/>
+      <w:r>
+        <w:t>Ziel</w:t>
+      </w:r>
+      <w:proofErr w:type="spellEnd"/>
+      <w:r>
+        <w:t xml:space="preserve"> </w:t>
+      </w:r>
+      <w:proofErr w:type="spellStart"/>
+      <w:r>
+        <w:t>dieser</w:t>
+      </w:r>
+      <w:proofErr w:type="spellEnd"/>
+      <w:r>
+        <w:t xml:space="preserve"> Arbeit </w:t>
+      </w:r>
+      <w:proofErr w:type="spellStart"/>
+      <w:r>
+        <w:t>ist</w:t>
+      </w:r>
+      <w:proofErr w:type="spellEnd"/>
+      <w:r>
+        <w:t xml:space="preserve"> das </w:t>
+      </w:r>
+    </w:p>
+    <w:p>
+      <w:pPr>
+        <w:pStyle w:val="Folgeabsatz"/>
+        <w:ind w:firstLine="0"/>
+      </w:pPr>
+    </w:p>
+    <w:p>
+      <w:pPr>
+        <w:pStyle w:val="Folgeabsatz"/>
+        <w:ind w:firstLine="0"/>
+      </w:pPr>
+      <w:r>
+        <w:t>A limitation that</w:t>
+      </w:r>
+    </w:p>
+    <w:p>
+      <w:pPr>
         <w:numPr>
           <w:ilvl w:val="0"/>
           <w:numId w:val="18"/>
@@ -3690,6 +4643,7 @@
             <w:docPart w:val="DefaultPlaceholder_-1854013440"/>
           </w:placeholder>
         </w:sdtPr>
+        <w:sdtEndPr/>
         <w:sdtContent>
           <w:r>
             <w:rPr>
@@ -3854,6 +4808,7 @@
             <w:docPart w:val="DefaultPlaceholder_-1854013440"/>
           </w:placeholder>
         </w:sdtPr>
+        <w:sdtEndPr/>
         <w:sdtContent>
           <w:r>
             <w:rPr>
@@ -3867,7 +4822,7 @@
               <w:noProof/>
               <w:color w:val="B2A1C7" w:themeColor="accent4" w:themeTint="99"/>
             </w:rPr>
-            <w:instrText>ADDIN CitaviPlaceholder{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}</w:instrText>
+            <w:instrText>ADDIN CitaviPlaceholder{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}</w:instrText>
           </w:r>
           <w:r>
             <w:rPr>
@@ -4054,11 +5009,7 @@
             <w:docPart w:val="DefaultPlaceholder_-1854013440"/>
           </w:placeholder>
         </w:sdtPr>
-        <w:sdtEndPr>
-          <w:rPr>
-            <w:color w:val="B2A1C7" w:themeColor="accent4" w:themeTint="99"/>
-          </w:rPr>
-        </w:sdtEndPr>
+        <w:sdtEndPr/>
         <w:sdtContent>
           <w:r>
             <w:rPr>
@@ -4072,7 +5023,7 @@
               <w:noProof/>
               <w:color w:val="B2A1C7" w:themeColor="accent4" w:themeTint="99"/>
             </w:rPr>
-            <w:instrText>ADDIN CitaviPlaceholder{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}</w:instrText>
+            <w:instrText>ADDIN CitaviPlaceholder{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}</w:instrText>
           </w:r>
           <w:r>
             <w:rPr>
@@ -4086,7 +5037,7 @@
               <w:noProof/>
               <w:color w:val="B2A1C7" w:themeColor="accent4" w:themeTint="99"/>
             </w:rPr>
-            <w:t>(Dai &amp; Le V, 2015)</w:t>
+            <w:t>(Dai &amp; Le, 2015)</w:t>
           </w:r>
           <w:r>
             <w:rPr>
@@ -4115,11 +5066,7 @@
             <w:docPart w:val="DefaultPlaceholder_-1854013440"/>
           </w:placeholder>
         </w:sdtPr>
-        <w:sdtEndPr>
-          <w:rPr>
-            <w:color w:val="B2A1C7" w:themeColor="accent4" w:themeTint="99"/>
-          </w:rPr>
-        </w:sdtEndPr>
+        <w:sdtEndPr/>
         <w:sdtContent>
           <w:r>
             <w:rPr>
@@ -4133,7 +5080,7 @@
               <w:noProof/>
               <w:color w:val="B2A1C7" w:themeColor="accent4" w:themeTint="99"/>
             </w:rPr>
-            <w:instrText>ADDIN CitaviPlaceholder{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}</w:instrText>
+            <w:instrText>ADDIN CitaviPlaceholder{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}</w:instrText>
           </w:r>
           <w:r>
             <w:rPr>
@@ -4190,11 +5137,7 @@
             <w:docPart w:val="DefaultPlaceholder_-1854013440"/>
           </w:placeholder>
         </w:sdtPr>
-        <w:sdtEndPr>
-          <w:rPr>
-            <w:color w:val="B2A1C7" w:themeColor="accent4" w:themeTint="99"/>
-          </w:rPr>
-        </w:sdtEndPr>
+        <w:sdtEndPr/>
         <w:sdtContent>
           <w:r>
             <w:rPr>
@@ -4208,7 +5151,7 @@
               <w:noProof/>
               <w:color w:val="B2A1C7" w:themeColor="accent4" w:themeTint="99"/>
             </w:rPr>
-            <w:instrText>ADDIN CitaviPlaceholder{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}</w:instrText>
+            <w:instrText>ADDIN CitaviPlaceholder{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}</w:instrText>
           </w:r>
           <w:r>
             <w:rPr>
@@ -4265,6 +5208,7 @@
             <w:docPart w:val="DefaultPlaceholder_-1854013440"/>
           </w:placeholder>
         </w:sdtPr>
+        <w:sdtEndPr/>
         <w:sdtContent>
           <w:r>
             <w:rPr>
@@ -4278,7 +5222,7 @@
               <w:noProof/>
               <w:color w:val="B2A1C7" w:themeColor="accent4" w:themeTint="99"/>
             </w:rPr>
-            <w:instrText>ADDIN CitaviPlaceholder{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}</w:instrText>
+            <w:instrText>ADDIN CitaviPlaceholder{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}</w:instrText>
           </w:r>
           <w:r>
             <w:rPr>
@@ -4367,7 +5311,69 @@
         <w:rPr>
           <w:color w:val="B2A1C7" w:themeColor="accent4" w:themeTint="99"/>
         </w:rPr>
-        <w:t xml:space="preserve"> has BERT been influenced by the new movement in NLP that is transfer learning. </w:t>
+        <w:t xml:space="preserve"> has BERT been influenced by the new movement in NLP that is transfer learning</w:t>
+      </w:r>
+      <w:r>
+        <w:rPr>
+          <w:color w:val="B2A1C7" w:themeColor="accent4" w:themeTint="99"/>
+        </w:rPr>
+        <w:t xml:space="preserve">: </w:t>
+      </w:r>
+      <w:proofErr w:type="spellStart"/>
+      <w:r>
+        <w:rPr>
+          <w:color w:val="B2A1C7" w:themeColor="accent4" w:themeTint="99"/>
+        </w:rPr>
+        <w:t>kurz</w:t>
+      </w:r>
+      <w:proofErr w:type="spellEnd"/>
+      <w:r>
+        <w:rPr>
+          <w:color w:val="B2A1C7" w:themeColor="accent4" w:themeTint="99"/>
+        </w:rPr>
+        <w:t xml:space="preserve"> und </w:t>
+      </w:r>
+      <w:proofErr w:type="spellStart"/>
+      <w:r>
+        <w:rPr>
+          <w:color w:val="B2A1C7" w:themeColor="accent4" w:themeTint="99"/>
+        </w:rPr>
+        <w:t>knapp</w:t>
+      </w:r>
+      <w:proofErr w:type="spellEnd"/>
+      <w:r>
+        <w:rPr>
+          <w:color w:val="B2A1C7" w:themeColor="accent4" w:themeTint="99"/>
+        </w:rPr>
+        <w:t xml:space="preserve"> </w:t>
+      </w:r>
+      <w:proofErr w:type="spellStart"/>
+      <w:r>
+        <w:rPr>
+          <w:color w:val="B2A1C7" w:themeColor="accent4" w:themeTint="99"/>
+        </w:rPr>
+        <w:t>zusammenfassen</w:t>
+      </w:r>
+      <w:proofErr w:type="spellEnd"/>
+      <w:r>
+        <w:rPr>
+          <w:color w:val="B2A1C7" w:themeColor="accent4" w:themeTint="99"/>
+        </w:rPr>
+        <w:t xml:space="preserve">, was das </w:t>
+      </w:r>
+      <w:proofErr w:type="spellStart"/>
+      <w:r>
+        <w:rPr>
+          <w:color w:val="B2A1C7" w:themeColor="accent4" w:themeTint="99"/>
+        </w:rPr>
+        <w:t>ist</w:t>
+      </w:r>
+      <w:proofErr w:type="spellEnd"/>
+      <w:r>
+        <w:rPr>
+          <w:color w:val="B2A1C7" w:themeColor="accent4" w:themeTint="99"/>
+        </w:rPr>
+        <w:t xml:space="preserve"> </w:t>
       </w:r>
     </w:p>
     <w:p>
@@ -5318,21 +6324,7 @@
         <w:rPr>
           <w:color w:val="C00000"/>
         </w:rPr>
-        <w:t xml:space="preserve">, there is however not yet a sophisticated model/ only </w:t>
-      </w:r>
-      <w:proofErr w:type="gramStart"/>
-      <w:r>
-        <w:rPr>
-          <w:color w:val="C00000"/>
-        </w:rPr>
-        <w:t>little  research</w:t>
-      </w:r>
-      <w:proofErr w:type="gramEnd"/>
-      <w:r>
-        <w:rPr>
-          <w:color w:val="C00000"/>
-        </w:rPr>
-        <w:t xml:space="preserve"> done for adapting BERT to the domain of cooking. </w:t>
+        <w:t xml:space="preserve">, there is however not yet a sophisticated model/ only little  research done for adapting BERT to the domain of cooking. </w:t>
       </w:r>
     </w:p>
     <w:p>
@@ -5496,111 +6488,83 @@
         <w:rPr>
           <w:color w:val="00B050"/>
         </w:rPr>
-        <w:t xml:space="preserve"> </w:t>
-      </w:r>
-      <w:proofErr w:type="gramStart"/>
+        <w:t xml:space="preserve"> an die target domain </w:t>
+      </w:r>
+      <w:proofErr w:type="spellStart"/>
       <w:r>
         <w:rPr>
           <w:color w:val="00B050"/>
         </w:rPr>
-        <w:t>an</w:t>
-      </w:r>
-      <w:proofErr w:type="gramEnd"/>
+        <w:t>anzunähern</w:t>
+      </w:r>
+      <w:proofErr w:type="spellEnd"/>
       <w:r>
         <w:rPr>
           <w:color w:val="00B050"/>
         </w:rPr>
-        <w:t xml:space="preserve"> die target domain </w:t>
-      </w:r>
-      <w:proofErr w:type="spellStart"/>
+        <w:t>)</w:t>
+      </w:r>
       <w:r>
         <w:rPr>
           <w:color w:val="00B050"/>
         </w:rPr>
-        <w:t>anzunähern</w:t>
-      </w:r>
-      <w:proofErr w:type="spellEnd"/>
+        <w:t xml:space="preserve">, </w:t>
+      </w:r>
+      <w:proofErr w:type="spellStart"/>
       <w:r>
         <w:rPr>
           <w:color w:val="00B050"/>
         </w:rPr>
-        <w:t>)</w:t>
-      </w:r>
+        <w:t>indem</w:t>
+      </w:r>
+      <w:proofErr w:type="spellEnd"/>
       <w:r>
         <w:rPr>
           <w:color w:val="00B050"/>
         </w:rPr>
-        <w:t xml:space="preserve">, </w:t>
+        <w:t xml:space="preserve"> </w:t>
       </w:r>
       <w:proofErr w:type="spellStart"/>
       <w:r>
         <w:rPr>
           <w:color w:val="00B050"/>
         </w:rPr>
-        <w:t>indem</w:t>
+        <w:t>durch</w:t>
       </w:r>
       <w:proofErr w:type="spellEnd"/>
       <w:r>
         <w:rPr>
           <w:color w:val="00B050"/>
         </w:rPr>
-        <w:t xml:space="preserve"> </w:t>
+        <w:t xml:space="preserve"> das </w:t>
       </w:r>
       <w:proofErr w:type="spellStart"/>
       <w:r>
         <w:rPr>
           <w:color w:val="00B050"/>
         </w:rPr>
-        <w:t>durch</w:t>
+        <w:t>Hinzufügen</w:t>
       </w:r>
       <w:proofErr w:type="spellEnd"/>
       <w:r>
         <w:rPr>
           <w:color w:val="00B050"/>
         </w:rPr>
-        <w:t xml:space="preserve"> das </w:t>
+        <w:t xml:space="preserve"> von </w:t>
       </w:r>
       <w:proofErr w:type="spellStart"/>
       <w:r>
         <w:rPr>
           <w:color w:val="00B050"/>
         </w:rPr>
-        <w:t>Hinzufügen</w:t>
+        <w:t>domänenspez</w:t>
       </w:r>
       <w:proofErr w:type="spellEnd"/>
       <w:r>
         <w:rPr>
           <w:color w:val="00B050"/>
         </w:rPr>
-        <w:t xml:space="preserve"> von </w:t>
-      </w:r>
-      <w:proofErr w:type="spellStart"/>
-      <w:r>
-        <w:rPr>
-          <w:color w:val="00B050"/>
-        </w:rPr>
-        <w:t>domänenspez</w:t>
-      </w:r>
-      <w:proofErr w:type="spellEnd"/>
-      <w:r>
-        <w:rPr>
-          <w:color w:val="00B050"/>
-        </w:rPr>
-        <w:t xml:space="preserve">. Wissen BERT </w:t>
-      </w:r>
-      <w:proofErr w:type="gramStart"/>
-      <w:r>
-        <w:rPr>
-          <w:color w:val="00B050"/>
-        </w:rPr>
-        <w:t>an</w:t>
-      </w:r>
-      <w:proofErr w:type="gramEnd"/>
-      <w:r>
-        <w:rPr>
-          <w:color w:val="00B050"/>
-        </w:rPr>
-        <w:t xml:space="preserve"> die </w:t>
+        <w:t xml:space="preserve">. Wissen BERT an die </w:t>
       </w:r>
       <w:proofErr w:type="spellStart"/>
       <w:r>
@@ -6751,19 +7715,7 @@
           <w:rPr>
             <w:rStyle w:val="Hyperlink"/>
           </w:rPr>
-          <w:t>https://cseweb.</w:t>
-        </w:r>
-        <w:r>
-          <w:rPr>
-            <w:rStyle w:val="Hyperlink"/>
-          </w:rPr>
-          <w:t>u</w:t>
-        </w:r>
-        <w:r>
-          <w:rPr>
-            <w:rStyle w:val="Hyperlink"/>
-          </w:rPr>
-          <w:t>csd.edu/~jmcauley/pdfs/emnlp19c.pdf</w:t>
+          <w:t>https://cseweb.ucsd.edu/~jmcauley/pdfs/emnlp19c.pdf</w:t>
         </w:r>
       </w:hyperlink>
     </w:p>
@@ -7068,6 +8020,340 @@
       </w:r>
       <w:bookmarkEnd w:id="25"/>
     </w:p>
+    <w:sdt>
+      <w:sdtPr>
+        <w:tag w:val="CitaviBibliography"/>
+        <w:id w:val="-1581826981"/>
+        <w:placeholder>
+          <w:docPart w:val="064329369A064B18ABE191526EE8A16D"/>
+        </w:placeholder>
+      </w:sdtPr>
+      <w:sdtContent>
+        <w:p>
+          <w:pPr>
+            <w:pStyle w:val="CitaviBibliographyEntry"/>
+          </w:pPr>
+          <w:r>
+            <w:fldChar w:fldCharType="begin"/>
+          </w:r>
+          <w:r>
+            <w:instrText>ADDIN CitaviBibliography</w:instrText>
+          </w:r>
+          <w:r>
+            <w:fldChar w:fldCharType="separate"/>
+          </w:r>
+          <w:bookmarkStart w:id="26" w:name="_CTVL0016394f85d4176402baf1d5e19a5b5dd66"/>
+          <w:r>
+            <w:t>Dai, A. M., &amp; Le, Q. V. (2015). Semi-supervised Sequence Learning.</w:t>
+          </w:r>
+          <w:bookmarkEnd w:id="26"/>
+          <w:r>
+            <w:t xml:space="preserve"> </w:t>
+          </w:r>
+          <w:r>
+            <w:rPr>
+              <w:i/>
+            </w:rPr>
+            <w:t>Advances in Neural Information Processing Systems</w:t>
+          </w:r>
+          <w:r>
+            <w:t xml:space="preserve">, </w:t>
+          </w:r>
+          <w:r>
+            <w:rPr>
+              <w:i/>
+            </w:rPr>
+            <w:t>28</w:t>
+          </w:r>
+          <w:r>
+            <w:t>, 3079–3087. http://arxiv.org/pdf/1511.01432v1</w:t>
+          </w:r>
+        </w:p>
+        <w:p>
+          <w:pPr>
+            <w:pStyle w:val="CitaviBibliographyEntry"/>
+          </w:pPr>
+          <w:bookmarkStart w:id="27" w:name="_CTVL0017bff4cbd6d89444fa848edf2ca192f25"/>
+          <w:r>
+            <w:t>Devlin, J., Chang, M.-W., Lee, K., &amp; Toutanova, K. (2018, October 11).</w:t>
+          </w:r>
+          <w:bookmarkEnd w:id="27"/>
+          <w:r>
+            <w:t xml:space="preserve"> </w:t>
+          </w:r>
+          <w:r>
+            <w:rPr>
+              <w:i/>
+            </w:rPr>
+            <w:t>BERT: Pre-training of Deep Bidirectional Transformers for Language Understanding</w:t>
+          </w:r>
+          <w:r>
+            <w:t xml:space="preserve">. http://arxiv.org/pdf/1810.04805v2 </w:t>
+          </w:r>
+        </w:p>
+        <w:p>
+          <w:pPr>
+            <w:pStyle w:val="CitaviBibliographyEntry"/>
+          </w:pPr>
+          <w:bookmarkStart w:id="28" w:name="_CTVL0011fbaf3f229d44004bfd02dd833ba3edc"/>
+          <w:r>
+            <w:t>Howard, J., &amp; Ruder, S. (2018, January 18).</w:t>
+          </w:r>
+          <w:bookmarkEnd w:id="28"/>
+          <w:r>
+            <w:t xml:space="preserve"> </w:t>
+          </w:r>
+          <w:r>
+            <w:rPr>
+              <w:i/>
+            </w:rPr>
+            <w:t>Universal Language Model Fine-tuning for Text Classification</w:t>
+          </w:r>
+          <w:r>
+            <w:t xml:space="preserve">. http://arxiv.org/pdf/1801.06146v5 </w:t>
+          </w:r>
+        </w:p>
+        <w:p>
+          <w:pPr>
+            <w:pStyle w:val="CitaviBibliographyEntry"/>
+          </w:pPr>
+          <w:bookmarkStart w:id="29" w:name="_CTVL00115a3805214c34fefbad2976c674b3129"/>
+          <w:r>
+            <w:t xml:space="preserve">Peters, M. E., Neumann, M., </w:t>
+          </w:r>
+          <w:proofErr w:type="spellStart"/>
+          <w:r>
+            <w:t>Iyyer</w:t>
+          </w:r>
+          <w:proofErr w:type="spellEnd"/>
+          <w:r>
+            <w:t xml:space="preserve">, M., Gardner, M., Clark, C., Lee, K., &amp; </w:t>
+          </w:r>
+          <w:proofErr w:type="spellStart"/>
+          <w:r>
+            <w:t>Zettlemoyer</w:t>
+          </w:r>
+          <w:proofErr w:type="spellEnd"/>
+          <w:r>
+            <w:t>, L. (2018, February 15).</w:t>
+          </w:r>
+          <w:bookmarkEnd w:id="29"/>
+          <w:r>
+            <w:t xml:space="preserve"> </w:t>
+          </w:r>
+          <w:r>
+            <w:rPr>
+              <w:i/>
+            </w:rPr>
+            <w:t>Deep contextualized word representations</w:t>
+          </w:r>
+          <w:r>
+            <w:t xml:space="preserve">. http://arxiv.org/pdf/1802.05365v2 </w:t>
+          </w:r>
+        </w:p>
+        <w:p>
+          <w:pPr>
+            <w:pStyle w:val="CitaviBibliographyEntry"/>
+            <w:rPr>
+              <w:i/>
+            </w:rPr>
+          </w:pPr>
+          <w:bookmarkStart w:id="30" w:name="_CTVL0013543b2e93f584b60adb79ea2a407fd1c"/>
+          <w:r>
+            <w:t xml:space="preserve">Radford, A., Narasimhan, K., </w:t>
+          </w:r>
+          <w:proofErr w:type="spellStart"/>
+          <w:r>
+            <w:t>Salimans</w:t>
+          </w:r>
+          <w:proofErr w:type="spellEnd"/>
+          <w:r>
+            <w:t xml:space="preserve">, T., &amp; </w:t>
+          </w:r>
+          <w:proofErr w:type="spellStart"/>
+          <w:r>
+            <w:t>Sutskever</w:t>
+          </w:r>
+          <w:proofErr w:type="spellEnd"/>
+          <w:r>
+            <w:t>, I. (2018).</w:t>
+          </w:r>
+          <w:bookmarkEnd w:id="30"/>
+          <w:r>
+            <w:t xml:space="preserve"> </w:t>
+          </w:r>
+          <w:r>
+            <w:rPr>
+              <w:i/>
+            </w:rPr>
+            <w:t xml:space="preserve">Improving language understanding by generative pre-training. </w:t>
+          </w:r>
+        </w:p>
+        <w:p>
+          <w:pPr>
+            <w:pStyle w:val="CitaviBibliographyEntry"/>
+          </w:pPr>
+          <w:bookmarkStart w:id="31" w:name="_CTVL001d630902e6c1a41fb8497ab92d9aa720e"/>
+          <w:proofErr w:type="spellStart"/>
+          <w:r>
+            <w:t>Stojanov</w:t>
+          </w:r>
+          <w:proofErr w:type="spellEnd"/>
+          <w:r>
+            <w:t xml:space="preserve">, R., </w:t>
+          </w:r>
+          <w:proofErr w:type="spellStart"/>
+          <w:r>
+            <w:t>Popovski</w:t>
+          </w:r>
+          <w:proofErr w:type="spellEnd"/>
+          <w:r>
+            <w:t xml:space="preserve">, G., </w:t>
+          </w:r>
+          <w:proofErr w:type="spellStart"/>
+          <w:r>
+            <w:t>Cenikj</w:t>
+          </w:r>
+          <w:proofErr w:type="spellEnd"/>
+          <w:r>
+            <w:t xml:space="preserve">, G., </w:t>
+          </w:r>
+          <w:proofErr w:type="spellStart"/>
+          <w:r>
+            <w:t>Koroušić</w:t>
+          </w:r>
+          <w:proofErr w:type="spellEnd"/>
+          <w:r>
+            <w:t xml:space="preserve"> Seljak, B., &amp; </w:t>
+          </w:r>
+          <w:proofErr w:type="spellStart"/>
+          <w:r>
+            <w:t>Eftimov</w:t>
+          </w:r>
+          <w:proofErr w:type="spellEnd"/>
+          <w:r>
+            <w:t>, T. (2021). A Fine-Tuned Bidirectional Encoder Representations From Transformers Model for Food Named-Entity Recognition: Algorithm Development and Validation.</w:t>
+          </w:r>
+          <w:bookmarkEnd w:id="31"/>
+          <w:r>
+            <w:t xml:space="preserve"> </w:t>
+          </w:r>
+          <w:r>
+            <w:rPr>
+              <w:i/>
+            </w:rPr>
+            <w:t>Journal of Medical Internet Research</w:t>
+          </w:r>
+          <w:r>
+            <w:t xml:space="preserve">, </w:t>
+          </w:r>
+          <w:r>
+            <w:rPr>
+              <w:i/>
+            </w:rPr>
+            <w:t>23</w:t>
+          </w:r>
+          <w:r>
+            <w:t>(8), e28229. https://doi.org/10.2196/28229</w:t>
+          </w:r>
+        </w:p>
+        <w:p>
+          <w:pPr>
+            <w:pStyle w:val="CitaviBibliographyEntry"/>
+          </w:pPr>
+          <w:bookmarkStart w:id="32" w:name="_CTVL0013fad084a35cb409abf8ed447d05acebc"/>
+          <w:r>
+            <w:t xml:space="preserve">Vaswani, A., </w:t>
+          </w:r>
+          <w:proofErr w:type="spellStart"/>
+          <w:r>
+            <w:t>Shazeer</w:t>
+          </w:r>
+          <w:proofErr w:type="spellEnd"/>
+          <w:r>
+            <w:t xml:space="preserve">, N., Parmar, N., </w:t>
+          </w:r>
+          <w:proofErr w:type="spellStart"/>
+          <w:r>
+            <w:t>Uszkoreit</w:t>
+          </w:r>
+          <w:proofErr w:type="spellEnd"/>
+          <w:r>
+            <w:t xml:space="preserve">, J., Jones, L., Gomez, A. N., Kaiser, L., &amp; </w:t>
+          </w:r>
+          <w:proofErr w:type="spellStart"/>
+          <w:r>
+            <w:t>Polosukhin</w:t>
+          </w:r>
+          <w:proofErr w:type="spellEnd"/>
+          <w:r>
+            <w:t>, I. (2017, June 12).</w:t>
+          </w:r>
+          <w:bookmarkEnd w:id="32"/>
+          <w:r>
+            <w:t xml:space="preserve"> </w:t>
+          </w:r>
+          <w:r>
+            <w:rPr>
+              <w:i/>
+            </w:rPr>
+            <w:t>Attention Is All You Need</w:t>
+          </w:r>
+          <w:r>
+            <w:t xml:space="preserve">. http://arxiv.org/pdf/1706.03762v5 </w:t>
+          </w:r>
+        </w:p>
+        <w:p>
+          <w:pPr>
+            <w:pStyle w:val="CitaviBibliographyEntry"/>
+          </w:pPr>
+          <w:bookmarkStart w:id="33" w:name="_CTVL001834e006f9a2d4043a9cff97acc22ce4e"/>
+          <w:r>
+            <w:t xml:space="preserve">Zhu, Y., </w:t>
+          </w:r>
+          <w:proofErr w:type="spellStart"/>
+          <w:r>
+            <w:t>Kiros</w:t>
+          </w:r>
+          <w:proofErr w:type="spellEnd"/>
+          <w:r>
+            <w:t xml:space="preserve">, R., </w:t>
+          </w:r>
+          <w:proofErr w:type="spellStart"/>
+          <w:r>
+            <w:t>Zemel</w:t>
+          </w:r>
+          <w:proofErr w:type="spellEnd"/>
+          <w:r>
+            <w:t xml:space="preserve">, R., </w:t>
+          </w:r>
+          <w:proofErr w:type="spellStart"/>
+          <w:r>
+            <w:t>Salakhutdinov</w:t>
+          </w:r>
+          <w:proofErr w:type="spellEnd"/>
+          <w:r>
+            <w:t>, R., Urtasun, R., Torralba, A., &amp; Fidler, S. (2015). Aligning books and movies: Towards story-like visual explanations by watching movies and reading books.</w:t>
+          </w:r>
+          <w:bookmarkEnd w:id="33"/>
+          <w:r>
+            <w:t xml:space="preserve"> </w:t>
+          </w:r>
+          <w:r>
+            <w:rPr>
+              <w:i/>
+            </w:rPr>
+            <w:t>Proceedings of the IEEE International Conference on Computer Vision</w:t>
+          </w:r>
+          <w:r>
+            <w:t>, 19–27.</w:t>
+          </w:r>
+          <w:r>
+            <w:fldChar w:fldCharType="end"/>
+          </w:r>
+        </w:p>
+      </w:sdtContent>
+    </w:sdt>
     <w:p>
       <w:pPr>
         <w:pStyle w:val="CitaviBibliographyEntry"/>
@@ -7119,6 +8405,7 @@
         <w:rPr>
           <w:lang w:val="en-US"/>
         </w:rPr>
+        <w:lastRenderedPageBreak/>
         <w:br w:type="page"/>
       </w:r>
     </w:p>
@@ -7127,10 +8414,10 @@
         <w:pStyle w:val="Inhaltsverzeichnisberschrift"/>
         <w:outlineLvl w:val="0"/>
       </w:pPr>
-      <w:bookmarkStart w:id="26" w:name="_Toc361142779"/>
-      <w:bookmarkStart w:id="27" w:name="_Toc361143712"/>
-      <w:bookmarkStart w:id="28" w:name="_Toc452981265"/>
-      <w:bookmarkStart w:id="29" w:name="_Toc94194193"/>
+      <w:bookmarkStart w:id="34" w:name="_Toc361142779"/>
+      <w:bookmarkStart w:id="35" w:name="_Toc361143712"/>
+      <w:bookmarkStart w:id="36" w:name="_Toc452981265"/>
+      <w:bookmarkStart w:id="37" w:name="_Toc94194193"/>
       <w:proofErr w:type="spellStart"/>
       <w:r>
         <w:lastRenderedPageBreak/>
@@ -7166,10 +8453,10 @@
       <w:r>
         <w:t>Arbeiten</w:t>
       </w:r>
-      <w:bookmarkEnd w:id="26"/>
-      <w:bookmarkEnd w:id="27"/>
-      <w:bookmarkEnd w:id="28"/>
-      <w:bookmarkEnd w:id="29"/>
+      <w:bookmarkEnd w:id="34"/>
+      <w:bookmarkEnd w:id="35"/>
+      <w:bookmarkEnd w:id="36"/>
+      <w:bookmarkEnd w:id="37"/>
       <w:proofErr w:type="spellEnd"/>
       <w:r>
         <w:fldChar w:fldCharType="begin"/>
@@ -7198,14 +8485,14 @@
           <w:lang w:eastAsia="en-US"/>
         </w:rPr>
       </w:pPr>
-      <w:bookmarkStart w:id="30" w:name="_Toc354659193"/>
-      <w:bookmarkStart w:id="31" w:name="_Toc354660372"/>
-      <w:bookmarkStart w:id="32" w:name="_Toc354660422"/>
-      <w:bookmarkStart w:id="33" w:name="_Toc354660483"/>
-      <w:bookmarkStart w:id="34" w:name="_Toc361142780"/>
-      <w:bookmarkStart w:id="35" w:name="_Toc361143713"/>
-      <w:bookmarkStart w:id="36" w:name="_Toc452981266"/>
-      <w:bookmarkStart w:id="37" w:name="_Toc94194194"/>
+      <w:bookmarkStart w:id="38" w:name="_Toc354659193"/>
+      <w:bookmarkStart w:id="39" w:name="_Toc354660372"/>
+      <w:bookmarkStart w:id="40" w:name="_Toc354660422"/>
+      <w:bookmarkStart w:id="41" w:name="_Toc354660483"/>
+      <w:bookmarkStart w:id="42" w:name="_Toc361142780"/>
+      <w:bookmarkStart w:id="43" w:name="_Toc361143713"/>
+      <w:bookmarkStart w:id="44" w:name="_Toc452981266"/>
+      <w:bookmarkStart w:id="45" w:name="_Toc94194194"/>
       <w:r>
         <w:rPr>
           <w:lang w:eastAsia="en-US"/>
@@ -7218,348 +8505,6 @@
           <w:lang w:eastAsia="en-US"/>
         </w:rPr>
         <w:t>Theoretische</w:t>
-      </w:r>
-      <w:proofErr w:type="spellEnd"/>
-      <w:r>
-        <w:rPr>
-          <w:lang w:eastAsia="en-US"/>
-        </w:rPr>
-        <w:t xml:space="preserve"> Arbeit</w:t>
-      </w:r>
-      <w:bookmarkEnd w:id="30"/>
-      <w:bookmarkEnd w:id="31"/>
-      <w:bookmarkEnd w:id="32"/>
-      <w:bookmarkEnd w:id="33"/>
-      <w:bookmarkEnd w:id="34"/>
-      <w:bookmarkEnd w:id="35"/>
-      <w:bookmarkEnd w:id="36"/>
-      <w:bookmarkEnd w:id="37"/>
-    </w:p>
-    <w:p>
-      <w:pPr>
-        <w:pStyle w:val="Listenabsatz"/>
-        <w:numPr>
-          <w:ilvl w:val="0"/>
-          <w:numId w:val="13"/>
-        </w:numPr>
-      </w:pPr>
-      <w:proofErr w:type="spellStart"/>
-      <w:r>
-        <w:t>Fragestellung</w:t>
-      </w:r>
-      <w:proofErr w:type="spellEnd"/>
-      <w:r>
-        <w:t xml:space="preserve"> (</w:t>
-      </w:r>
-      <w:proofErr w:type="spellStart"/>
-      <w:r>
-        <w:t>Ziele</w:t>
-      </w:r>
-      <w:proofErr w:type="spellEnd"/>
-      <w:r>
-        <w:t>, Motivation)</w:t>
-      </w:r>
-    </w:p>
-    <w:p>
-      <w:pPr>
-        <w:pStyle w:val="Listenabsatz"/>
-        <w:numPr>
-          <w:ilvl w:val="0"/>
-          <w:numId w:val="13"/>
-        </w:numPr>
-      </w:pPr>
-      <w:proofErr w:type="spellStart"/>
-      <w:r>
-        <w:t>Überblick</w:t>
-      </w:r>
-      <w:proofErr w:type="spellEnd"/>
-      <w:r>
-        <w:t xml:space="preserve"> </w:t>
-      </w:r>
-      <w:proofErr w:type="spellStart"/>
-      <w:r>
-        <w:t>über</w:t>
-      </w:r>
-      <w:proofErr w:type="spellEnd"/>
-      <w:r>
-        <w:t xml:space="preserve"> St</w:t>
-      </w:r>
-      <w:r>
-        <w:t xml:space="preserve">and der </w:t>
-      </w:r>
-      <w:proofErr w:type="spellStart"/>
-      <w:r>
-        <w:t>Forschung</w:t>
-      </w:r>
-      <w:proofErr w:type="spellEnd"/>
-      <w:r>
-        <w:t xml:space="preserve"> und Technik (</w:t>
-      </w:r>
-      <w:proofErr w:type="spellStart"/>
-      <w:r>
-        <w:t>dabei</w:t>
-      </w:r>
-      <w:proofErr w:type="spellEnd"/>
-      <w:r>
-        <w:t xml:space="preserve"> </w:t>
-      </w:r>
-      <w:proofErr w:type="spellStart"/>
-      <w:r>
-        <w:t>Bewertung</w:t>
-      </w:r>
-      <w:proofErr w:type="spellEnd"/>
-      <w:r>
-        <w:t xml:space="preserve"> der </w:t>
-      </w:r>
-      <w:proofErr w:type="spellStart"/>
-      <w:r>
-        <w:t>Ansätze</w:t>
-      </w:r>
-      <w:proofErr w:type="spellEnd"/>
-      <w:r>
-        <w:t xml:space="preserve">, </w:t>
-      </w:r>
-      <w:proofErr w:type="spellStart"/>
-      <w:r>
-        <w:t>Beispiele</w:t>
-      </w:r>
-      <w:proofErr w:type="spellEnd"/>
-      <w:r>
-        <w:t xml:space="preserve">, </w:t>
-      </w:r>
-      <w:proofErr w:type="spellStart"/>
-      <w:r>
-        <w:t>Identifikation</w:t>
-      </w:r>
-      <w:proofErr w:type="spellEnd"/>
-      <w:r>
-        <w:t xml:space="preserve"> von </w:t>
-      </w:r>
-      <w:proofErr w:type="spellStart"/>
-      <w:r>
-        <w:t>Defiziten</w:t>
-      </w:r>
-      <w:proofErr w:type="spellEnd"/>
-      <w:r>
-        <w:t>)</w:t>
-      </w:r>
-    </w:p>
-    <w:p>
-      <w:pPr>
-        <w:pStyle w:val="Listenabsatz"/>
-        <w:numPr>
-          <w:ilvl w:val="0"/>
-          <w:numId w:val="13"/>
-        </w:numPr>
-      </w:pPr>
-      <w:proofErr w:type="spellStart"/>
-      <w:r>
-        <w:t>Synthese</w:t>
-      </w:r>
-      <w:proofErr w:type="spellEnd"/>
-      <w:r>
-        <w:t xml:space="preserve">: </w:t>
-      </w:r>
-      <w:proofErr w:type="spellStart"/>
-      <w:r>
-        <w:t>Erstellung</w:t>
-      </w:r>
-      <w:proofErr w:type="spellEnd"/>
-      <w:r>
-        <w:t xml:space="preserve"> </w:t>
-      </w:r>
-      <w:proofErr w:type="spellStart"/>
-      <w:r>
-        <w:t>einer</w:t>
-      </w:r>
-      <w:proofErr w:type="spellEnd"/>
-      <w:r>
-        <w:t xml:space="preserve"> </w:t>
-      </w:r>
-      <w:proofErr w:type="spellStart"/>
-      <w:r>
-        <w:t>Gesamtschau</w:t>
-      </w:r>
-      <w:proofErr w:type="spellEnd"/>
-      <w:r>
-        <w:t xml:space="preserve"> (</w:t>
-      </w:r>
-      <w:proofErr w:type="spellStart"/>
-      <w:r>
-        <w:t>allgemeine</w:t>
-      </w:r>
-      <w:proofErr w:type="spellEnd"/>
-      <w:r>
-        <w:t xml:space="preserve"> </w:t>
-      </w:r>
-      <w:proofErr w:type="spellStart"/>
-      <w:r>
-        <w:t>Prinzipien</w:t>
-      </w:r>
-      <w:proofErr w:type="spellEnd"/>
-      <w:r>
-        <w:t xml:space="preserve">, </w:t>
-      </w:r>
-      <w:proofErr w:type="spellStart"/>
-      <w:r>
-        <w:t>Beschreibung</w:t>
-      </w:r>
-      <w:proofErr w:type="spellEnd"/>
-      <w:r>
-        <w:t xml:space="preserve"> </w:t>
-      </w:r>
-      <w:proofErr w:type="spellStart"/>
-      <w:r>
-        <w:t>einer</w:t>
-      </w:r>
-      <w:proofErr w:type="spellEnd"/>
-      <w:r>
-        <w:t xml:space="preserve"> </w:t>
-      </w:r>
-      <w:proofErr w:type="spellStart"/>
-      <w:r>
-        <w:t>eigenen</w:t>
-      </w:r>
-      <w:proofErr w:type="spellEnd"/>
-      <w:r>
-        <w:t xml:space="preserve"> Sicht auf das Problem, </w:t>
-      </w:r>
-      <w:proofErr w:type="spellStart"/>
-      <w:r>
-        <w:t>Formulierung</w:t>
-      </w:r>
-      <w:proofErr w:type="spellEnd"/>
-      <w:r>
-        <w:t xml:space="preserve"> von </w:t>
-      </w:r>
-      <w:proofErr w:type="spellStart"/>
-      <w:proofErr w:type="gramStart"/>
-      <w:r>
-        <w:t>Empfehlungen</w:t>
-      </w:r>
-      <w:proofErr w:type="spellEnd"/>
-      <w:r>
-        <w:t xml:space="preserve"> )</w:t>
-      </w:r>
-      <w:proofErr w:type="gramEnd"/>
-    </w:p>
-    <w:p>
-      <w:pPr>
-        <w:pStyle w:val="Listenabsatz"/>
-        <w:numPr>
-          <w:ilvl w:val="0"/>
-          <w:numId w:val="13"/>
-        </w:numPr>
-      </w:pPr>
-      <w:proofErr w:type="spellStart"/>
-      <w:r>
-        <w:t>Zusammenfassung</w:t>
-      </w:r>
-      <w:proofErr w:type="spellEnd"/>
-      <w:r>
-        <w:t xml:space="preserve"> (</w:t>
-      </w:r>
-      <w:r>
-        <w:t xml:space="preserve">Was </w:t>
-      </w:r>
-      <w:proofErr w:type="spellStart"/>
-      <w:r>
-        <w:t>wurde</w:t>
-      </w:r>
-      <w:proofErr w:type="spellEnd"/>
-      <w:r>
-        <w:t xml:space="preserve"> in der Arbeit </w:t>
-      </w:r>
-      <w:proofErr w:type="spellStart"/>
-      <w:r>
-        <w:t>erreicht</w:t>
-      </w:r>
-      <w:proofErr w:type="spellEnd"/>
-      <w:r>
-        <w:t xml:space="preserve">, </w:t>
-      </w:r>
-      <w:proofErr w:type="spellStart"/>
-      <w:r>
-        <w:t>Erklärung</w:t>
-      </w:r>
-      <w:proofErr w:type="spellEnd"/>
-      <w:r>
-        <w:t xml:space="preserve"> des </w:t>
-      </w:r>
-      <w:proofErr w:type="spellStart"/>
-      <w:r>
-        <w:t>Nutzens</w:t>
-      </w:r>
-      <w:proofErr w:type="spellEnd"/>
-      <w:r>
-        <w:t xml:space="preserve"> </w:t>
-      </w:r>
-      <w:proofErr w:type="spellStart"/>
-      <w:r>
-        <w:t>für</w:t>
-      </w:r>
-      <w:proofErr w:type="spellEnd"/>
-      <w:r>
-        <w:t xml:space="preserve"> </w:t>
-      </w:r>
-      <w:proofErr w:type="spellStart"/>
-      <w:r>
-        <w:t>andere</w:t>
-      </w:r>
-      <w:proofErr w:type="spellEnd"/>
-      <w:r>
-        <w:t>)</w:t>
-      </w:r>
-    </w:p>
-    <w:p>
-      <w:pPr>
-        <w:pStyle w:val="Listenabsatz"/>
-        <w:numPr>
-          <w:ilvl w:val="0"/>
-          <w:numId w:val="13"/>
-        </w:numPr>
-      </w:pPr>
-      <w:proofErr w:type="spellStart"/>
-      <w:r>
-        <w:t>Ausblick</w:t>
-      </w:r>
-      <w:proofErr w:type="spellEnd"/>
-      <w:r>
-        <w:t xml:space="preserve"> (optional)</w:t>
-      </w:r>
-    </w:p>
-    <w:p>
-      <w:pPr>
-        <w:pStyle w:val="berschrift2"/>
-        <w:numPr>
-          <w:ilvl w:val="0"/>
-          <w:numId w:val="0"/>
-        </w:numPr>
-        <w:ind w:left="576" w:hanging="576"/>
-        <w:rPr>
-          <w:lang w:eastAsia="en-US"/>
-        </w:rPr>
-      </w:pPr>
-      <w:bookmarkStart w:id="38" w:name="_Toc354659194"/>
-      <w:bookmarkStart w:id="39" w:name="_Toc354660373"/>
-      <w:bookmarkStart w:id="40" w:name="_Toc354660423"/>
-      <w:bookmarkStart w:id="41" w:name="_Toc354660484"/>
-      <w:bookmarkStart w:id="42" w:name="_Toc361142781"/>
-      <w:bookmarkStart w:id="43" w:name="_Toc361143714"/>
-      <w:bookmarkStart w:id="44" w:name="_Toc452981267"/>
-      <w:bookmarkStart w:id="45" w:name="_Toc94194195"/>
-      <w:r>
-        <w:rPr>
-          <w:lang w:eastAsia="en-US"/>
-        </w:rPr>
-        <w:t xml:space="preserve">A2 </w:t>
-      </w:r>
-      <w:proofErr w:type="spellStart"/>
-      <w:r>
-        <w:rPr>
-          <w:lang w:eastAsia="en-US"/>
-        </w:rPr>
-        <w:t>Konstruktive</w:t>
       </w:r>
       <w:proofErr w:type="spellEnd"/>
       <w:r>
@@ -7582,12 +8527,12 @@
         <w:pStyle w:val="Listenabsatz"/>
         <w:numPr>
           <w:ilvl w:val="0"/>
-          <w:numId w:val="14"/>
+          <w:numId w:val="13"/>
         </w:numPr>
       </w:pPr>
       <w:proofErr w:type="spellStart"/>
       <w:r>
-        <w:t>Problemstellung</w:t>
+        <w:t>Fragestellung</w:t>
       </w:r>
       <w:proofErr w:type="spellEnd"/>
       <w:r>
@@ -7599,47 +8544,7 @@
       </w:r>
       <w:proofErr w:type="spellEnd"/>
       <w:r>
-        <w:t xml:space="preserve">, </w:t>
-      </w:r>
-      <w:proofErr w:type="spellStart"/>
-      <w:r>
-        <w:t>Ausgangspunkt</w:t>
-      </w:r>
-      <w:proofErr w:type="spellEnd"/>
-      <w:r>
-        <w:t xml:space="preserve">, </w:t>
-      </w:r>
-      <w:proofErr w:type="spellStart"/>
-      <w:r>
-        <w:t>Vorgesehener</w:t>
-      </w:r>
-      <w:proofErr w:type="spellEnd"/>
-      <w:r>
-        <w:t xml:space="preserve"> </w:t>
-      </w:r>
-      <w:proofErr w:type="spellStart"/>
-      <w:r>
-        <w:t>Benutzerkreis</w:t>
-      </w:r>
-      <w:proofErr w:type="spellEnd"/>
-      <w:r>
-        <w:t xml:space="preserve">, </w:t>
-      </w:r>
-      <w:proofErr w:type="spellStart"/>
-      <w:r>
-        <w:t>Bedürfnisse</w:t>
-      </w:r>
-      <w:proofErr w:type="spellEnd"/>
-      <w:r>
-        <w:t xml:space="preserve"> der </w:t>
-      </w:r>
-      <w:proofErr w:type="spellStart"/>
-      <w:r>
-        <w:t>Benutzer</w:t>
-      </w:r>
-      <w:proofErr w:type="spellEnd"/>
-      <w:r>
-        <w:t>)</w:t>
+        <w:t>, Motivation)</w:t>
       </w:r>
     </w:p>
     <w:p>
@@ -7647,34 +8552,55 @@
         <w:pStyle w:val="Listenabsatz"/>
         <w:numPr>
           <w:ilvl w:val="0"/>
-          <w:numId w:val="14"/>
+          <w:numId w:val="13"/>
         </w:numPr>
       </w:pPr>
-      <w:r>
-        <w:t>Stand</w:t>
-      </w:r>
+      <w:proofErr w:type="spellStart"/>
+      <w:r>
+        <w:t>Überblick</w:t>
+      </w:r>
+      <w:proofErr w:type="spellEnd"/>
+      <w:r>
+        <w:t xml:space="preserve"> </w:t>
+      </w:r>
+      <w:proofErr w:type="spellStart"/>
+      <w:r>
+        <w:t>über</w:t>
+      </w:r>
+      <w:proofErr w:type="spellEnd"/>
+      <w:r>
+        <w:t xml:space="preserve"> St</w:t>
+      </w:r>
+      <w:r>
+        <w:t xml:space="preserve">and der </w:t>
+      </w:r>
+      <w:proofErr w:type="spellStart"/>
+      <w:r>
+        <w:t>Forschung</w:t>
+      </w:r>
+      <w:proofErr w:type="spellEnd"/>
+      <w:r>
+        <w:t xml:space="preserve"> und Technik (</w:t>
+      </w:r>
+      <w:proofErr w:type="spellStart"/>
+      <w:r>
+        <w:t>dabei</w:t>
+      </w:r>
+      <w:proofErr w:type="spellEnd"/>
+      <w:r>
+        <w:t xml:space="preserve"> </w:t>
+      </w:r>
+      <w:proofErr w:type="spellStart"/>
+      <w:r>
+        <w:t>Bewertung</w:t>
+      </w:r>
+      <w:proofErr w:type="spellEnd"/>
       <w:r>
         <w:t xml:space="preserve"> der </w:t>
       </w:r>
       <w:proofErr w:type="spellStart"/>
       <w:r>
-        <w:t>Forschung</w:t>
-      </w:r>
-      <w:proofErr w:type="spellEnd"/>
-      <w:r>
-        <w:t xml:space="preserve"> und Technik (</w:t>
-      </w:r>
-      <w:proofErr w:type="spellStart"/>
-      <w:r>
-        <w:t>Bisherige</w:t>
-      </w:r>
-      <w:proofErr w:type="spellEnd"/>
-      <w:r>
-        <w:t xml:space="preserve"> </w:t>
-      </w:r>
-      <w:proofErr w:type="spellStart"/>
-      <w:r>
-        <w:t>Lösungen</w:t>
+        <w:t>Ansätze</w:t>
       </w:r>
       <w:proofErr w:type="spellEnd"/>
       <w:r>
@@ -7682,7 +8608,23 @@
       </w:r>
       <w:proofErr w:type="spellStart"/>
       <w:r>
-        <w:t>Defizite</w:t>
+        <w:t>Beispiele</w:t>
+      </w:r>
+      <w:proofErr w:type="spellEnd"/>
+      <w:r>
+        <w:t xml:space="preserve">, </w:t>
+      </w:r>
+      <w:proofErr w:type="spellStart"/>
+      <w:r>
+        <w:t>Identifikation</w:t>
+      </w:r>
+      <w:proofErr w:type="spellEnd"/>
+      <w:r>
+        <w:t xml:space="preserve"> von </w:t>
+      </w:r>
+      <w:proofErr w:type="spellStart"/>
+      <w:r>
+        <w:t>Defiziten</w:t>
       </w:r>
       <w:proofErr w:type="spellEnd"/>
       <w:r>
@@ -7694,20 +8636,36 @@
         <w:pStyle w:val="Listenabsatz"/>
         <w:numPr>
           <w:ilvl w:val="0"/>
-          <w:numId w:val="14"/>
+          <w:numId w:val="13"/>
         </w:numPr>
       </w:pPr>
       <w:proofErr w:type="spellStart"/>
       <w:r>
-        <w:t>Eigenes</w:t>
-      </w:r>
-      <w:proofErr w:type="spellEnd"/>
-      <w:r>
-        <w:t xml:space="preserve"> </w:t>
-      </w:r>
-      <w:proofErr w:type="spellStart"/>
-      <w:r>
-        <w:t>Konzept</w:t>
+        <w:t>Synthese</w:t>
+      </w:r>
+      <w:proofErr w:type="spellEnd"/>
+      <w:r>
+        <w:t xml:space="preserve">: </w:t>
+      </w:r>
+      <w:proofErr w:type="spellStart"/>
+      <w:r>
+        <w:t>Erstellung</w:t>
+      </w:r>
+      <w:proofErr w:type="spellEnd"/>
+      <w:r>
+        <w:t xml:space="preserve"> </w:t>
+      </w:r>
+      <w:proofErr w:type="spellStart"/>
+      <w:r>
+        <w:t>einer</w:t>
+      </w:r>
+      <w:proofErr w:type="spellEnd"/>
+      <w:r>
+        <w:t xml:space="preserve"> </w:t>
+      </w:r>
+      <w:proofErr w:type="spellStart"/>
+      <w:r>
+        <w:t>Gesamtschau</w:t>
       </w:r>
       <w:proofErr w:type="spellEnd"/>
       <w:r>
@@ -7715,7 +8673,15 @@
       </w:r>
       <w:proofErr w:type="spellStart"/>
       <w:r>
-        <w:t>Lösungsansatz</w:t>
+        <w:t>allgemeine</w:t>
+      </w:r>
+      <w:proofErr w:type="spellEnd"/>
+      <w:r>
+        <w:t xml:space="preserve"> </w:t>
+      </w:r>
+      <w:proofErr w:type="spellStart"/>
+      <w:r>
+        <w:t>Prinzipien</w:t>
       </w:r>
       <w:proofErr w:type="spellEnd"/>
       <w:r>
@@ -7723,91 +8689,107 @@
       </w:r>
       <w:proofErr w:type="spellStart"/>
       <w:r>
-        <w:t>allgemeines</w:t>
-      </w:r>
-      <w:proofErr w:type="spellEnd"/>
-      <w:r>
-        <w:t xml:space="preserve"> </w:t>
-      </w:r>
-      <w:proofErr w:type="spellStart"/>
-      <w:r>
-        <w:t>Prinzip</w:t>
-      </w:r>
-      <w:proofErr w:type="spellEnd"/>
-      <w:r>
-        <w:t xml:space="preserve">, </w:t>
-      </w:r>
-      <w:proofErr w:type="spellStart"/>
-      <w:r>
-        <w:t>Werkzeuge</w:t>
-      </w:r>
-      <w:proofErr w:type="spellEnd"/>
-      <w:r>
-        <w:t xml:space="preserve"> </w:t>
-      </w:r>
-      <w:proofErr w:type="spellStart"/>
-      <w:r>
-        <w:t>z.B.</w:t>
-      </w:r>
-      <w:proofErr w:type="spellEnd"/>
-      <w:r>
-        <w:t xml:space="preserve"> </w:t>
-      </w:r>
-      <w:proofErr w:type="spellStart"/>
-      <w:proofErr w:type="gramStart"/>
-      <w:r>
-        <w:t>Programmiersprachen</w:t>
-      </w:r>
-      <w:proofErr w:type="spellEnd"/>
-      <w:r>
-        <w:t xml:space="preserve"> </w:t>
-      </w:r>
-      <w:r>
-        <w:t>)</w:t>
-      </w:r>
-      <w:proofErr w:type="gramEnd"/>
+        <w:t>Beschreibung</w:t>
+      </w:r>
+      <w:proofErr w:type="spellEnd"/>
+      <w:r>
+        <w:t xml:space="preserve"> </w:t>
+      </w:r>
+      <w:proofErr w:type="spellStart"/>
+      <w:r>
+        <w:t>einer</w:t>
+      </w:r>
+      <w:proofErr w:type="spellEnd"/>
+      <w:r>
+        <w:t xml:space="preserve"> </w:t>
+      </w:r>
+      <w:proofErr w:type="spellStart"/>
+      <w:r>
+        <w:t>eigenen</w:t>
+      </w:r>
+      <w:proofErr w:type="spellEnd"/>
+      <w:r>
+        <w:t xml:space="preserve"> Sicht auf das Problem, </w:t>
+      </w:r>
+      <w:proofErr w:type="spellStart"/>
+      <w:r>
+        <w:t>Formulierung</w:t>
+      </w:r>
+      <w:proofErr w:type="spellEnd"/>
+      <w:r>
+        <w:t xml:space="preserve"> von </w:t>
+      </w:r>
+      <w:proofErr w:type="spellStart"/>
+      <w:r>
+        <w:t>Empfehlungen</w:t>
+      </w:r>
+      <w:proofErr w:type="spellEnd"/>
+      <w:r>
+        <w:t xml:space="preserve"> )</w:t>
+      </w:r>
     </w:p>
     <w:p>
       <w:pPr>
         <w:pStyle w:val="Listenabsatz"/>
         <w:numPr>
           <w:ilvl w:val="0"/>
-          <w:numId w:val="14"/>
+          <w:numId w:val="13"/>
         </w:numPr>
       </w:pPr>
       <w:proofErr w:type="spellStart"/>
       <w:r>
-        <w:t>Vorgehensweise</w:t>
-      </w:r>
-      <w:proofErr w:type="spellEnd"/>
-      <w:r>
-        <w:t xml:space="preserve"> </w:t>
-      </w:r>
-      <w:r>
-        <w:t>(</w:t>
-      </w:r>
-      <w:proofErr w:type="spellStart"/>
-      <w:r>
-        <w:t>Beschrei</w:t>
-      </w:r>
-      <w:r>
-        <w:t>bung</w:t>
-      </w:r>
-      <w:proofErr w:type="spellEnd"/>
-      <w:r>
-        <w:t xml:space="preserve"> der </w:t>
-      </w:r>
-      <w:proofErr w:type="spellStart"/>
-      <w:r>
-        <w:t>durchgeführten</w:t>
-      </w:r>
-      <w:proofErr w:type="spellEnd"/>
-      <w:r>
-        <w:t xml:space="preserve"> </w:t>
-      </w:r>
-      <w:proofErr w:type="spellStart"/>
-      <w:r>
-        <w:t>Arbeitsschritte</w:t>
+        <w:t>Zusammenfassung</w:t>
+      </w:r>
+      <w:proofErr w:type="spellEnd"/>
+      <w:r>
+        <w:t xml:space="preserve"> (</w:t>
+      </w:r>
+      <w:r>
+        <w:t xml:space="preserve">Was </w:t>
+      </w:r>
+      <w:proofErr w:type="spellStart"/>
+      <w:r>
+        <w:t>wurde</w:t>
+      </w:r>
+      <w:proofErr w:type="spellEnd"/>
+      <w:r>
+        <w:t xml:space="preserve"> in der Arbeit </w:t>
+      </w:r>
+      <w:proofErr w:type="spellStart"/>
+      <w:r>
+        <w:t>erreicht</w:t>
+      </w:r>
+      <w:proofErr w:type="spellEnd"/>
+      <w:r>
+        <w:t xml:space="preserve">, </w:t>
+      </w:r>
+      <w:proofErr w:type="spellStart"/>
+      <w:r>
+        <w:t>Erklärung</w:t>
+      </w:r>
+      <w:proofErr w:type="spellEnd"/>
+      <w:r>
+        <w:t xml:space="preserve"> des </w:t>
+      </w:r>
+      <w:proofErr w:type="spellStart"/>
+      <w:r>
+        <w:t>Nutzens</w:t>
+      </w:r>
+      <w:proofErr w:type="spellEnd"/>
+      <w:r>
+        <w:t xml:space="preserve"> </w:t>
+      </w:r>
+      <w:proofErr w:type="spellStart"/>
+      <w:r>
+        <w:t>für</w:t>
+      </w:r>
+      <w:proofErr w:type="spellEnd"/>
+      <w:r>
+        <w:t xml:space="preserve"> </w:t>
+      </w:r>
+      <w:proofErr w:type="spellStart"/>
+      <w:r>
+        <w:t>andere</w:t>
       </w:r>
       <w:proofErr w:type="spellEnd"/>
       <w:r>
@@ -7819,195 +8801,7 @@
         <w:pStyle w:val="Listenabsatz"/>
         <w:numPr>
           <w:ilvl w:val="0"/>
-          <w:numId w:val="14"/>
-        </w:numPr>
-      </w:pPr>
-      <w:proofErr w:type="spellStart"/>
-      <w:r>
-        <w:t>Ergebnis</w:t>
-      </w:r>
-      <w:proofErr w:type="spellEnd"/>
-      <w:r>
-        <w:t xml:space="preserve"> (</w:t>
-      </w:r>
-      <w:proofErr w:type="spellStart"/>
-      <w:r>
-        <w:t>Vorstellung</w:t>
-      </w:r>
-      <w:proofErr w:type="spellEnd"/>
-      <w:r>
-        <w:t xml:space="preserve"> des System </w:t>
-      </w:r>
-      <w:proofErr w:type="spellStart"/>
-      <w:r>
-        <w:t>z.B.</w:t>
-      </w:r>
-      <w:proofErr w:type="spellEnd"/>
-      <w:r>
-        <w:t xml:space="preserve"> Screenshots </w:t>
-      </w:r>
-      <w:proofErr w:type="spellStart"/>
-      <w:r>
-        <w:t>mit</w:t>
-      </w:r>
-      <w:proofErr w:type="spellEnd"/>
-      <w:r>
-        <w:t xml:space="preserve"> </w:t>
-      </w:r>
-      <w:proofErr w:type="spellStart"/>
-      <w:r>
-        <w:t>Erläuterungen</w:t>
-      </w:r>
-      <w:proofErr w:type="spellEnd"/>
-      <w:r>
-        <w:t>)</w:t>
-      </w:r>
-    </w:p>
-    <w:p>
-      <w:pPr>
-        <w:pStyle w:val="Listenabsatz"/>
-        <w:numPr>
-          <w:ilvl w:val="0"/>
-          <w:numId w:val="14"/>
-        </w:numPr>
-      </w:pPr>
-      <w:r>
-        <w:t xml:space="preserve">Evaluation des System (optional, was </w:t>
-      </w:r>
-      <w:proofErr w:type="spellStart"/>
-      <w:r>
-        <w:t>soll</w:t>
-      </w:r>
-      <w:proofErr w:type="spellEnd"/>
-      <w:r>
-        <w:t xml:space="preserve"> </w:t>
-      </w:r>
-      <w:proofErr w:type="spellStart"/>
-      <w:r>
-        <w:t>evaluiert</w:t>
-      </w:r>
-      <w:proofErr w:type="spellEnd"/>
-      <w:r>
-        <w:t xml:space="preserve"> </w:t>
-      </w:r>
-      <w:proofErr w:type="spellStart"/>
-      <w:r>
-        <w:t>werden</w:t>
-      </w:r>
-      <w:proofErr w:type="spellEnd"/>
-      <w:r>
-        <w:t xml:space="preserve">, </w:t>
-      </w:r>
-      <w:proofErr w:type="spellStart"/>
-      <w:r>
-        <w:t>wel</w:t>
-      </w:r>
-      <w:r>
-        <w:t>che</w:t>
-      </w:r>
-      <w:proofErr w:type="spellEnd"/>
-      <w:r>
-        <w:t xml:space="preserve"> </w:t>
-      </w:r>
-      <w:proofErr w:type="spellStart"/>
-      <w:r>
-        <w:t>Methode</w:t>
-      </w:r>
-      <w:proofErr w:type="spellEnd"/>
-      <w:r>
-        <w:t xml:space="preserve">, </w:t>
-      </w:r>
-      <w:proofErr w:type="spellStart"/>
-      <w:r>
-        <w:t>Ablauf</w:t>
-      </w:r>
-      <w:proofErr w:type="spellEnd"/>
-      <w:r>
-        <w:t xml:space="preserve">, </w:t>
-      </w:r>
-      <w:proofErr w:type="spellStart"/>
-      <w:r>
-        <w:t>Ergebnisse</w:t>
-      </w:r>
-      <w:proofErr w:type="spellEnd"/>
-      <w:r>
-        <w:t>)</w:t>
-      </w:r>
-    </w:p>
-    <w:p>
-      <w:pPr>
-        <w:pStyle w:val="Listenabsatz"/>
-        <w:numPr>
-          <w:ilvl w:val="0"/>
-          <w:numId w:val="14"/>
-        </w:numPr>
-      </w:pPr>
-      <w:proofErr w:type="spellStart"/>
-      <w:r>
-        <w:t>Zusammenfassung</w:t>
-      </w:r>
-      <w:proofErr w:type="spellEnd"/>
-      <w:r>
-        <w:t xml:space="preserve"> (</w:t>
-      </w:r>
-      <w:r>
-        <w:t xml:space="preserve">Was </w:t>
-      </w:r>
-      <w:proofErr w:type="spellStart"/>
-      <w:r>
-        <w:t>wurde</w:t>
-      </w:r>
-      <w:proofErr w:type="spellEnd"/>
-      <w:r>
-        <w:t xml:space="preserve"> in der Arbeit </w:t>
-      </w:r>
-      <w:proofErr w:type="spellStart"/>
-      <w:r>
-        <w:t>erreicht</w:t>
-      </w:r>
-      <w:proofErr w:type="spellEnd"/>
-      <w:r>
-        <w:t xml:space="preserve">; </w:t>
-      </w:r>
-      <w:proofErr w:type="spellStart"/>
-      <w:r>
-        <w:t>Erklärung</w:t>
-      </w:r>
-      <w:proofErr w:type="spellEnd"/>
-      <w:r>
-        <w:t xml:space="preserve"> des </w:t>
-      </w:r>
-      <w:proofErr w:type="spellStart"/>
-      <w:r>
-        <w:t>Nutzens</w:t>
-      </w:r>
-      <w:proofErr w:type="spellEnd"/>
-      <w:r>
-        <w:t xml:space="preserve"> </w:t>
-      </w:r>
-      <w:proofErr w:type="spellStart"/>
-      <w:r>
-        <w:t>für</w:t>
-      </w:r>
-      <w:proofErr w:type="spellEnd"/>
-      <w:r>
-        <w:t xml:space="preserve"> </w:t>
-      </w:r>
-      <w:proofErr w:type="spellStart"/>
-      <w:r>
-        <w:t>andere</w:t>
-      </w:r>
-      <w:proofErr w:type="spellEnd"/>
-      <w:r>
-        <w:t>)</w:t>
-      </w:r>
-    </w:p>
-    <w:p>
-      <w:pPr>
-        <w:pStyle w:val="Listenabsatz"/>
-        <w:numPr>
-          <w:ilvl w:val="0"/>
-          <w:numId w:val="14"/>
+          <w:numId w:val="13"/>
         </w:numPr>
       </w:pPr>
       <w:proofErr w:type="spellStart"/>
@@ -8027,28 +8821,37 @@
           <w:numId w:val="0"/>
         </w:numPr>
         <w:ind w:left="576" w:hanging="576"/>
-      </w:pPr>
-      <w:bookmarkStart w:id="46" w:name="_Toc354659195"/>
-      <w:bookmarkStart w:id="47" w:name="_Toc354660374"/>
-      <w:bookmarkStart w:id="48" w:name="_Toc354660424"/>
-      <w:bookmarkStart w:id="49" w:name="_Toc354660485"/>
-      <w:bookmarkStart w:id="50" w:name="_Toc361142782"/>
-      <w:bookmarkStart w:id="51" w:name="_Toc361143715"/>
-      <w:bookmarkStart w:id="52" w:name="_Toc452981268"/>
-      <w:bookmarkStart w:id="53" w:name="_Toc94194196"/>
-      <w:r>
-        <w:t xml:space="preserve">A3 </w:t>
-      </w:r>
-      <w:proofErr w:type="spellStart"/>
-      <w:r>
-        <w:t>Empirische</w:t>
-      </w:r>
-      <w:proofErr w:type="spellEnd"/>
-      <w:r>
-        <w:t xml:space="preserve"> A</w:t>
-      </w:r>
-      <w:r>
-        <w:t>rbeit</w:t>
+        <w:rPr>
+          <w:lang w:eastAsia="en-US"/>
+        </w:rPr>
+      </w:pPr>
+      <w:bookmarkStart w:id="46" w:name="_Toc354659194"/>
+      <w:bookmarkStart w:id="47" w:name="_Toc354660373"/>
+      <w:bookmarkStart w:id="48" w:name="_Toc354660423"/>
+      <w:bookmarkStart w:id="49" w:name="_Toc354660484"/>
+      <w:bookmarkStart w:id="50" w:name="_Toc361142781"/>
+      <w:bookmarkStart w:id="51" w:name="_Toc361143714"/>
+      <w:bookmarkStart w:id="52" w:name="_Toc452981267"/>
+      <w:bookmarkStart w:id="53" w:name="_Toc94194195"/>
+      <w:r>
+        <w:rPr>
+          <w:lang w:eastAsia="en-US"/>
+        </w:rPr>
+        <w:t xml:space="preserve">A2 </w:t>
+      </w:r>
+      <w:proofErr w:type="spellStart"/>
+      <w:r>
+        <w:rPr>
+          <w:lang w:eastAsia="en-US"/>
+        </w:rPr>
+        <w:t>Konstruktive</w:t>
+      </w:r>
+      <w:proofErr w:type="spellEnd"/>
+      <w:r>
+        <w:rPr>
+          <w:lang w:eastAsia="en-US"/>
+        </w:rPr>
+        <w:t xml:space="preserve"> Arbeit</w:t>
       </w:r>
       <w:bookmarkEnd w:id="46"/>
       <w:bookmarkEnd w:id="47"/>
@@ -8064,16 +8867,295 @@
         <w:pStyle w:val="Listenabsatz"/>
         <w:numPr>
           <w:ilvl w:val="0"/>
-          <w:numId w:val="15"/>
+          <w:numId w:val="14"/>
         </w:numPr>
       </w:pPr>
       <w:proofErr w:type="spellStart"/>
       <w:r>
-        <w:t>Fragestellung</w:t>
-      </w:r>
-      <w:proofErr w:type="spellEnd"/>
-      <w:r>
-        <w:t xml:space="preserve"> der Arbeit (Was </w:t>
+        <w:t>Problemstellung</w:t>
+      </w:r>
+      <w:proofErr w:type="spellEnd"/>
+      <w:r>
+        <w:t xml:space="preserve"> (</w:t>
+      </w:r>
+      <w:proofErr w:type="spellStart"/>
+      <w:r>
+        <w:t>Ziele</w:t>
+      </w:r>
+      <w:proofErr w:type="spellEnd"/>
+      <w:r>
+        <w:t xml:space="preserve">, </w:t>
+      </w:r>
+      <w:proofErr w:type="spellStart"/>
+      <w:r>
+        <w:t>Ausgangspunkt</w:t>
+      </w:r>
+      <w:proofErr w:type="spellEnd"/>
+      <w:r>
+        <w:t xml:space="preserve">, </w:t>
+      </w:r>
+      <w:proofErr w:type="spellStart"/>
+      <w:r>
+        <w:t>Vorgesehener</w:t>
+      </w:r>
+      <w:proofErr w:type="spellEnd"/>
+      <w:r>
+        <w:t xml:space="preserve"> </w:t>
+      </w:r>
+      <w:proofErr w:type="spellStart"/>
+      <w:r>
+        <w:t>Benutzerkreis</w:t>
+      </w:r>
+      <w:proofErr w:type="spellEnd"/>
+      <w:r>
+        <w:t xml:space="preserve">, </w:t>
+      </w:r>
+      <w:proofErr w:type="spellStart"/>
+      <w:r>
+        <w:t>Bedürfnisse</w:t>
+      </w:r>
+      <w:proofErr w:type="spellEnd"/>
+      <w:r>
+        <w:t xml:space="preserve"> der </w:t>
+      </w:r>
+      <w:proofErr w:type="spellStart"/>
+      <w:r>
+        <w:t>Benutzer</w:t>
+      </w:r>
+      <w:proofErr w:type="spellEnd"/>
+      <w:r>
+        <w:t>)</w:t>
+      </w:r>
+    </w:p>
+    <w:p>
+      <w:pPr>
+        <w:pStyle w:val="Listenabsatz"/>
+        <w:numPr>
+          <w:ilvl w:val="0"/>
+          <w:numId w:val="14"/>
+        </w:numPr>
+      </w:pPr>
+      <w:r>
+        <w:t>Stand</w:t>
+      </w:r>
+      <w:r>
+        <w:t xml:space="preserve"> der </w:t>
+      </w:r>
+      <w:proofErr w:type="spellStart"/>
+      <w:r>
+        <w:t>Forschung</w:t>
+      </w:r>
+      <w:proofErr w:type="spellEnd"/>
+      <w:r>
+        <w:t xml:space="preserve"> und Technik (</w:t>
+      </w:r>
+      <w:proofErr w:type="spellStart"/>
+      <w:r>
+        <w:t>Bisherige</w:t>
+      </w:r>
+      <w:proofErr w:type="spellEnd"/>
+      <w:r>
+        <w:t xml:space="preserve"> </w:t>
+      </w:r>
+      <w:proofErr w:type="spellStart"/>
+      <w:r>
+        <w:t>Lösungen</w:t>
+      </w:r>
+      <w:proofErr w:type="spellEnd"/>
+      <w:r>
+        <w:t xml:space="preserve">, </w:t>
+      </w:r>
+      <w:proofErr w:type="spellStart"/>
+      <w:r>
+        <w:t>Defizite</w:t>
+      </w:r>
+      <w:proofErr w:type="spellEnd"/>
+      <w:r>
+        <w:t>)</w:t>
+      </w:r>
+    </w:p>
+    <w:p>
+      <w:pPr>
+        <w:pStyle w:val="Listenabsatz"/>
+        <w:numPr>
+          <w:ilvl w:val="0"/>
+          <w:numId w:val="14"/>
+        </w:numPr>
+      </w:pPr>
+      <w:proofErr w:type="spellStart"/>
+      <w:r>
+        <w:t>Eigenes</w:t>
+      </w:r>
+      <w:proofErr w:type="spellEnd"/>
+      <w:r>
+        <w:t xml:space="preserve"> </w:t>
+      </w:r>
+      <w:proofErr w:type="spellStart"/>
+      <w:r>
+        <w:t>Konzept</w:t>
+      </w:r>
+      <w:proofErr w:type="spellEnd"/>
+      <w:r>
+        <w:t xml:space="preserve"> (</w:t>
+      </w:r>
+      <w:proofErr w:type="spellStart"/>
+      <w:r>
+        <w:t>Lösungsansatz</w:t>
+      </w:r>
+      <w:proofErr w:type="spellEnd"/>
+      <w:r>
+        <w:t xml:space="preserve">, </w:t>
+      </w:r>
+      <w:proofErr w:type="spellStart"/>
+      <w:r>
+        <w:t>allgemeines</w:t>
+      </w:r>
+      <w:proofErr w:type="spellEnd"/>
+      <w:r>
+        <w:t xml:space="preserve"> </w:t>
+      </w:r>
+      <w:proofErr w:type="spellStart"/>
+      <w:r>
+        <w:t>Prinzip</w:t>
+      </w:r>
+      <w:proofErr w:type="spellEnd"/>
+      <w:r>
+        <w:t xml:space="preserve">, </w:t>
+      </w:r>
+      <w:proofErr w:type="spellStart"/>
+      <w:r>
+        <w:t>Werkzeuge</w:t>
+      </w:r>
+      <w:proofErr w:type="spellEnd"/>
+      <w:r>
+        <w:t xml:space="preserve"> </w:t>
+      </w:r>
+      <w:proofErr w:type="spellStart"/>
+      <w:r>
+        <w:t>z.B.</w:t>
+      </w:r>
+      <w:proofErr w:type="spellEnd"/>
+      <w:r>
+        <w:t xml:space="preserve"> </w:t>
+      </w:r>
+      <w:proofErr w:type="spellStart"/>
+      <w:r>
+        <w:t>Programmiersprachen</w:t>
+      </w:r>
+      <w:proofErr w:type="spellEnd"/>
+      <w:r>
+        <w:t xml:space="preserve"> </w:t>
+      </w:r>
+      <w:r>
+        <w:t>)</w:t>
+      </w:r>
+    </w:p>
+    <w:p>
+      <w:pPr>
+        <w:pStyle w:val="Listenabsatz"/>
+        <w:numPr>
+          <w:ilvl w:val="0"/>
+          <w:numId w:val="14"/>
+        </w:numPr>
+      </w:pPr>
+      <w:proofErr w:type="spellStart"/>
+      <w:r>
+        <w:t>Vorgehensweise</w:t>
+      </w:r>
+      <w:proofErr w:type="spellEnd"/>
+      <w:r>
+        <w:t xml:space="preserve"> </w:t>
+      </w:r>
+      <w:r>
+        <w:t>(</w:t>
+      </w:r>
+      <w:proofErr w:type="spellStart"/>
+      <w:r>
+        <w:t>Beschrei</w:t>
+      </w:r>
+      <w:r>
+        <w:t>bung</w:t>
+      </w:r>
+      <w:proofErr w:type="spellEnd"/>
+      <w:r>
+        <w:t xml:space="preserve"> der </w:t>
+      </w:r>
+      <w:proofErr w:type="spellStart"/>
+      <w:r>
+        <w:t>durchgeführten</w:t>
+      </w:r>
+      <w:proofErr w:type="spellEnd"/>
+      <w:r>
+        <w:t xml:space="preserve"> </w:t>
+      </w:r>
+      <w:proofErr w:type="spellStart"/>
+      <w:r>
+        <w:t>Arbeitsschritte</w:t>
+      </w:r>
+      <w:proofErr w:type="spellEnd"/>
+      <w:r>
+        <w:t>)</w:t>
+      </w:r>
+    </w:p>
+    <w:p>
+      <w:pPr>
+        <w:pStyle w:val="Listenabsatz"/>
+        <w:numPr>
+          <w:ilvl w:val="0"/>
+          <w:numId w:val="14"/>
+        </w:numPr>
+      </w:pPr>
+      <w:proofErr w:type="spellStart"/>
+      <w:r>
+        <w:t>Ergebnis</w:t>
+      </w:r>
+      <w:proofErr w:type="spellEnd"/>
+      <w:r>
+        <w:t xml:space="preserve"> (</w:t>
+      </w:r>
+      <w:proofErr w:type="spellStart"/>
+      <w:r>
+        <w:t>Vorstellung</w:t>
+      </w:r>
+      <w:proofErr w:type="spellEnd"/>
+      <w:r>
+        <w:t xml:space="preserve"> des System </w:t>
+      </w:r>
+      <w:proofErr w:type="spellStart"/>
+      <w:r>
+        <w:t>z.B.</w:t>
+      </w:r>
+      <w:proofErr w:type="spellEnd"/>
+      <w:r>
+        <w:t xml:space="preserve"> Screenshots </w:t>
+      </w:r>
+      <w:proofErr w:type="spellStart"/>
+      <w:r>
+        <w:t>mit</w:t>
+      </w:r>
+      <w:proofErr w:type="spellEnd"/>
+      <w:r>
+        <w:t xml:space="preserve"> </w:t>
+      </w:r>
+      <w:proofErr w:type="spellStart"/>
+      <w:r>
+        <w:t>Erläuterungen</w:t>
+      </w:r>
+      <w:proofErr w:type="spellEnd"/>
+      <w:r>
+        <w:t>)</w:t>
+      </w:r>
+    </w:p>
+    <w:p>
+      <w:pPr>
+        <w:pStyle w:val="Listenabsatz"/>
+        <w:numPr>
+          <w:ilvl w:val="0"/>
+          <w:numId w:val="14"/>
+        </w:numPr>
+      </w:pPr>
+      <w:r>
+        <w:t xml:space="preserve">Evaluation des System (optional, was </w:t>
       </w:r>
       <w:proofErr w:type="spellStart"/>
       <w:r>
@@ -8085,7 +9167,7 @@
       </w:r>
       <w:proofErr w:type="spellStart"/>
       <w:r>
-        <w:t>untersucht</w:t>
+        <w:t>evaluiert</w:t>
       </w:r>
       <w:proofErr w:type="spellEnd"/>
       <w:r>
@@ -8101,12 +9183,164 @@
       </w:r>
       <w:proofErr w:type="spellStart"/>
       <w:r>
-        <w:t>warum</w:t>
+        <w:t>wel</w:t>
+      </w:r>
+      <w:r>
+        <w:t>che</w:t>
+      </w:r>
+      <w:proofErr w:type="spellEnd"/>
+      <w:r>
+        <w:t xml:space="preserve"> </w:t>
+      </w:r>
+      <w:proofErr w:type="spellStart"/>
+      <w:r>
+        <w:t>Methode</w:t>
+      </w:r>
+      <w:proofErr w:type="spellEnd"/>
+      <w:r>
+        <w:t xml:space="preserve">, </w:t>
+      </w:r>
+      <w:proofErr w:type="spellStart"/>
+      <w:r>
+        <w:t>Ablauf</w:t>
+      </w:r>
+      <w:proofErr w:type="spellEnd"/>
+      <w:r>
+        <w:t xml:space="preserve">, </w:t>
+      </w:r>
+      <w:proofErr w:type="spellStart"/>
+      <w:r>
+        <w:t>Ergebnisse</w:t>
       </w:r>
       <w:proofErr w:type="spellEnd"/>
       <w:r>
         <w:t>)</w:t>
       </w:r>
+    </w:p>
+    <w:p>
+      <w:pPr>
+        <w:pStyle w:val="Listenabsatz"/>
+        <w:numPr>
+          <w:ilvl w:val="0"/>
+          <w:numId w:val="14"/>
+        </w:numPr>
+      </w:pPr>
+      <w:proofErr w:type="spellStart"/>
+      <w:r>
+        <w:t>Zusammenfassung</w:t>
+      </w:r>
+      <w:proofErr w:type="spellEnd"/>
+      <w:r>
+        <w:t xml:space="preserve"> (</w:t>
+      </w:r>
+      <w:r>
+        <w:t xml:space="preserve">Was </w:t>
+      </w:r>
+      <w:proofErr w:type="spellStart"/>
+      <w:r>
+        <w:t>wurde</w:t>
+      </w:r>
+      <w:proofErr w:type="spellEnd"/>
+      <w:r>
+        <w:t xml:space="preserve"> in der Arbeit </w:t>
+      </w:r>
+      <w:proofErr w:type="spellStart"/>
+      <w:r>
+        <w:t>erreicht</w:t>
+      </w:r>
+      <w:proofErr w:type="spellEnd"/>
+      <w:r>
+        <w:t xml:space="preserve">; </w:t>
+      </w:r>
+      <w:proofErr w:type="spellStart"/>
+      <w:r>
+        <w:t>Erklärung</w:t>
+      </w:r>
+      <w:proofErr w:type="spellEnd"/>
+      <w:r>
+        <w:t xml:space="preserve"> des </w:t>
+      </w:r>
+      <w:proofErr w:type="spellStart"/>
+      <w:r>
+        <w:t>Nutzens</w:t>
+      </w:r>
+      <w:proofErr w:type="spellEnd"/>
+      <w:r>
+        <w:t xml:space="preserve"> </w:t>
+      </w:r>
+      <w:proofErr w:type="spellStart"/>
+      <w:r>
+        <w:t>für</w:t>
+      </w:r>
+      <w:proofErr w:type="spellEnd"/>
+      <w:r>
+        <w:t xml:space="preserve"> </w:t>
+      </w:r>
+      <w:proofErr w:type="spellStart"/>
+      <w:r>
+        <w:t>andere</w:t>
+      </w:r>
+      <w:proofErr w:type="spellEnd"/>
+      <w:r>
+        <w:t>)</w:t>
+      </w:r>
+    </w:p>
+    <w:p>
+      <w:pPr>
+        <w:pStyle w:val="Listenabsatz"/>
+        <w:numPr>
+          <w:ilvl w:val="0"/>
+          <w:numId w:val="14"/>
+        </w:numPr>
+      </w:pPr>
+      <w:proofErr w:type="spellStart"/>
+      <w:r>
+        <w:t>Ausblick</w:t>
+      </w:r>
+      <w:proofErr w:type="spellEnd"/>
+      <w:r>
+        <w:t xml:space="preserve"> (optional)</w:t>
+      </w:r>
+    </w:p>
+    <w:p>
+      <w:pPr>
+        <w:pStyle w:val="berschrift2"/>
+        <w:numPr>
+          <w:ilvl w:val="0"/>
+          <w:numId w:val="0"/>
+        </w:numPr>
+        <w:ind w:left="576" w:hanging="576"/>
+      </w:pPr>
+      <w:bookmarkStart w:id="54" w:name="_Toc354659195"/>
+      <w:bookmarkStart w:id="55" w:name="_Toc354660374"/>
+      <w:bookmarkStart w:id="56" w:name="_Toc354660424"/>
+      <w:bookmarkStart w:id="57" w:name="_Toc354660485"/>
+      <w:bookmarkStart w:id="58" w:name="_Toc361142782"/>
+      <w:bookmarkStart w:id="59" w:name="_Toc361143715"/>
+      <w:bookmarkStart w:id="60" w:name="_Toc452981268"/>
+      <w:bookmarkStart w:id="61" w:name="_Toc94194196"/>
+      <w:r>
+        <w:t xml:space="preserve">A3 </w:t>
+      </w:r>
+      <w:proofErr w:type="spellStart"/>
+      <w:r>
+        <w:t>Empirische</w:t>
+      </w:r>
+      <w:proofErr w:type="spellEnd"/>
+      <w:r>
+        <w:t xml:space="preserve"> A</w:t>
+      </w:r>
+      <w:r>
+        <w:t>rbeit</w:t>
+      </w:r>
+      <w:bookmarkEnd w:id="54"/>
+      <w:bookmarkEnd w:id="55"/>
+      <w:bookmarkEnd w:id="56"/>
+      <w:bookmarkEnd w:id="57"/>
+      <w:bookmarkEnd w:id="58"/>
+      <w:bookmarkEnd w:id="59"/>
+      <w:bookmarkEnd w:id="60"/>
+      <w:bookmarkEnd w:id="61"/>
     </w:p>
     <w:p>
       <w:pPr>
@@ -8116,42 +9350,33 @@
           <w:numId w:val="15"/>
         </w:numPr>
       </w:pPr>
-      <w:r>
-        <w:t xml:space="preserve">Stand der </w:t>
-      </w:r>
-      <w:proofErr w:type="spellStart"/>
-      <w:r>
-        <w:t>Forschung</w:t>
-      </w:r>
-      <w:proofErr w:type="spellEnd"/>
-      <w:r>
-        <w:t xml:space="preserve"> und Technik</w:t>
-      </w:r>
-      <w:r>
-        <w:t xml:space="preserve"> (</w:t>
-      </w:r>
-      <w:proofErr w:type="spellStart"/>
-      <w:r>
-        <w:t>Bewertung</w:t>
-      </w:r>
-      <w:proofErr w:type="spellEnd"/>
-      <w:r>
-        <w:t xml:space="preserve"> der </w:t>
-      </w:r>
-      <w:proofErr w:type="spellStart"/>
-      <w:r>
-        <w:t>Untersuchungs-</w:t>
-      </w:r>
-      <w:r>
-        <w:t>Ansätze</w:t>
-      </w:r>
-      <w:proofErr w:type="spellEnd"/>
-      <w:r>
-        <w:t xml:space="preserve"> und </w:t>
-      </w:r>
-      <w:proofErr w:type="spellStart"/>
-      <w:r>
-        <w:t>Ergebnisse</w:t>
+      <w:proofErr w:type="spellStart"/>
+      <w:r>
+        <w:t>Fragestellung</w:t>
+      </w:r>
+      <w:proofErr w:type="spellEnd"/>
+      <w:r>
+        <w:t xml:space="preserve"> der Arbeit (Was </w:t>
+      </w:r>
+      <w:proofErr w:type="spellStart"/>
+      <w:r>
+        <w:t>soll</w:t>
+      </w:r>
+      <w:proofErr w:type="spellEnd"/>
+      <w:r>
+        <w:t xml:space="preserve"> </w:t>
+      </w:r>
+      <w:proofErr w:type="spellStart"/>
+      <w:r>
+        <w:t>untersucht</w:t>
+      </w:r>
+      <w:proofErr w:type="spellEnd"/>
+      <w:r>
+        <w:t xml:space="preserve"> </w:t>
+      </w:r>
+      <w:proofErr w:type="spellStart"/>
+      <w:r>
+        <w:t>werden</w:t>
       </w:r>
       <w:proofErr w:type="spellEnd"/>
       <w:r>
@@ -8159,15 +9384,7 @@
       </w:r>
       <w:proofErr w:type="spellStart"/>
       <w:r>
-        <w:t>Identifikation</w:t>
-      </w:r>
-      <w:proofErr w:type="spellEnd"/>
-      <w:r>
-        <w:t xml:space="preserve"> von </w:t>
-      </w:r>
-      <w:proofErr w:type="spellStart"/>
-      <w:r>
-        <w:t>Defiziten</w:t>
+        <w:t>warum</w:t>
       </w:r>
       <w:proofErr w:type="spellEnd"/>
       <w:r>
@@ -8182,9 +9399,23 @@
           <w:numId w:val="15"/>
         </w:numPr>
       </w:pPr>
-      <w:proofErr w:type="spellStart"/>
-      <w:r>
-        <w:t>Präzisierung</w:t>
+      <w:r>
+        <w:t xml:space="preserve">Stand der </w:t>
+      </w:r>
+      <w:proofErr w:type="spellStart"/>
+      <w:r>
+        <w:t>Forschung</w:t>
+      </w:r>
+      <w:proofErr w:type="spellEnd"/>
+      <w:r>
+        <w:t xml:space="preserve"> und Technik</w:t>
+      </w:r>
+      <w:r>
+        <w:t xml:space="preserve"> (</w:t>
+      </w:r>
+      <w:proofErr w:type="spellStart"/>
+      <w:r>
+        <w:t>Bewertung</w:t>
       </w:r>
       <w:proofErr w:type="spellEnd"/>
       <w:r>
@@ -8192,15 +9423,34 @@
       </w:r>
       <w:proofErr w:type="spellStart"/>
       <w:r>
-        <w:t>Fragestellung</w:t>
-      </w:r>
-      <w:proofErr w:type="spellEnd"/>
-      <w:r>
-        <w:t xml:space="preserve"> (</w:t>
-      </w:r>
-      <w:proofErr w:type="spellStart"/>
-      <w:r>
-        <w:t>Hypothesen</w:t>
+        <w:t>Untersuchungs-</w:t>
+      </w:r>
+      <w:r>
+        <w:t>Ansätze</w:t>
+      </w:r>
+      <w:proofErr w:type="spellEnd"/>
+      <w:r>
+        <w:t xml:space="preserve"> und </w:t>
+      </w:r>
+      <w:proofErr w:type="spellStart"/>
+      <w:r>
+        <w:t>Ergebnisse</w:t>
+      </w:r>
+      <w:proofErr w:type="spellEnd"/>
+      <w:r>
+        <w:t xml:space="preserve">, </w:t>
+      </w:r>
+      <w:proofErr w:type="spellStart"/>
+      <w:r>
+        <w:t>Identifikation</w:t>
+      </w:r>
+      <w:proofErr w:type="spellEnd"/>
+      <w:r>
+        <w:t xml:space="preserve"> von </w:t>
+      </w:r>
+      <w:proofErr w:type="spellStart"/>
+      <w:r>
+        <w:t>Defiziten</w:t>
       </w:r>
       <w:proofErr w:type="spellEnd"/>
       <w:r>
@@ -8217,11 +9467,27 @@
       </w:pPr>
       <w:proofErr w:type="spellStart"/>
       <w:r>
-        <w:t>Untersuchungsmethodik</w:t>
-      </w:r>
-      <w:proofErr w:type="spellEnd"/>
-      <w:r>
-        <w:t xml:space="preserve"> </w:t>
+        <w:t>Präzisierung</w:t>
+      </w:r>
+      <w:proofErr w:type="spellEnd"/>
+      <w:r>
+        <w:t xml:space="preserve"> der </w:t>
+      </w:r>
+      <w:proofErr w:type="spellStart"/>
+      <w:r>
+        <w:t>Fragestellung</w:t>
+      </w:r>
+      <w:proofErr w:type="spellEnd"/>
+      <w:r>
+        <w:t xml:space="preserve"> (</w:t>
+      </w:r>
+      <w:proofErr w:type="spellStart"/>
+      <w:r>
+        <w:t>Hypothesen</w:t>
+      </w:r>
+      <w:proofErr w:type="spellEnd"/>
+      <w:r>
+        <w:t>)</w:t>
       </w:r>
     </w:p>
     <w:p>
@@ -8234,36 +9500,11 @@
       </w:pPr>
       <w:proofErr w:type="spellStart"/>
       <w:r>
-        <w:lastRenderedPageBreak/>
-        <w:t>Untersuchungsablauf</w:t>
-      </w:r>
-      <w:proofErr w:type="spellEnd"/>
-      <w:r>
-        <w:t xml:space="preserve"> (</w:t>
-      </w:r>
-      <w:proofErr w:type="spellStart"/>
-      <w:r>
-        <w:t>Untersuchungsmaterial</w:t>
-      </w:r>
-      <w:proofErr w:type="spellEnd"/>
-      <w:r>
-        <w:t xml:space="preserve">, </w:t>
-      </w:r>
-      <w:proofErr w:type="spellStart"/>
-      <w:r>
-        <w:t>Raum</w:t>
-      </w:r>
-      <w:proofErr w:type="spellEnd"/>
-      <w:r>
-        <w:t xml:space="preserve">, </w:t>
-      </w:r>
-      <w:proofErr w:type="spellStart"/>
-      <w:r>
-        <w:t>Probandenrekrutierung</w:t>
-      </w:r>
-      <w:proofErr w:type="spellEnd"/>
-      <w:r>
-        <w:t xml:space="preserve"> etc.)</w:t>
+        <w:t>Untersuchungsmethodik</w:t>
+      </w:r>
+      <w:proofErr w:type="spellEnd"/>
+      <w:r>
+        <w:t xml:space="preserve"> </w:t>
       </w:r>
     </w:p>
     <w:p>
@@ -8276,7 +9517,8 @@
       </w:pPr>
       <w:proofErr w:type="spellStart"/>
       <w:r>
-        <w:t>Ergebnisse</w:t>
+        <w:lastRenderedPageBreak/>
+        <w:t>Untersuchungsablauf</w:t>
       </w:r>
       <w:proofErr w:type="spellEnd"/>
       <w:r>
@@ -8284,44 +9526,15 @@
       </w:r>
       <w:proofErr w:type="spellStart"/>
       <w:r>
-        <w:t>Darstellung</w:t>
-      </w:r>
-      <w:proofErr w:type="spellEnd"/>
-      <w:r>
-        <w:t xml:space="preserve"> der </w:t>
-      </w:r>
-      <w:proofErr w:type="spellStart"/>
-      <w:r>
-        <w:t>Ergebnisse</w:t>
-      </w:r>
-      <w:proofErr w:type="spellEnd"/>
-      <w:r>
-        <w:t xml:space="preserve"> in </w:t>
-      </w:r>
-      <w:proofErr w:type="spellStart"/>
-      <w:proofErr w:type="gramStart"/>
-      <w:r>
-        <w:t>sinnvoller</w:t>
-      </w:r>
-      <w:proofErr w:type="spellEnd"/>
-      <w:r>
-        <w:t xml:space="preserve"> </w:t>
-      </w:r>
-      <w:r>
-        <w:t xml:space="preserve"> </w:t>
-      </w:r>
-      <w:proofErr w:type="spellStart"/>
-      <w:r>
-        <w:t>Reihenfolge</w:t>
-      </w:r>
-      <w:proofErr w:type="spellEnd"/>
-      <w:proofErr w:type="gramEnd"/>
+        <w:t>Untersuchungsmaterial</w:t>
+      </w:r>
+      <w:proofErr w:type="spellEnd"/>
       <w:r>
         <w:t xml:space="preserve">, </w:t>
       </w:r>
       <w:proofErr w:type="spellStart"/>
       <w:r>
-        <w:t>Gesamtüberblick</w:t>
+        <w:t>Raum</w:t>
       </w:r>
       <w:proofErr w:type="spellEnd"/>
       <w:r>
@@ -8329,33 +9542,11 @@
       </w:r>
       <w:proofErr w:type="spellStart"/>
       <w:r>
-        <w:t>Einzelergebnisse</w:t>
-      </w:r>
-      <w:proofErr w:type="spellEnd"/>
-      <w:r>
-        <w:t xml:space="preserve"> z. B. </w:t>
-      </w:r>
-      <w:proofErr w:type="spellStart"/>
-      <w:r>
-        <w:t>geordnet</w:t>
-      </w:r>
-      <w:proofErr w:type="spellEnd"/>
-      <w:r>
-        <w:t xml:space="preserve"> </w:t>
-      </w:r>
-      <w:proofErr w:type="spellStart"/>
-      <w:r>
-        <w:t>nach</w:t>
-      </w:r>
-      <w:proofErr w:type="spellEnd"/>
-      <w:r>
-        <w:t xml:space="preserve"> </w:t>
-      </w:r>
-      <w:r>
-        <w:t>Testcases</w:t>
-      </w:r>
-      <w:r>
-        <w:t>)</w:t>
+        <w:t>Probandenrekrutierung</w:t>
+      </w:r>
+      <w:proofErr w:type="spellEnd"/>
+      <w:r>
+        <w:t xml:space="preserve"> etc.)</w:t>
       </w:r>
     </w:p>
     <w:p>
@@ -8368,23 +9559,42 @@
       </w:pPr>
       <w:proofErr w:type="spellStart"/>
       <w:r>
-        <w:t>Zusammenfassung</w:t>
-      </w:r>
-      <w:proofErr w:type="spellEnd"/>
-      <w:r>
-        <w:t xml:space="preserve"> (Was </w:t>
-      </w:r>
-      <w:proofErr w:type="spellStart"/>
-      <w:r>
-        <w:t>wurde</w:t>
-      </w:r>
-      <w:proofErr w:type="spellEnd"/>
-      <w:r>
-        <w:t xml:space="preserve"> </w:t>
-      </w:r>
-      <w:proofErr w:type="spellStart"/>
-      <w:r>
-        <w:t>erreicht</w:t>
+        <w:t>Ergebnisse</w:t>
+      </w:r>
+      <w:proofErr w:type="spellEnd"/>
+      <w:r>
+        <w:t xml:space="preserve"> (</w:t>
+      </w:r>
+      <w:proofErr w:type="spellStart"/>
+      <w:r>
+        <w:t>Darstellung</w:t>
+      </w:r>
+      <w:proofErr w:type="spellEnd"/>
+      <w:r>
+        <w:t xml:space="preserve"> der </w:t>
+      </w:r>
+      <w:proofErr w:type="spellStart"/>
+      <w:r>
+        <w:t>Ergebnisse</w:t>
+      </w:r>
+      <w:proofErr w:type="spellEnd"/>
+      <w:r>
+        <w:t xml:space="preserve"> in </w:t>
+      </w:r>
+      <w:proofErr w:type="spellStart"/>
+      <w:r>
+        <w:t>sinnvoller</w:t>
+      </w:r>
+      <w:proofErr w:type="spellEnd"/>
+      <w:r>
+        <w:t xml:space="preserve"> </w:t>
+      </w:r>
+      <w:r>
+        <w:t xml:space="preserve"> </w:t>
+      </w:r>
+      <w:proofErr w:type="spellStart"/>
+      <w:r>
+        <w:t>Reihenfolge</w:t>
       </w:r>
       <w:proofErr w:type="spellEnd"/>
       <w:r>
@@ -8392,23 +9602,7 @@
       </w:r>
       <w:proofErr w:type="spellStart"/>
       <w:r>
-        <w:t>Rückbezug</w:t>
-      </w:r>
-      <w:proofErr w:type="spellEnd"/>
-      <w:r>
-        <w:t xml:space="preserve"> </w:t>
-      </w:r>
-      <w:proofErr w:type="spellStart"/>
-      <w:r>
-        <w:t>zu</w:t>
-      </w:r>
-      <w:proofErr w:type="spellEnd"/>
-      <w:r>
-        <w:t xml:space="preserve"> </w:t>
-      </w:r>
-      <w:proofErr w:type="spellStart"/>
-      <w:r>
-        <w:t>Zielen</w:t>
+        <w:t>Gesamtüberblick</w:t>
       </w:r>
       <w:proofErr w:type="spellEnd"/>
       <w:r>
@@ -8416,49 +9610,31 @@
       </w:r>
       <w:proofErr w:type="spellStart"/>
       <w:r>
-        <w:t>Hypothesen</w:t>
-      </w:r>
-      <w:proofErr w:type="spellEnd"/>
-      <w:r>
-        <w:t xml:space="preserve">, </w:t>
-      </w:r>
-      <w:proofErr w:type="spellStart"/>
-      <w:r>
-        <w:t>Nutzen</w:t>
-      </w:r>
-      <w:proofErr w:type="spellEnd"/>
-      <w:r>
-        <w:t xml:space="preserve">, </w:t>
-      </w:r>
-      <w:proofErr w:type="spellStart"/>
-      <w:r>
-        <w:t>Erkenntnisse</w:t>
-      </w:r>
-      <w:proofErr w:type="spellEnd"/>
-      <w:r>
-        <w:t xml:space="preserve"> </w:t>
-      </w:r>
-      <w:proofErr w:type="spellStart"/>
-      <w:r>
-        <w:t>für</w:t>
-      </w:r>
-      <w:proofErr w:type="spellEnd"/>
-      <w:r>
-        <w:t xml:space="preserve"> </w:t>
-      </w:r>
-      <w:proofErr w:type="spellStart"/>
-      <w:r>
-        <w:t>weitere</w:t>
-      </w:r>
-      <w:proofErr w:type="spellEnd"/>
-      <w:r>
-        <w:t xml:space="preserve"> </w:t>
-      </w:r>
-      <w:proofErr w:type="spellStart"/>
-      <w:r>
-        <w:t>Untersuchungen</w:t>
-      </w:r>
-      <w:proofErr w:type="spellEnd"/>
+        <w:t>Einzelergebnisse</w:t>
+      </w:r>
+      <w:proofErr w:type="spellEnd"/>
+      <w:r>
+        <w:t xml:space="preserve"> z. B. </w:t>
+      </w:r>
+      <w:proofErr w:type="spellStart"/>
+      <w:r>
+        <w:t>geordnet</w:t>
+      </w:r>
+      <w:proofErr w:type="spellEnd"/>
+      <w:r>
+        <w:t xml:space="preserve"> </w:t>
+      </w:r>
+      <w:proofErr w:type="spellStart"/>
+      <w:r>
+        <w:t>nach</w:t>
+      </w:r>
+      <w:proofErr w:type="spellEnd"/>
+      <w:r>
+        <w:t xml:space="preserve"> </w:t>
+      </w:r>
+      <w:r>
+        <w:t>Testcases</w:t>
+      </w:r>
       <w:r>
         <w:t>)</w:t>
       </w:r>
@@ -8473,37 +9649,142 @@
       </w:pPr>
       <w:proofErr w:type="spellStart"/>
       <w:r>
-        <w:t>Ausblick</w:t>
-      </w:r>
-      <w:proofErr w:type="spellEnd"/>
-      <w:r>
-        <w:t xml:space="preserve"> (optional)</w:t>
+        <w:t>Zusammenfassung</w:t>
+      </w:r>
+      <w:proofErr w:type="spellEnd"/>
+      <w:r>
+        <w:t xml:space="preserve"> (Was </w:t>
+      </w:r>
+      <w:proofErr w:type="spellStart"/>
+      <w:r>
+        <w:t>wurde</w:t>
+      </w:r>
+      <w:proofErr w:type="spellEnd"/>
+      <w:r>
+        <w:t xml:space="preserve"> </w:t>
+      </w:r>
+      <w:proofErr w:type="spellStart"/>
+      <w:r>
+        <w:t>erreicht</w:t>
+      </w:r>
+      <w:proofErr w:type="spellEnd"/>
+      <w:r>
+        <w:t xml:space="preserve">, </w:t>
+      </w:r>
+      <w:proofErr w:type="spellStart"/>
+      <w:r>
+        <w:t>Rückbezug</w:t>
+      </w:r>
+      <w:proofErr w:type="spellEnd"/>
+      <w:r>
+        <w:t xml:space="preserve"> </w:t>
+      </w:r>
+      <w:proofErr w:type="spellStart"/>
+      <w:r>
+        <w:t>zu</w:t>
+      </w:r>
+      <w:proofErr w:type="spellEnd"/>
+      <w:r>
+        <w:t xml:space="preserve"> </w:t>
+      </w:r>
+      <w:proofErr w:type="spellStart"/>
+      <w:r>
+        <w:t>Zielen</w:t>
+      </w:r>
+      <w:proofErr w:type="spellEnd"/>
+      <w:r>
+        <w:t xml:space="preserve">, </w:t>
+      </w:r>
+      <w:proofErr w:type="spellStart"/>
+      <w:r>
+        <w:t>Hypothesen</w:t>
+      </w:r>
+      <w:proofErr w:type="spellEnd"/>
+      <w:r>
+        <w:t xml:space="preserve">, </w:t>
+      </w:r>
+      <w:proofErr w:type="spellStart"/>
+      <w:r>
+        <w:t>Nutzen</w:t>
+      </w:r>
+      <w:proofErr w:type="spellEnd"/>
+      <w:r>
+        <w:t xml:space="preserve">, </w:t>
+      </w:r>
+      <w:proofErr w:type="spellStart"/>
+      <w:r>
+        <w:t>Erkenntnisse</w:t>
+      </w:r>
+      <w:proofErr w:type="spellEnd"/>
+      <w:r>
+        <w:t xml:space="preserve"> </w:t>
+      </w:r>
+      <w:proofErr w:type="spellStart"/>
+      <w:r>
+        <w:t>für</w:t>
+      </w:r>
+      <w:proofErr w:type="spellEnd"/>
+      <w:r>
+        <w:t xml:space="preserve"> </w:t>
+      </w:r>
+      <w:proofErr w:type="spellStart"/>
+      <w:r>
+        <w:t>weitere</w:t>
+      </w:r>
+      <w:proofErr w:type="spellEnd"/>
+      <w:r>
+        <w:t xml:space="preserve"> </w:t>
+      </w:r>
+      <w:proofErr w:type="spellStart"/>
+      <w:r>
+        <w:t>Untersuchungen</w:t>
+      </w:r>
+      <w:proofErr w:type="spellEnd"/>
+      <w:r>
+        <w:t>)</w:t>
       </w:r>
     </w:p>
     <w:p>
       <w:pPr>
         <w:pStyle w:val="Listenabsatz"/>
-      </w:pPr>
+        <w:numPr>
+          <w:ilvl w:val="0"/>
+          <w:numId w:val="15"/>
+        </w:numPr>
+      </w:pPr>
+      <w:proofErr w:type="spellStart"/>
+      <w:r>
+        <w:t>Ausblick</w:t>
+      </w:r>
+      <w:proofErr w:type="spellEnd"/>
+      <w:r>
+        <w:t xml:space="preserve"> (optional)</w:t>
+      </w:r>
     </w:p>
     <w:p>
       <w:pPr>
-        <w:ind w:left="360"/>
+        <w:pStyle w:val="Listenabsatz"/>
       </w:pPr>
     </w:p>
     <w:p>
       <w:pPr>
-        <w:rPr>
-          <w:lang w:eastAsia="en-US"/>
-        </w:rPr>
+        <w:ind w:left="360"/>
       </w:pPr>
     </w:p>
     <w:p>
       <w:pPr>
-        <w:pStyle w:val="Folgeabsatz"/>
+        <w:rPr>
+          <w:lang w:eastAsia="en-US"/>
+        </w:rPr>
       </w:pPr>
     </w:p>
     <w:p>
       <w:pPr>
+        <w:pStyle w:val="Folgeabsatz"/>
+      </w:pPr>
+    </w:p>
+    <w:p>
+      <w:pPr>
         <w:spacing w:after="200" w:line="276" w:lineRule="auto"/>
         <w:jc w:val="left"/>
       </w:pPr>
@@ -8516,8 +9797,8 @@
         <w:pStyle w:val="Inhaltsverzeichnisberschrift"/>
         <w:outlineLvl w:val="0"/>
       </w:pPr>
-      <w:bookmarkStart w:id="54" w:name="_Toc452981269"/>
-      <w:bookmarkStart w:id="55" w:name="_Toc94194197"/>
+      <w:bookmarkStart w:id="62" w:name="_Toc452981269"/>
+      <w:bookmarkStart w:id="63" w:name="_Toc94194197"/>
       <w:proofErr w:type="spellStart"/>
       <w:r>
         <w:lastRenderedPageBreak/>
@@ -8539,8 +9820,8 @@
       <w:r>
         <w:t>Urheberschaft</w:t>
       </w:r>
-      <w:bookmarkEnd w:id="54"/>
-      <w:bookmarkEnd w:id="55"/>
+      <w:bookmarkEnd w:id="62"/>
+      <w:bookmarkEnd w:id="63"/>
       <w:proofErr w:type="spellEnd"/>
     </w:p>
     <w:p>
@@ -13277,20 +14558,20 @@
           <w:lang w:eastAsia="en-US"/>
         </w:rPr>
       </w:pPr>
-      <w:bookmarkStart w:id="56" w:name="_Toc354659196"/>
-      <w:bookmarkStart w:id="57" w:name="_Toc354660375"/>
-      <w:bookmarkStart w:id="58" w:name="_Toc354660425"/>
-      <w:bookmarkStart w:id="59" w:name="_Toc354660486"/>
-      <w:bookmarkStart w:id="60" w:name="_Toc361142784"/>
+      <w:bookmarkStart w:id="64" w:name="_Toc354659196"/>
+      <w:bookmarkStart w:id="65" w:name="_Toc354660375"/>
+      <w:bookmarkStart w:id="66" w:name="_Toc354660425"/>
+      <w:bookmarkStart w:id="67" w:name="_Toc354660486"/>
+      <w:bookmarkStart w:id="68" w:name="_Toc361142784"/>
       <w:r>
         <w:br w:type="page"/>
       </w:r>
     </w:p>
-    <w:bookmarkEnd w:id="56"/>
-    <w:bookmarkEnd w:id="57"/>
-    <w:bookmarkEnd w:id="58"/>
-    <w:bookmarkEnd w:id="59"/>
-    <w:bookmarkEnd w:id="60"/>
+    <w:bookmarkEnd w:id="64"/>
+    <w:bookmarkEnd w:id="65"/>
+    <w:bookmarkEnd w:id="66"/>
+    <w:bookmarkEnd w:id="67"/>
+    <w:bookmarkEnd w:id="68"/>
     <w:p>
       <w:pPr>
         <w:pStyle w:val="Inhaltsverzeichnisberschrift"/>
@@ -14142,220 +15423,16 @@
       </w:pPr>
     </w:p>
     <w:p/>
+    <w:p>
+      <w:pPr>
+        <w:spacing w:after="200" w:line="276" w:lineRule="auto"/>
+        <w:jc w:val="left"/>
+      </w:pPr>
+      <w:r>
+        <w:br w:type="page"/>
+      </w:r>
+    </w:p>
     <w:p/>
-    <w:sdt>
-      <w:sdtPr>
-        <w:tag w:val="CitaviBibliography"/>
-        <w:id w:val="-1581826981"/>
-        <w:placeholder>
-          <w:docPart w:val="DefaultPlaceholder_-1854013440"/>
-        </w:placeholder>
-      </w:sdtPr>
-      <w:sdtEndPr/>
-      <w:sdtContent>
-        <w:p>
-          <w:pPr>
-            <w:pStyle w:val="CitaviBibliographyEntry"/>
-          </w:pPr>
-          <w:r>
-            <w:fldChar w:fldCharType="begin"/>
-          </w:r>
-          <w:r>
-            <w:instrText>ADDIN CitaviBibliography</w:instrText>
-          </w:r>
-          <w:r>
-            <w:fldChar w:fldCharType="separate"/>
-          </w:r>
-          <w:bookmarkStart w:id="61" w:name="_CTVL0016394f85d4176402baf1d5e19a5b5dd66"/>
-          <w:r>
-            <w:t>Dai, A. M., &amp; Le V, Q. (2015, November 4).</w:t>
-          </w:r>
-          <w:bookmarkEnd w:id="61"/>
-          <w:r>
-            <w:t xml:space="preserve"> </w:t>
-          </w:r>
-          <w:r>
-            <w:rPr>
-              <w:i/>
-            </w:rPr>
-            <w:t>Semi-supervised Sequence Learning</w:t>
-          </w:r>
-          <w:r>
-            <w:t xml:space="preserve">. http://arxiv.org/pdf/1511.01432v1 </w:t>
-          </w:r>
-        </w:p>
-        <w:p>
-          <w:pPr>
-            <w:pStyle w:val="CitaviBibliographyEntry"/>
-          </w:pPr>
-          <w:bookmarkStart w:id="62" w:name="_CTVL0017bff4cbd6d89444fa848edf2ca192f25"/>
-          <w:r>
-            <w:t>Devlin, J., Chang, M.-W., Lee, K., &amp; Toutanova, K. (2018, October 11).</w:t>
-          </w:r>
-          <w:bookmarkEnd w:id="62"/>
-          <w:r>
-            <w:t xml:space="preserve"> </w:t>
-          </w:r>
-          <w:r>
-            <w:rPr>
-              <w:i/>
-            </w:rPr>
-            <w:t>BERT: Pre-training of Deep Bidirectional Transformers for Language Understanding</w:t>
-          </w:r>
-          <w:r>
-            <w:t xml:space="preserve">. http://arxiv.org/pdf/1810.04805v2 </w:t>
-          </w:r>
-        </w:p>
-        <w:p>
-          <w:pPr>
-            <w:pStyle w:val="CitaviBibliographyEntry"/>
-          </w:pPr>
-          <w:bookmarkStart w:id="63" w:name="_CTVL0011fbaf3f229d44004bfd02dd833ba3edc"/>
-          <w:r>
-            <w:lastRenderedPageBreak/>
-            <w:t>Howard, J., &amp; Ruder, S. (2018, January 18).</w:t>
-          </w:r>
-          <w:bookmarkEnd w:id="63"/>
-          <w:r>
-            <w:t xml:space="preserve"> </w:t>
-          </w:r>
-          <w:r>
-            <w:rPr>
-              <w:i/>
-            </w:rPr>
-            <w:t>Universal Language Model Fine-tuning for Text Classification</w:t>
-          </w:r>
-          <w:r>
-            <w:t xml:space="preserve">. http://arxiv.org/pdf/1801.06146v5 </w:t>
-          </w:r>
-        </w:p>
-        <w:p>
-          <w:pPr>
-            <w:pStyle w:val="CitaviBibliographyEntry"/>
-          </w:pPr>
-          <w:bookmarkStart w:id="64" w:name="_CTVL00115a3805214c34fefbad2976c674b3129"/>
-          <w:r>
-            <w:t xml:space="preserve">Peters, M. E., Neumann, M., </w:t>
-          </w:r>
-          <w:proofErr w:type="spellStart"/>
-          <w:r>
-            <w:t>Iyyer</w:t>
-          </w:r>
-          <w:proofErr w:type="spellEnd"/>
-          <w:r>
-            <w:t xml:space="preserve">, M., Gardner, M., Clark, C., Lee, K., &amp; </w:t>
-          </w:r>
-          <w:proofErr w:type="spellStart"/>
-          <w:r>
-            <w:t>Zettlemoyer</w:t>
-          </w:r>
-          <w:proofErr w:type="spellEnd"/>
-          <w:r>
-            <w:t>, L. (2018, February 15).</w:t>
-          </w:r>
-          <w:bookmarkEnd w:id="64"/>
-          <w:r>
-            <w:t xml:space="preserve"> </w:t>
-          </w:r>
-          <w:r>
-            <w:rPr>
-              <w:i/>
-            </w:rPr>
-            <w:t>Deep contextualized word representations</w:t>
-          </w:r>
-          <w:r>
-            <w:t xml:space="preserve">. http://arxiv.org/pdf/1802.05365v2 </w:t>
-          </w:r>
-        </w:p>
-        <w:p>
-          <w:pPr>
-            <w:pStyle w:val="CitaviBibliographyEntry"/>
-            <w:rPr>
-              <w:i/>
-            </w:rPr>
-          </w:pPr>
-          <w:bookmarkStart w:id="65" w:name="_CTVL0013543b2e93f584b60adb79ea2a407fd1c"/>
-          <w:r>
-            <w:t xml:space="preserve">Radford, A., Narasimhan, K., </w:t>
-          </w:r>
-          <w:proofErr w:type="spellStart"/>
-          <w:r>
-            <w:t>Salimans</w:t>
-          </w:r>
-          <w:proofErr w:type="spellEnd"/>
-          <w:r>
-            <w:t xml:space="preserve">, T., &amp; </w:t>
-          </w:r>
-          <w:proofErr w:type="spellStart"/>
-          <w:r>
-            <w:t>Sutskever</w:t>
-          </w:r>
-          <w:proofErr w:type="spellEnd"/>
-          <w:r>
-            <w:t>, I. (2018).</w:t>
-          </w:r>
-          <w:bookmarkEnd w:id="65"/>
-          <w:r>
-            <w:t xml:space="preserve"> </w:t>
-          </w:r>
-          <w:r>
-            <w:rPr>
-              <w:i/>
-            </w:rPr>
-            <w:t xml:space="preserve">Improving language understanding by generative pre-training. </w:t>
-          </w:r>
-        </w:p>
-        <w:p>
-          <w:pPr>
-            <w:pStyle w:val="CitaviBibliographyEntry"/>
-          </w:pPr>
-          <w:bookmarkStart w:id="66" w:name="_CTVL0013fad084a35cb409abf8ed447d05acebc"/>
-          <w:r>
-            <w:t xml:space="preserve">Vaswani, A., </w:t>
-          </w:r>
-          <w:proofErr w:type="spellStart"/>
-          <w:r>
-            <w:t>Shazeer</w:t>
-          </w:r>
-          <w:proofErr w:type="spellEnd"/>
-          <w:r>
-            <w:t xml:space="preserve">, N., Parmar, N., </w:t>
-          </w:r>
-          <w:proofErr w:type="spellStart"/>
-          <w:r>
-            <w:t>Uszkoreit</w:t>
-          </w:r>
-          <w:proofErr w:type="spellEnd"/>
-          <w:r>
-            <w:t xml:space="preserve">, J., Jones, L., Gomez, A. N., Kaiser, L., &amp; </w:t>
-          </w:r>
-          <w:proofErr w:type="spellStart"/>
-          <w:r>
-            <w:t>Polosukhin</w:t>
-          </w:r>
-          <w:proofErr w:type="spellEnd"/>
-          <w:r>
-            <w:t>, I. (2017, June 12).</w:t>
-          </w:r>
-          <w:bookmarkEnd w:id="66"/>
-          <w:r>
-            <w:t xml:space="preserve"> </w:t>
-          </w:r>
-          <w:r>
-            <w:rPr>
-              <w:i/>
-            </w:rPr>
-            <w:t>Attention Is All You Need</w:t>
-          </w:r>
-          <w:r>
-            <w:t xml:space="preserve">. http://arxiv.org/pdf/1706.03762v5 </w:t>
-          </w:r>
-          <w:r>
-            <w:fldChar w:fldCharType="end"/>
-          </w:r>
-        </w:p>
-      </w:sdtContent>
-    </w:sdt>
     <w:p/>
     <w:sectPr>
       <w:headerReference w:type="default" r:id="rId21"/>
@@ -21574,6 +22651,64 @@
         </w:p>
       </w:docPartBody>
     </w:docPart>
+    <w:docPart>
+      <w:docPartPr>
+        <w:name w:val="064329369A064B18ABE191526EE8A16D"/>
+        <w:category>
+          <w:name w:val="Allgemein"/>
+          <w:gallery w:val="placeholder"/>
+        </w:category>
+        <w:types>
+          <w:type w:val="bbPlcHdr"/>
+        </w:types>
+        <w:behaviors>
+          <w:behavior w:val="content"/>
+        </w:behaviors>
+        <w:guid w:val="{F4E47406-3F17-4CE8-97BE-908E82ACEBF3}"/>
+      </w:docPartPr>
+      <w:docPartBody>
+        <w:p>
+          <w:pPr>
+            <w:pStyle w:val="064329369A064B18ABE191526EE8A16D"/>
+          </w:pPr>
+          <w:r>
+            <w:rPr>
+              <w:rStyle w:val="Platzhaltertext"/>
+            </w:rPr>
+            <w:t>Klicken oder tippen Sie hier, um Text einzugeben.</w:t>
+          </w:r>
+        </w:p>
+      </w:docPartBody>
+    </w:docPart>
+    <w:docPart>
+      <w:docPartPr>
+        <w:name w:val="1A0F4DD080664F70A08DD5403E847C96"/>
+        <w:category>
+          <w:name w:val="Allgemein"/>
+          <w:gallery w:val="placeholder"/>
+        </w:category>
+        <w:types>
+          <w:type w:val="bbPlcHdr"/>
+        </w:types>
+        <w:behaviors>
+          <w:behavior w:val="content"/>
+        </w:behaviors>
+        <w:guid w:val="{D41299E1-7B80-42C6-BD09-B4B95A390B45}"/>
+      </w:docPartPr>
+      <w:docPartBody>
+        <w:p>
+          <w:pPr>
+            <w:pStyle w:val="1A0F4DD080664F70A08DD5403E847C96"/>
+          </w:pPr>
+          <w:r>
+            <w:rPr>
+              <w:rStyle w:val="Platzhaltertext"/>
+            </w:rPr>
+            <w:t>Klicken oder tippen Sie hier, um Text einzugeben.</w:t>
+          </w:r>
+        </w:p>
+      </w:docPartBody>
+    </w:docPart>
   </w:docParts>
 </w:glossaryDocument>
 </file>
@@ -21731,6 +22866,7 @@
   </w:compat>
   <w:rsids>
     <w:rsidRoot w:val="005C4000"/>
+    <w:rsid w:val="00063AFE"/>
     <w:rsid w:val="003519B4"/>
     <w:rsid w:val="005C4000"/>
     <w:rsid w:val="007A4D35"/>
@@ -21738,6 +22874,8 @@
     <w:rsid w:val="00982620"/>
     <w:rsid w:val="00A35BA1"/>
     <w:rsid w:val="00A724DC"/>
+    <w:rsid w:val="00D700D3"/>
+    <w:rsid w:val="00DA429B"/>
     <w:rsid w:val="00E97271"/>
     <w:rsid w:val="00F50159"/>
   </w:rsids>
@@ -22193,10 +23331,22 @@
     <w:basedOn w:val="Absatz-Standardschriftart"/>
     <w:uiPriority w:val="99"/>
     <w:semiHidden/>
-    <w:rsid w:val="005C4000"/>
+    <w:rsid w:val="00063AFE"/>
     <w:rPr>
       <w:color w:val="808080"/>
     </w:rPr>
+  </w:style>
+  <w:style w:type="paragraph" w:customStyle="1" w:styleId="064329369A064B18ABE191526EE8A16D">
+    <w:name w:val="064329369A064B18ABE191526EE8A16D"/>
+    <w:rsid w:val="00063AFE"/>
+  </w:style>
+  <w:style w:type="paragraph" w:customStyle="1" w:styleId="A62EAAE3D1354FC48873494599C40EEC">
+    <w:name w:val="A62EAAE3D1354FC48873494599C40EEC"/>
+    <w:rsid w:val="00063AFE"/>
+  </w:style>
+  <w:style w:type="paragraph" w:customStyle="1" w:styleId="1A0F4DD080664F70A08DD5403E847C96">
+    <w:name w:val="1A0F4DD080664F70A08DD5403E847C96"/>
+    <w:rsid w:val="00063AFE"/>
   </w:style>
 </w:styles>
 </file>

</xml_diff>

<commit_message>
introduction motivation for cooking domain updated
</commit_message>
<xml_diff>
--- a/docs/Bachelor Thesis.docx
+++ b/docs/Bachelor Thesis.docx
@@ -4152,7 +4152,7 @@
             <w:rPr>
               <w:noProof/>
             </w:rPr>
-            <w:instrText>ADDIN CitaviPlaceholder{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}</w:instrText>
+            <w:instrText>ADDIN CitaviPlaceholder{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}</w:instrText>
           </w:r>
           <w:r>
             <w:rPr>
@@ -4201,7 +4201,7 @@
             <w:rPr>
               <w:noProof/>
             </w:rPr>
-            <w:instrText>ADDIN CitaviPlaceholder{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}</w:instrText>
+            <w:instrText>ADDIN CitaviPlaceholder{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}</w:instrText>
           </w:r>
           <w:r>
             <w:rPr>
@@ -4402,7 +4402,7 @@
             <w:rPr>
               <w:noProof/>
             </w:rPr>
-            <w:instrText>ADDIN CitaviPlaceholder{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}</w:instrText>
+            <w:instrText>ADDIN CitaviPlaceholder{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}</w:instrText>
           </w:r>
           <w:r>
             <w:rPr>
@@ -4990,7 +4990,7 @@
               <w:noProof/>
               <w:color w:val="FFC000"/>
             </w:rPr>
-            <w:instrText>ADDIN CitaviPlaceholder{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}</w:instrText>
+            <w:instrText>ADDIN CitaviPlaceholder{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}</w:instrText>
           </w:r>
           <w:r>
             <w:rPr>
@@ -5047,7 +5047,7 @@
               <w:noProof/>
               <w:color w:val="FFC000"/>
             </w:rPr>
-            <w:instrText>ADDIN CitaviPlaceholder{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}</w:instrText>
+            <w:instrText>ADDIN CitaviPlaceholder{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}</w:instrText>
           </w:r>
           <w:r>
             <w:rPr>
@@ -5242,6 +5242,9 @@
     <w:p>
       <w:pPr>
         <w:pStyle w:val="Folgeabsatz"/>
+        <w:rPr>
+          <w:color w:val="FFC000"/>
+        </w:rPr>
       </w:pPr>
       <w:r>
         <w:t>BERT’s outstanding performance, followed by its open sourcing, ensured that</w:t>
@@ -5265,16 +5268,31 @@
         <w:t xml:space="preserve"> </w:t>
       </w:r>
       <w:r>
-        <w:t>tasks, including</w:t>
-      </w:r>
-      <w:r>
+        <w:t>tasks</w:t>
+      </w:r>
+      <w:r>
+        <w:rPr>
+          <w:color w:val="FFC000"/>
+        </w:rPr>
+        <w:t>, including</w:t>
+      </w:r>
+      <w:r>
+        <w:rPr>
+          <w:color w:val="FFC000"/>
+        </w:rPr>
         <w:t xml:space="preserve"> </w:t>
       </w:r>
       <w:r>
+        <w:rPr>
+          <w:color w:val="FFC000"/>
+        </w:rPr>
         <w:t xml:space="preserve">passage re-ranking </w:t>
       </w:r>
       <w:sdt>
         <w:sdtPr>
+          <w:rPr>
+            <w:color w:val="FFC000"/>
+          </w:rPr>
           <w:alias w:val="To edit, see citavi.com/edit"/>
           <w:tag w:val="CitaviPlaceholder#5b3a6d28-0ec9-4888-adf8-63cb9589bdb8"/>
           <w:id w:val="-343477428"/>
@@ -5282,47 +5300,62 @@
             <w:docPart w:val="DefaultPlaceholder_-1854013440"/>
           </w:placeholder>
         </w:sdtPr>
+        <w:sdtEndPr/>
         <w:sdtContent>
           <w:r>
             <w:rPr>
               <w:noProof/>
+              <w:color w:val="FFC000"/>
             </w:rPr>
             <w:fldChar w:fldCharType="begin"/>
           </w:r>
           <w:r>
             <w:rPr>
               <w:noProof/>
-            </w:rPr>
-            <w:instrText>ADDIN CitaviPlaceholder{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}</w:instrText>
-          </w:r>
-          <w:r>
-            <w:rPr>
-              <w:noProof/>
+              <w:color w:val="FFC000"/>
+            </w:rPr>
+            <w:instrText>ADDIN CitaviPlaceholder{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}</w:instrText>
+          </w:r>
+          <w:r>
+            <w:rPr>
+              <w:noProof/>
+              <w:color w:val="FFC000"/>
             </w:rPr>
             <w:fldChar w:fldCharType="separate"/>
           </w:r>
           <w:r>
             <w:rPr>
               <w:noProof/>
+              <w:color w:val="FFC000"/>
             </w:rPr>
             <w:t>(Vakulenko et al., 2021)</w:t>
           </w:r>
           <w:r>
             <w:rPr>
               <w:noProof/>
+              <w:color w:val="FFC000"/>
             </w:rPr>
             <w:fldChar w:fldCharType="end"/>
           </w:r>
         </w:sdtContent>
       </w:sdt>
       <w:r>
+        <w:rPr>
+          <w:color w:val="FFC000"/>
+        </w:rPr>
         <w:t xml:space="preserve">, query </w:t>
       </w:r>
       <w:r>
+        <w:rPr>
+          <w:color w:val="FFC000"/>
+        </w:rPr>
         <w:t xml:space="preserve">rewriting </w:t>
       </w:r>
       <w:sdt>
         <w:sdtPr>
+          <w:rPr>
+            <w:color w:val="FFC000"/>
+          </w:rPr>
           <w:alias w:val="To edit, see citavi.com/edit"/>
           <w:tag w:val="CitaviPlaceholder#f9baa216-1721-43d6-bf01-427f37987b64"/>
           <w:id w:val="-1160155698"/>
@@ -5330,53 +5363,74 @@
             <w:docPart w:val="DefaultPlaceholder_-1854013440"/>
           </w:placeholder>
         </w:sdtPr>
+        <w:sdtEndPr/>
         <w:sdtContent>
           <w:r>
             <w:rPr>
               <w:noProof/>
+              <w:color w:val="FFC000"/>
             </w:rPr>
             <w:fldChar w:fldCharType="begin"/>
           </w:r>
           <w:r>
             <w:rPr>
               <w:noProof/>
-            </w:rPr>
-            <w:instrText>ADDIN CitaviPlaceholder{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}</w:instrText>
-          </w:r>
-          <w:r>
-            <w:rPr>
-              <w:noProof/>
+              <w:color w:val="FFC000"/>
+            </w:rPr>
+            <w:instrText>ADDIN CitaviPlaceholder{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}</w:instrText>
+          </w:r>
+          <w:r>
+            <w:rPr>
+              <w:noProof/>
+              <w:color w:val="FFC000"/>
             </w:rPr>
             <w:fldChar w:fldCharType="separate"/>
           </w:r>
           <w:r>
             <w:rPr>
               <w:noProof/>
+              <w:color w:val="FFC000"/>
             </w:rPr>
             <w:t>(Vakulenko et al., 2021; Voskarides et al., 2020)</w:t>
           </w:r>
           <w:r>
             <w:rPr>
               <w:noProof/>
+              <w:color w:val="FFC000"/>
             </w:rPr>
             <w:fldChar w:fldCharType="end"/>
           </w:r>
         </w:sdtContent>
       </w:sdt>
       <w:r>
+        <w:rPr>
+          <w:color w:val="FFC000"/>
+        </w:rPr>
         <w:t xml:space="preserve"> </w:t>
       </w:r>
       <w:r>
+        <w:rPr>
+          <w:color w:val="FFC000"/>
+        </w:rPr>
         <w:t xml:space="preserve">sequence </w:t>
       </w:r>
       <w:r>
+        <w:rPr>
+          <w:color w:val="FFC000"/>
+        </w:rPr>
         <w:t>labelling/ slot filling</w:t>
       </w:r>
       <w:r>
+        <w:rPr>
+          <w:color w:val="FFC000"/>
+        </w:rPr>
         <w:t xml:space="preserve"> </w:t>
       </w:r>
       <w:sdt>
         <w:sdtPr>
+          <w:rPr>
+            <w:color w:val="FFC000"/>
+          </w:rPr>
           <w:alias w:val="To edit, see citavi.com/edit"/>
           <w:tag w:val="CitaviPlaceholder#42e6a372-ce2c-4830-8a32-0938cacc07c7"/>
           <w:id w:val="1832252407"/>
@@ -5384,47 +5438,62 @@
             <w:docPart w:val="DefaultPlaceholder_-1854013440"/>
           </w:placeholder>
         </w:sdtPr>
+        <w:sdtEndPr/>
         <w:sdtContent>
           <w:r>
             <w:rPr>
               <w:noProof/>
+              <w:color w:val="FFC000"/>
             </w:rPr>
             <w:fldChar w:fldCharType="begin"/>
           </w:r>
           <w:r>
             <w:rPr>
               <w:noProof/>
-            </w:rPr>
-            <w:instrText>ADDIN CitaviPlaceholder{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}</w:instrText>
-          </w:r>
-          <w:r>
-            <w:rPr>
-              <w:noProof/>
+              <w:color w:val="FFC000"/>
+            </w:rPr>
+            <w:instrText>ADDIN CitaviPlaceholder{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}</w:instrText>
+          </w:r>
+          <w:r>
+            <w:rPr>
+              <w:noProof/>
+              <w:color w:val="FFC000"/>
             </w:rPr>
             <w:fldChar w:fldCharType="separate"/>
           </w:r>
           <w:r>
             <w:rPr>
               <w:noProof/>
+              <w:color w:val="FFC000"/>
             </w:rPr>
             <w:t>(Chen et al., 2019)</w:t>
           </w:r>
           <w:r>
             <w:rPr>
               <w:noProof/>
+              <w:color w:val="FFC000"/>
             </w:rPr>
             <w:fldChar w:fldCharType="end"/>
           </w:r>
         </w:sdtContent>
       </w:sdt>
       <w:r>
+        <w:rPr>
+          <w:color w:val="FFC000"/>
+        </w:rPr>
         <w:t>, answer span extraction</w:t>
       </w:r>
       <w:r>
+        <w:rPr>
+          <w:color w:val="FFC000"/>
+        </w:rPr>
         <w:t xml:space="preserve"> </w:t>
       </w:r>
       <w:sdt>
         <w:sdtPr>
+          <w:rPr>
+            <w:color w:val="FFC000"/>
+          </w:rPr>
           <w:alias w:val="To edit, see citavi.com/edit"/>
           <w:tag w:val="CitaviPlaceholder#d7eb585e-f966-4d0a-9a24-1851abef3aaf"/>
           <w:id w:val="625973308"/>
@@ -5432,56 +5501,80 @@
             <w:docPart w:val="DefaultPlaceholder_-1854013440"/>
           </w:placeholder>
         </w:sdtPr>
+        <w:sdtEndPr/>
         <w:sdtContent>
           <w:r>
             <w:rPr>
               <w:noProof/>
+              <w:color w:val="FFC000"/>
             </w:rPr>
             <w:fldChar w:fldCharType="begin"/>
           </w:r>
           <w:r>
             <w:rPr>
               <w:noProof/>
-            </w:rPr>
-            <w:instrText>ADDIN CitaviPlaceholder{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}</w:instrText>
-          </w:r>
-          <w:r>
-            <w:rPr>
-              <w:noProof/>
+              <w:color w:val="FFC000"/>
+            </w:rPr>
+            <w:instrText>ADDIN CitaviPlaceholder{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}</w:instrText>
+          </w:r>
+          <w:r>
+            <w:rPr>
+              <w:noProof/>
+              <w:color w:val="FFC000"/>
             </w:rPr>
             <w:fldChar w:fldCharType="separate"/>
           </w:r>
           <w:r>
             <w:rPr>
               <w:noProof/>
+              <w:color w:val="FFC000"/>
             </w:rPr>
             <w:t>(Yang et al., 2019)</w:t>
           </w:r>
           <w:r>
             <w:rPr>
               <w:noProof/>
+              <w:color w:val="FFC000"/>
             </w:rPr>
             <w:fldChar w:fldCharType="end"/>
           </w:r>
         </w:sdtContent>
       </w:sdt>
       <w:r>
+        <w:rPr>
+          <w:color w:val="FFC000"/>
+        </w:rPr>
         <w:t xml:space="preserve"> </w:t>
       </w:r>
       <w:r>
+        <w:rPr>
+          <w:color w:val="FFC000"/>
+        </w:rPr>
         <w:t>and</w:t>
       </w:r>
       <w:r>
+        <w:rPr>
+          <w:color w:val="FFC000"/>
+        </w:rPr>
         <w:t xml:space="preserve"> </w:t>
       </w:r>
       <w:r>
+        <w:rPr>
+          <w:color w:val="FFC000"/>
+        </w:rPr>
         <w:t>intent classification</w:t>
       </w:r>
       <w:r>
+        <w:rPr>
+          <w:color w:val="FFC000"/>
+        </w:rPr>
         <w:t xml:space="preserve"> </w:t>
       </w:r>
       <w:sdt>
         <w:sdtPr>
+          <w:rPr>
+            <w:color w:val="FFC000"/>
+          </w:rPr>
           <w:alias w:val="To edit, see citavi.com/edit"/>
           <w:tag w:val="CitaviPlaceholder#25c7ef07-0699-434c-86b3-50b6501c3d9b"/>
           <w:id w:val="-206954894"/>
@@ -5489,40 +5582,49 @@
             <w:docPart w:val="DefaultPlaceholder_-1854013440"/>
           </w:placeholder>
         </w:sdtPr>
+        <w:sdtEndPr/>
         <w:sdtContent>
           <w:r>
             <w:rPr>
               <w:noProof/>
+              <w:color w:val="FFC000"/>
             </w:rPr>
             <w:fldChar w:fldCharType="begin"/>
           </w:r>
           <w:r>
             <w:rPr>
               <w:noProof/>
-            </w:rPr>
-            <w:instrText>ADDIN CitaviPlaceholder{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}</w:instrText>
-          </w:r>
-          <w:r>
-            <w:rPr>
-              <w:noProof/>
+              <w:color w:val="FFC000"/>
+            </w:rPr>
+            <w:instrText>ADDIN CitaviPlaceholder{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}</w:instrText>
+          </w:r>
+          <w:r>
+            <w:rPr>
+              <w:noProof/>
+              <w:color w:val="FFC000"/>
             </w:rPr>
             <w:fldChar w:fldCharType="separate"/>
           </w:r>
           <w:r>
             <w:rPr>
               <w:noProof/>
+              <w:color w:val="FFC000"/>
             </w:rPr>
             <w:t>(Chen et al., 2019)</w:t>
           </w:r>
           <w:r>
             <w:rPr>
               <w:noProof/>
+              <w:color w:val="FFC000"/>
             </w:rPr>
             <w:fldChar w:fldCharType="end"/>
           </w:r>
         </w:sdtContent>
       </w:sdt>
       <w:r>
+        <w:rPr>
+          <w:color w:val="FFC000"/>
+        </w:rPr>
         <w:t xml:space="preserve">. </w:t>
       </w:r>
     </w:p>
@@ -5533,8 +5635,14 @@
           <w:ilvl w:val="0"/>
           <w:numId w:val="37"/>
         </w:numPr>
-      </w:pPr>
-      <w:r>
+        <w:rPr>
+          <w:color w:val="FFC000"/>
+        </w:rPr>
+      </w:pPr>
+      <w:r>
+        <w:rPr>
+          <w:color w:val="FFC000"/>
+        </w:rPr>
         <w:t>Slot filling und NER sind beides sequence labelling tasks und an sich sehr ähnlich</w:t>
       </w:r>
     </w:p>
@@ -5542,14 +5650,26 @@
       <w:pPr>
         <w:pStyle w:val="Folgeabsatz"/>
         <w:ind w:left="397" w:firstLine="0"/>
-      </w:pPr>
-      <w:r>
+        <w:rPr>
+          <w:color w:val="FFC000"/>
+        </w:rPr>
+      </w:pPr>
+      <w:r>
+        <w:rPr>
+          <w:color w:val="FFC000"/>
+        </w:rPr>
         <w:sym w:font="Wingdings" w:char="F0E0"/>
       </w:r>
       <w:r>
+        <w:rPr>
+          <w:color w:val="FFC000"/>
+        </w:rPr>
         <w:t xml:space="preserve"> vielleicht hier die tasks noch gar nicht aufzählen, sondern dann erst im related work (und hier nur erwähnen, dass es in mehreren Pipelines eingesetzt wird)</w:t>
       </w:r>
       <w:r>
+        <w:rPr>
+          <w:color w:val="FFC000"/>
+        </w:rPr>
         <w:t xml:space="preserve">. </w:t>
       </w:r>
     </w:p>
@@ -5621,6 +5741,9 @@
         <w:t xml:space="preserve">, </w:t>
       </w:r>
       <w:r>
+        <w:rPr>
+          <w:color w:val="FFC000"/>
+        </w:rPr>
         <w:t xml:space="preserve">potentially </w:t>
       </w:r>
       <w:r>
@@ -5648,26 +5771,63 @@
         <w:t xml:space="preserve"> (e. g. BioBERT, …)</w:t>
       </w:r>
       <w:r>
+        <w:t>.</w:t>
+      </w:r>
+      <w:r>
+        <w:t xml:space="preserve"> </w:t>
+      </w:r>
+    </w:p>
+    <w:p>
+      <w:pPr>
+        <w:pStyle w:val="Folgeabsatz"/>
+      </w:pPr>
+      <w:r>
+        <w:t>Proceeding from these latest developments and findings</w:t>
+      </w:r>
+      <w:r>
+        <w:t>, this</w:t>
+      </w:r>
+      <w:r>
+        <w:t xml:space="preserve"> bachelor thesis deals with the adaptation of BERT for </w:t>
+      </w:r>
+      <w:r>
+        <w:t>one</w:t>
+      </w:r>
+      <w:r>
+        <w:t xml:space="preserve"> particular domain</w:t>
+      </w:r>
+      <w:r>
+        <w:t xml:space="preserve">, </w:t>
+      </w:r>
+      <w:r>
+        <w:t xml:space="preserve">i.e., </w:t>
+      </w:r>
+      <w:r>
+        <w:t>the domain of cooking</w:t>
+      </w:r>
+      <w:r>
+        <w:t>, mit dem Ziel ein sophisticated model bereitzustellen, das für eine Vielzahl an NLU tasks in conversational kitchen assistants eingesetzt</w:t>
+      </w:r>
+      <w:r>
+        <w:t xml:space="preserve"> (e. g. als cooking companion oder recommender system)</w:t>
+      </w:r>
+      <w:r>
+        <w:t xml:space="preserve"> werden kann</w:t>
+      </w:r>
+      <w:r>
         <w:t xml:space="preserve">. </w:t>
       </w:r>
-    </w:p>
-    <w:p>
-      <w:pPr>
-        <w:pStyle w:val="Folgeabsatz"/>
-      </w:pPr>
-      <w:r>
-        <w:t xml:space="preserve">In dieser Arbeit will ich somit </w:t>
-      </w:r>
-      <w:r>
-        <w:t xml:space="preserve">das bekannte BERT Modell für meine Domäne of choice adaptieren: Kochdomäne. </w:t>
-      </w:r>
-    </w:p>
-    <w:p>
-      <w:pPr>
-        <w:pStyle w:val="Folgeabsatz"/>
-      </w:pPr>
-      <w:r>
-        <w:t>Wieso die Kochdomäne?</w:t>
+      <w:r>
+        <w:t xml:space="preserve">Die Cooking-domain </w:t>
+      </w:r>
+      <w:r>
+        <w:t>wird</w:t>
+      </w:r>
+      <w:r>
+        <w:t xml:space="preserve"> </w:t>
+      </w:r>
+      <w:r>
+        <w:t xml:space="preserve">dabei aus folgenden Gründen als passender Kontext angesehen: </w:t>
       </w:r>
     </w:p>
     <w:p>
@@ -5679,7 +5839,10 @@
         </w:numPr>
       </w:pPr>
       <w:r>
-        <w:t>Während viele andere Domänen bereits ein spezifisches Modell haben, gibt es noch keines für die Kochdomäne.</w:t>
+        <w:t xml:space="preserve">Küche offered situationen, bei denen Nutzer gleichzeitig praktische, </w:t>
+      </w:r>
+      <w:r>
+        <w:t>manchmal auch kognitive Arbeiten während dem Kochen verrichten, was die Suche im traditionellen Sinn eher problematisch macht</w:t>
       </w:r>
     </w:p>
     <w:p>
@@ -5691,43 +5854,20 @@
         </w:numPr>
       </w:pPr>
       <w:r>
-        <w:t>Kochdomäne sehr interessant für Conversational agents</w:t>
-      </w:r>
-    </w:p>
-    <w:p>
-      <w:pPr>
-        <w:pStyle w:val="Folgeabsatz"/>
-        <w:numPr>
-          <w:ilvl w:val="1"/>
-          <w:numId w:val="37"/>
-        </w:numPr>
-      </w:pPr>
-      <w:r>
-        <w:t xml:space="preserve">Based on literatre, the kitchen domain is a fertile context for the kinds of complex needs suited to conversational search, offering situations where users simultaneously perform practical, sometimes cognitively challenging tasks, which make searching in the traditional sense problematic </w:t>
-      </w:r>
-      <w:r>
-        <w:sym w:font="Wingdings" w:char="F0E0"/>
-      </w:r>
-      <w:r>
-        <w:t xml:space="preserve"> Sabrina</w:t>
-      </w:r>
-    </w:p>
-    <w:p>
-      <w:pPr>
-        <w:pStyle w:val="Folgeabsatz"/>
-        <w:numPr>
-          <w:ilvl w:val="1"/>
-          <w:numId w:val="37"/>
-        </w:numPr>
-      </w:pPr>
-      <w:r>
-        <w:t xml:space="preserve">People increasingly locate conv agents in their kitchens and use them for simple cooking related tasks, like setting timers </w:t>
-      </w:r>
-      <w:r>
-        <w:sym w:font="Wingdings" w:char="F0E0"/>
-      </w:r>
-      <w:r>
-        <w:t xml:space="preserve"> Sabrina</w:t>
+        <w:t xml:space="preserve">Zunehmende Nutzung von CA in der Küche: </w:t>
+      </w:r>
+      <w:r>
+        <w:t>Bestärkt wird das durch die tatsache, dass Nutzer zunhemend conv agents in ihrer Küche platzieren, um sie für einfache Küchen-related aufgaben,</w:t>
+      </w:r>
+      <w:r>
+        <w:t xml:space="preserve"> </w:t>
+      </w:r>
+      <w:r>
+        <w:t xml:space="preserve">wie das Stellen eines Timers, etc., nutzen. Google Assistant bietet bspw .auch step-by-step cooking instructions und smart recommendations an, und Nutzer haben insg. Über 16 Millionen </w:t>
+      </w:r>
+      <w:r>
+        <w:lastRenderedPageBreak/>
+        <w:t xml:space="preserve">Rezepte in der Holiday Season 2018 gekocht, mit über 1 mio Rezepten alleine an Weihanchten.    </w:t>
       </w:r>
     </w:p>
     <w:p>
@@ -5735,44 +5875,6 @@
         <w:pStyle w:val="Listenabsatz"/>
         <w:numPr>
           <w:ilvl w:val="1"/>
-          <w:numId w:val="37"/>
-        </w:numPr>
-      </w:pPr>
-      <w:r>
-        <w:t xml:space="preserve">Google Assistant: </w:t>
-      </w:r>
-      <w:r>
-        <w:rPr>
-          <w:rFonts w:ascii="Roboto" w:hAnsi="Roboto"/>
-          <w:color w:val="202124"/>
-          <w:spacing w:val="4"/>
-          <w:sz w:val="21"/>
-          <w:szCs w:val="21"/>
-          <w:shd w:val="clear" w:color="auto" w:fill="FFFFFF"/>
-        </w:rPr>
-        <w:t xml:space="preserve">can give you a hand in the kitchen with recipes and step-by-step cooking instructions, and we made it an even better sous </w:t>
-      </w:r>
-      <w:r>
-        <w:rPr>
-          <w:rFonts w:ascii="Roboto" w:hAnsi="Roboto"/>
-          <w:color w:val="202124"/>
-          <w:spacing w:val="4"/>
-          <w:sz w:val="21"/>
-          <w:szCs w:val="21"/>
-          <w:shd w:val="clear" w:color="auto" w:fill="FFFFFF"/>
-        </w:rPr>
-        <w:lastRenderedPageBreak/>
-        <w:t>chef with smart recommendations based on the time of day and your preferences. People used Google Home devices to cook over 16 million recipes this holiday season, with over a million recipes used on Christmas day alone.</w:t>
-      </w:r>
-      <w:r>
-        <w:t xml:space="preserve"> </w:t>
-      </w:r>
-    </w:p>
-    <w:p>
-      <w:pPr>
-        <w:pStyle w:val="Listenabsatz"/>
-        <w:numPr>
-          <w:ilvl w:val="2"/>
           <w:numId w:val="37"/>
         </w:numPr>
       </w:pPr>
@@ -5792,7 +5894,7 @@
       <w:pPr>
         <w:pStyle w:val="Listenabsatz"/>
         <w:numPr>
-          <w:ilvl w:val="2"/>
+          <w:ilvl w:val="1"/>
           <w:numId w:val="37"/>
         </w:numPr>
       </w:pPr>
@@ -5812,9 +5914,47 @@
       <w:pPr>
         <w:pStyle w:val="Folgeabsatz"/>
         <w:numPr>
-          <w:ilvl w:val="1"/>
-          <w:numId w:val="37"/>
+          <w:ilvl w:val="0"/>
+          <w:numId w:val="36"/>
         </w:numPr>
+      </w:pPr>
+      <w:r>
+        <w:t xml:space="preserve">Conversational agent in der Küche could offer social benefit. </w:t>
+      </w:r>
+      <w:r>
+        <w:t>Getting people to cook more healthily has been suggested by several government health agencies as a way to improve nutrition and providing assistance may lower the barriers to healthier cooking.</w:t>
+      </w:r>
+    </w:p>
+    <w:p>
+      <w:pPr>
+        <w:pStyle w:val="Folgeabsatz"/>
+        <w:numPr>
+          <w:ilvl w:val="0"/>
+          <w:numId w:val="36"/>
+        </w:numPr>
+      </w:pPr>
+      <w:r>
+        <w:t>Während viele andere Domänen bereits ein spezifisches Modell haben, gibt es noch keines für die Kochdomäne.</w:t>
+      </w:r>
+      <w:r>
+        <w:t xml:space="preserve">(das eher in den related work Teil bringen) </w:t>
+      </w:r>
+    </w:p>
+    <w:p>
+      <w:pPr>
+        <w:pStyle w:val="Listenabsatz"/>
+      </w:pPr>
+    </w:p>
+    <w:p>
+      <w:pPr>
+        <w:pStyle w:val="Folgeabsatz"/>
+        <w:ind w:firstLine="0"/>
+      </w:pPr>
+    </w:p>
+    <w:p>
+      <w:pPr>
+        <w:pStyle w:val="Folgeabsatz"/>
+        <w:ind w:left="1477" w:firstLine="0"/>
       </w:pPr>
       <w:r>
         <w:t>Kann beispielsweise als cooking companion oder recipe recommendation einsetzen</w:t>
@@ -5838,218 +5978,28 @@
         </w:numPr>
       </w:pPr>
       <w:r>
-        <w:t xml:space="preserve">A final motivation for studying this domain is, as has been argued in the past, that assistance in the kitchen could offer social benefit. Getting people to cook more healthily has been suggested by several government health agencies as a way to improve nutrition and providing assistance may lower the barriers to healthier cooking. </w:t>
-      </w:r>
-      <w:r>
-        <w:sym w:font="Wingdings" w:char="F0E0"/>
-      </w:r>
-      <w:r>
-        <w:t xml:space="preserve"> Sabrina</w:t>
-      </w:r>
-    </w:p>
-    <w:p>
-      <w:pPr>
-        <w:pStyle w:val="Folgeabsatz"/>
-      </w:pPr>
-    </w:p>
-    <w:p>
-      <w:pPr>
-        <w:pStyle w:val="Folgeabsatz"/>
-      </w:pPr>
-    </w:p>
-    <w:p>
-      <w:pPr>
-        <w:pStyle w:val="Folgeabsatz"/>
-      </w:pPr>
-    </w:p>
-    <w:p>
-      <w:pPr>
-        <w:pStyle w:val="Folgeabsatz"/>
-      </w:pPr>
-    </w:p>
-    <w:p>
-      <w:pPr>
-        <w:pStyle w:val="Folgeabsatz"/>
-      </w:pPr>
-      <w:r>
-        <w:t xml:space="preserve"> a deep neural network proposed from Google and based on the recent big research on GPT, ULMfit, ELMo, semi-supervised sentence learning, and the transformer Architecture.</w:t>
-      </w:r>
-      <w:r>
-        <w:t xml:space="preserve"> </w:t>
-      </w:r>
-      <w:r>
-        <w:t xml:space="preserve">Es baut auf den wichtigsten Errungenschaften der vorherigen Jahre auf - - und erweitert diese, indem es das erste “deeply bidirectional …” ist. </w:t>
-      </w:r>
-    </w:p>
-    <w:p>
-      <w:pPr>
-        <w:pStyle w:val="Folgeabsatz"/>
-      </w:pPr>
-      <w:r>
-        <w:t>BERT ist so gut, da …</w:t>
-      </w:r>
-    </w:p>
-    <w:p>
-      <w:pPr>
-        <w:pStyle w:val="Folgeabsatz"/>
-      </w:pPr>
-      <w:r>
-        <w:t xml:space="preserve">Meanwhile BERT </w:t>
-      </w:r>
-      <w:r>
-        <w:t xml:space="preserve">is applied in many conversationa agent pipelines and erledigt tasks wie answer extraction, document reranking, query rewriting, NER or intent classification. </w:t>
-      </w:r>
-      <w:r>
-        <w:t xml:space="preserve">Allerdings sind wie bereits erwähnt manche Conversations agents in ganz bestimmten Kontexten eingesetzt, wodurch auch der encountered text/ sprache einer gewissen Domäne angehört. </w:t>
-      </w:r>
-      <w:r>
-        <w:t>Viele Beweise/ Much evidence kann allerdings in der Literatur gefunden werden, dass BERT aufgrund seines fehlenden domänenspez. Wissens</w:t>
-      </w:r>
-      <w:r>
-        <w:t xml:space="preserve"> (da nur auf generelle Textdomäne vortrainiert)</w:t>
-      </w:r>
-      <w:r>
-        <w:t xml:space="preserve"> limitiert ist</w:t>
-      </w:r>
-      <w:r>
-        <w:t xml:space="preserve"> und es damit zu Performanceeinbußen bei domänenspez. Tasks kommen kann</w:t>
-      </w:r>
-      <w:r>
-        <w:t xml:space="preserve">. </w:t>
-      </w:r>
-      <w:r>
-        <w:t xml:space="preserve"> </w:t>
-      </w:r>
-      <w:r>
-        <w:t xml:space="preserve"> </w:t>
-      </w:r>
-    </w:p>
-    <w:p>
-      <w:pPr>
-        <w:pStyle w:val="Listenabsatz"/>
-        <w:numPr>
-          <w:ilvl w:val="0"/>
-          <w:numId w:val="33"/>
-        </w:numPr>
-      </w:pPr>
-      <w:r>
-        <w:lastRenderedPageBreak/>
-        <w:t xml:space="preserve">Wo kann man es beim Kochen einsetzen? </w:t>
-      </w:r>
-      <w:r>
-        <w:sym w:font="Wingdings" w:char="F0E0"/>
-      </w:r>
-      <w:r>
-        <w:t xml:space="preserve"> </w:t>
-      </w:r>
-      <w:r>
-        <w:t xml:space="preserve">als recommendation oder als cooking assistant/ </w:t>
-      </w:r>
-      <w:r>
-        <w:t>companion</w:t>
-      </w:r>
-    </w:p>
-    <w:p>
-      <w:pPr>
-        <w:pStyle w:val="Listenabsatz"/>
-        <w:numPr>
-          <w:ilvl w:val="0"/>
-          <w:numId w:val="34"/>
-        </w:numPr>
-      </w:pPr>
-      <w:r>
-        <w:t xml:space="preserve">Google Assistant: </w:t>
-      </w:r>
-      <w:r>
-        <w:rPr>
-          <w:rFonts w:ascii="Roboto" w:hAnsi="Roboto"/>
-          <w:color w:val="202124"/>
-          <w:spacing w:val="4"/>
-          <w:sz w:val="21"/>
-          <w:szCs w:val="21"/>
-          <w:shd w:val="clear" w:color="auto" w:fill="FFFFFF"/>
-        </w:rPr>
-        <w:t>can give you a hand in the kitchen with recipes and step-by-step cooking instructions, and we made it an even better sous chef with smart recommendations based on the time of day and your preferences. People used Google Home devices to cook over 16 million recipes this holiday season, with over a million recipes used on Christmas day alone.</w:t>
-      </w:r>
-      <w:r>
-        <w:t xml:space="preserve"> </w:t>
-      </w:r>
-    </w:p>
-    <w:p>
-      <w:pPr>
-        <w:pStyle w:val="Listenabsatz"/>
-        <w:numPr>
-          <w:ilvl w:val="0"/>
-          <w:numId w:val="34"/>
-        </w:numPr>
-      </w:pPr>
-      <w:hyperlink r:id="rId17" w:history="1">
-        <w:r>
-          <w:rPr>
-            <w:rStyle w:val="Hyperlink"/>
-          </w:rPr>
-          <w:t>https://www.blog.google/products/assistant/heres-how-google-assistant-became-more-helpful-2018/</w:t>
-        </w:r>
-      </w:hyperlink>
-      <w:r>
-        <w:t xml:space="preserve"> </w:t>
-      </w:r>
-    </w:p>
-    <w:p>
-      <w:pPr>
-        <w:pStyle w:val="Listenabsatz"/>
-        <w:numPr>
-          <w:ilvl w:val="0"/>
-          <w:numId w:val="34"/>
-        </w:numPr>
-      </w:pPr>
-      <w:hyperlink r:id="rId18" w:history="1">
-        <w:r>
-          <w:rPr>
-            <w:rStyle w:val="Hyperlink"/>
-          </w:rPr>
-          <w:t>https://support.google.com/googlenest/answer/7309433?hl=en</w:t>
-        </w:r>
-      </w:hyperlink>
-      <w:r>
-        <w:t xml:space="preserve"> </w:t>
-      </w:r>
-    </w:p>
-    <w:p>
-      <w:pPr>
-        <w:pStyle w:val="Listenabsatz"/>
-        <w:numPr>
-          <w:ilvl w:val="0"/>
-          <w:numId w:val="33"/>
-        </w:numPr>
-      </w:pPr>
-      <w:r>
-        <w:t>Was will ich deshalb machen/ was mache ich in dieser Arbeit</w:t>
-      </w:r>
-    </w:p>
-    <w:p>
-      <w:pPr>
-        <w:pStyle w:val="Folgeabsatz"/>
-      </w:pPr>
-    </w:p>
-    <w:p>
-      <w:pPr>
-        <w:pStyle w:val="Folgeabsatz"/>
-      </w:pPr>
-    </w:p>
-    <w:p>
-      <w:pPr>
-        <w:pStyle w:val="Listenabsatz"/>
-        <w:numPr>
-          <w:ilvl w:val="0"/>
-          <w:numId w:val="32"/>
-        </w:numPr>
-      </w:pPr>
-      <w:r>
-        <w:t xml:space="preserve">This may be especially helpful for contexts/ situations where users simultaneously performa practical, sometimes cognitively challenging tasks, which </w:t>
-      </w:r>
-      <w:r>
-        <w:t xml:space="preserve">make searching in the traditional sense problematic (Sabrina paper). </w:t>
+        <w:t>Eine gute</w:t>
+      </w:r>
+      <w:r>
+        <w:t xml:space="preserve">s </w:t>
+      </w:r>
+      <w:r>
+        <w:t xml:space="preserve">NLU model, das domänenspezifische Anfragen </w:t>
+      </w:r>
+      <w:r>
+        <w:t xml:space="preserve">sehr gut verarbeiten/ verstehen kann wäre hierbei </w:t>
+      </w:r>
+      <w:r>
+        <w:t xml:space="preserve">essential, um einen </w:t>
+      </w:r>
+      <w:r>
+        <w:t xml:space="preserve">guten </w:t>
+      </w:r>
+      <w:r>
+        <w:t>Konversationsassistenten</w:t>
+      </w:r>
+      <w:r>
+        <w:t xml:space="preserve"> im Kontext der Küche zu implementieren</w:t>
       </w:r>
     </w:p>
     <w:p>
@@ -6057,9 +6007,6 @@
         <w:pStyle w:val="Folgeabsatz"/>
         <w:ind w:firstLine="0"/>
       </w:pPr>
-      <w:r>
-        <w:t xml:space="preserve"> </w:t>
-      </w:r>
     </w:p>
     <w:p>
       <w:pPr>
@@ -6078,83 +6025,60 @@
         <w:pStyle w:val="Folgeabsatz"/>
         <w:ind w:firstLine="0"/>
       </w:pPr>
-    </w:p>
-    <w:p/>
+      <w:r>
+        <w:t>The adaption of BERT on cooking domain is aiming to create a model that is applicable for various NLU tasks of future potential conversational agents for the kitchen. The performance of the model is thus evaluated on/ against a variety of downstream tasks relevant to conversational agents. The thesis aims to answer the underlying research question that is:</w:t>
+      </w:r>
+    </w:p>
+    <w:p>
+      <w:pPr>
+        <w:pStyle w:val="Blockzitat"/>
+        <w:rPr>
+          <w:b/>
+          <w:bCs/>
+          <w:i/>
+          <w:iCs/>
+        </w:rPr>
+      </w:pPr>
+      <w:r>
+        <w:rPr>
+          <w:b/>
+          <w:bCs/>
+          <w:i/>
+          <w:iCs/>
+        </w:rPr>
+        <w:t xml:space="preserve">How does cooking domain adaption of BERT affect the performance of CA-relevant tasks </w:t>
+      </w:r>
+      <w:r>
+        <w:rPr>
+          <w:b/>
+          <w:bCs/>
+          <w:i/>
+          <w:iCs/>
+          <w:color w:val="FFC000"/>
+        </w:rPr>
+        <w:t xml:space="preserve">in/ from </w:t>
+      </w:r>
+      <w:r>
+        <w:rPr>
+          <w:b/>
+          <w:bCs/>
+          <w:i/>
+          <w:iCs/>
+        </w:rPr>
+        <w:t xml:space="preserve">this domain? </w:t>
+      </w:r>
+    </w:p>
     <w:p>
       <w:pPr>
         <w:pStyle w:val="Folgeabsatz"/>
-      </w:pPr>
-    </w:p>
-    <w:p>
-      <w:pPr>
-        <w:pStyle w:val="Folgeabsatz"/>
-      </w:pPr>
-    </w:p>
-    <w:p>
-      <w:pPr>
-        <w:pStyle w:val="Folgeabsatz"/>
-      </w:pPr>
-    </w:p>
-    <w:p>
-      <w:pPr>
-        <w:pStyle w:val="Listenabsatz"/>
-      </w:pPr>
-      <w:r>
-        <w:t>RQ: How</w:t>
-      </w:r>
-      <w:r>
-        <w:t xml:space="preserve"> does DAPT on cooking domain influence BERTs performance on downstream tasks that are relevant for conversational agents of this domain?</w:t>
-      </w:r>
-    </w:p>
-    <w:p>
-      <w:pPr>
-        <w:pStyle w:val="Listenabsatz"/>
-        <w:numPr>
-          <w:ilvl w:val="0"/>
-          <w:numId w:val="26"/>
-        </w:numPr>
-      </w:pPr>
-      <w:r>
-        <w:rPr>
-          <w:rFonts w:ascii="Arial" w:hAnsi="Arial" w:cs="Arial"/>
-          <w:color w:val="3A3A3A"/>
-          <w:sz w:val="30"/>
-          <w:szCs w:val="30"/>
-        </w:rPr>
-        <w:t>BERT is just another step towards Google’s goal of understanding language and intent and it shouldn’t come as a surprise - especially considering new models like BERT are key for Google, due to needing to achieve higher word accuracy for voice search to avoid user frustration. (</w:t>
-      </w:r>
-      <w:r>
-        <w:rPr>
-          <w:rFonts w:ascii="Arial" w:hAnsi="Arial" w:cs="Arial"/>
-          <w:color w:val="3A3A3A"/>
-          <w:sz w:val="30"/>
-          <w:szCs w:val="30"/>
-        </w:rPr>
-        <w:t>https://www.zazzlemedia.co.uk/blog/bert-update/#gref</w:t>
-      </w:r>
-      <w:r>
-        <w:rPr>
-          <w:rFonts w:ascii="Arial" w:hAnsi="Arial" w:cs="Arial"/>
-          <w:color w:val="3A3A3A"/>
-          <w:sz w:val="30"/>
-          <w:szCs w:val="30"/>
-        </w:rPr>
-        <w:t>)</w:t>
-      </w:r>
-    </w:p>
-    <w:p>
-      <w:pPr>
-        <w:spacing w:after="200" w:line="276" w:lineRule="auto"/>
-        <w:jc w:val="left"/>
+        <w:ind w:firstLine="0"/>
+      </w:pPr>
+    </w:p>
+    <w:p>
+      <w:r>
         <w:rPr>
           <w:color w:val="000000" w:themeColor="text1"/>
         </w:rPr>
-      </w:pPr>
-      <w:r>
-        <w:rPr>
-          <w:color w:val="000000" w:themeColor="text1"/>
-        </w:rPr>
-        <w:lastRenderedPageBreak/>
         <w:br w:type="page"/>
       </w:r>
     </w:p>
@@ -6320,7 +6244,7 @@
               <w:noProof/>
               <w:color w:val="000000" w:themeColor="text1"/>
             </w:rPr>
-            <w:instrText>ADDIN CitaviPlaceholder{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}</w:instrText>
+            <w:instrText>ADDIN CitaviPlaceholder{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}</w:instrText>
           </w:r>
           <w:r>
             <w:rPr>
@@ -6608,7 +6532,7 @@
               <w:noProof/>
               <w:color w:val="000000" w:themeColor="text1"/>
             </w:rPr>
-            <w:instrText>ADDIN CitaviPlaceholder{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}</w:instrText>
+            <w:instrText>ADDIN CitaviPlaceholder{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}</w:instrText>
           </w:r>
           <w:r>
             <w:rPr>
@@ -6671,7 +6595,7 @@
               <w:noProof/>
               <w:color w:val="000000" w:themeColor="text1"/>
             </w:rPr>
-            <w:instrText>ADDIN CitaviPlaceholder{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}</w:instrText>
+            <w:instrText>ADDIN CitaviPlaceholder{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}</w:instrText>
           </w:r>
           <w:r>
             <w:rPr>
@@ -7069,7 +6993,7 @@
               <w:noProof/>
               <w:color w:val="FFC000"/>
             </w:rPr>
-            <w:instrText>ADDIN CitaviPlaceholder{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}</w:instrText>
+            <w:instrText>ADDIN CitaviPlaceholder{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}</w:instrText>
           </w:r>
           <w:r>
             <w:rPr>
@@ -7156,7 +7080,7 @@
             <w:rPr>
               <w:noProof/>
             </w:rPr>
-            <w:instrText>ADDIN CitaviPlaceholder{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}</w:instrText>
+            <w:instrText>ADDIN CitaviPlaceholder{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}</w:instrText>
           </w:r>
           <w:r>
             <w:rPr>
@@ -7262,7 +7186,7 @@
             <w:rPr>
               <w:noProof/>
             </w:rPr>
-            <w:instrText>ADDIN CitaviPlaceholder{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}</w:instrText>
+            <w:instrText>ADDIN CitaviPlaceholder{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}</w:instrText>
           </w:r>
           <w:r>
             <w:rPr>
@@ -7314,7 +7238,7 @@
             <w:rPr>
               <w:noProof/>
             </w:rPr>
-            <w:instrText>ADDIN CitaviPlaceholder{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}</w:instrText>
+            <w:instrText>ADDIN CitaviPlaceholder{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}</w:instrText>
           </w:r>
           <w:r>
             <w:rPr>
@@ -7373,7 +7297,7 @@
             <w:rPr>
               <w:noProof/>
             </w:rPr>
-            <w:instrText>ADDIN CitaviPlaceholder{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}</w:instrText>
+            <w:instrText>ADDIN CitaviPlaceholder{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}</w:instrText>
           </w:r>
           <w:r>
             <w:rPr>
@@ -7428,7 +7352,7 @@
             <w:rPr>
               <w:noProof/>
             </w:rPr>
-            <w:instrText>ADDIN CitaviPlaceholder{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}</w:instrText>
+            <w:instrText>ADDIN CitaviPlaceholder{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}</w:instrText>
           </w:r>
           <w:r>
             <w:rPr>
@@ -7643,7 +7567,7 @@
           <w:lang w:eastAsia="en-GB"/>
         </w:rPr>
       </w:pPr>
-      <w:hyperlink r:id="rId19" w:anchor="relevanz" w:history="1">
+      <w:hyperlink r:id="rId17" w:anchor="relevanz" w:history="1">
         <w:r>
           <w:rPr>
             <w:rStyle w:val="Hyperlink"/>
@@ -7668,7 +7592,7 @@
           <w:color w:val="C00000"/>
         </w:rPr>
       </w:pPr>
-      <w:hyperlink r:id="rId20" w:anchor="problembeschreibung" w:history="1">
+      <w:hyperlink r:id="rId18" w:anchor="problembeschreibung" w:history="1">
         <w:r>
           <w:rPr>
             <w:rStyle w:val="Hyperlink"/>
@@ -7693,7 +7617,7 @@
           <w:color w:val="00B0F0"/>
         </w:rPr>
       </w:pPr>
-      <w:hyperlink r:id="rId21" w:anchor="zielsetzung" w:history="1">
+      <w:hyperlink r:id="rId19" w:anchor="zielsetzung" w:history="1">
         <w:r>
           <w:rPr>
             <w:rStyle w:val="Hyperlink"/>
@@ -7718,7 +7642,7 @@
           <w:color w:val="00B050"/>
         </w:rPr>
       </w:pPr>
-      <w:hyperlink r:id="rId22" w:anchor="methode" w:history="1">
+      <w:hyperlink r:id="rId20" w:anchor="methode" w:history="1">
         <w:r>
           <w:rPr>
             <w:rStyle w:val="Hyperlink"/>
@@ -7743,7 +7667,7 @@
           <w:color w:val="FFC000"/>
         </w:rPr>
       </w:pPr>
-      <w:hyperlink r:id="rId23" w:anchor="aufbau" w:history="1">
+      <w:hyperlink r:id="rId21" w:anchor="aufbau" w:history="1">
         <w:r>
           <w:rPr>
             <w:rStyle w:val="Hyperlink"/>
@@ -8061,7 +7985,7 @@
           <w:numId w:val="21"/>
         </w:numPr>
       </w:pPr>
-      <w:hyperlink r:id="rId24" w:history="1">
+      <w:hyperlink r:id="rId22" w:history="1">
         <w:r>
           <w:rPr>
             <w:rStyle w:val="Hyperlink"/>
@@ -9019,7 +8943,7 @@
       <w:r>
         <w:t xml:space="preserve"> evlt auch machen, siehe </w:t>
       </w:r>
-      <w:hyperlink r:id="rId25" w:history="1">
+      <w:hyperlink r:id="rId23" w:history="1">
         <w:r>
           <w:rPr>
             <w:rStyle w:val="Hyperlink"/>
@@ -12334,7 +12258,7 @@
       </w:pPr>
     </w:p>
     <w:sectPr>
-      <w:headerReference w:type="default" r:id="rId26"/>
+      <w:headerReference w:type="default" r:id="rId24"/>
       <w:type w:val="continuous"/>
       <w:pgSz w:w="11906" w:h="16838"/>
       <w:pgMar w:top="1418" w:right="1418" w:bottom="1134" w:left="1985" w:header="709" w:footer="709" w:gutter="0"/>
@@ -13588,7 +13512,7 @@
         <w:rFonts w:ascii="Courier New" w:hAnsi="Courier New" w:cs="Courier New" w:hint="default"/>
       </w:rPr>
     </w:lvl>
-    <w:lvl w:ilvl="2" w:tplc="08090005" w:tentative="1">
+    <w:lvl w:ilvl="2" w:tplc="08090005">
       <w:start w:val="1"/>
       <w:numFmt w:val="bullet"/>
       <w:lvlText w:val=""/>
@@ -16367,6 +16291,7 @@
   <w:style w:type="character" w:default="1" w:styleId="Absatz-Standardschriftart">
     <w:name w:val="Default Paragraph Font"/>
     <w:uiPriority w:val="1"/>
+    <w:semiHidden/>
     <w:unhideWhenUsed/>
   </w:style>
   <w:style w:type="table" w:default="1" w:styleId="NormaleTabelle">
@@ -21412,12 +21337,6 @@
     <w:pitch w:val="fixed"/>
     <w:sig w:usb0="E00002FF" w:usb1="6AC7FDFB" w:usb2="08000012" w:usb3="00000000" w:csb0="0002009F" w:csb1="00000000"/>
   </w:font>
-  <w:font w:name="Roboto">
-    <w:charset w:val="00"/>
-    <w:family w:val="auto"/>
-    <w:pitch w:val="variable"/>
-    <w:sig w:usb0="E00002FF" w:usb1="5000205B" w:usb2="00000020" w:usb3="00000000" w:csb0="0000019F" w:csb1="00000000"/>
-  </w:font>
   <w:font w:name="Arial">
     <w:panose1 w:val="020B0604020202020204"/>
     <w:charset w:val="00"/>
@@ -21469,6 +21388,7 @@
     <w:rsid w:val="000561FE"/>
     <w:rsid w:val="00063AFE"/>
     <w:rsid w:val="00174153"/>
+    <w:rsid w:val="002822C4"/>
     <w:rsid w:val="002917A8"/>
     <w:rsid w:val="002E7081"/>
     <w:rsid w:val="00331DFC"/>
@@ -21496,6 +21416,7 @@
     <w:rsid w:val="009D3CAA"/>
     <w:rsid w:val="00A35BA1"/>
     <w:rsid w:val="00A724DC"/>
+    <w:rsid w:val="00A72D13"/>
     <w:rsid w:val="00B50600"/>
     <w:rsid w:val="00BD5F93"/>
     <w:rsid w:val="00BF3E96"/>

</xml_diff>